<commit_message>
Création de formulaire - méthode template
</commit_message>
<xml_diff>
--- a/Angular - Premiere Approche.docx
+++ b/Angular - Premiere Approche.docx
@@ -46,8 +46,64 @@
                 <w:szCs w:val="22"/>
                 <w:lang w:val="en-US"/>
               </w:rPr>
-              <w:t>Les enjeux autour d’Angular</w:t>
-            </w:r>
+              <w:t xml:space="preserve">Les </w:t>
+            </w:r>
+            <w:proofErr w:type="spellStart"/>
+            <w:r>
+              <w:rPr>
+                <w:rFonts w:ascii="Bookman Old Style" w:eastAsia="Arial Unicode MS" w:hAnsi="Bookman Old Style" w:cs="Arial Unicode MS"/>
+                <w:color w:val="7E97AD" w:themeColor="accent1"/>
+                <w:sz w:val="22"/>
+                <w:szCs w:val="22"/>
+                <w:lang w:val="en-US"/>
+              </w:rPr>
+              <w:t>enjeux</w:t>
+            </w:r>
+            <w:proofErr w:type="spellEnd"/>
+            <w:r>
+              <w:rPr>
+                <w:rFonts w:ascii="Bookman Old Style" w:eastAsia="Arial Unicode MS" w:hAnsi="Bookman Old Style" w:cs="Arial Unicode MS"/>
+                <w:color w:val="7E97AD" w:themeColor="accent1"/>
+                <w:sz w:val="22"/>
+                <w:szCs w:val="22"/>
+                <w:lang w:val="en-US"/>
+              </w:rPr>
+              <w:t xml:space="preserve"> </w:t>
+            </w:r>
+            <w:proofErr w:type="spellStart"/>
+            <w:r>
+              <w:rPr>
+                <w:rFonts w:ascii="Bookman Old Style" w:eastAsia="Arial Unicode MS" w:hAnsi="Bookman Old Style" w:cs="Arial Unicode MS"/>
+                <w:color w:val="7E97AD" w:themeColor="accent1"/>
+                <w:sz w:val="22"/>
+                <w:szCs w:val="22"/>
+                <w:lang w:val="en-US"/>
+              </w:rPr>
+              <w:t>autour</w:t>
+            </w:r>
+            <w:proofErr w:type="spellEnd"/>
+            <w:r>
+              <w:rPr>
+                <w:rFonts w:ascii="Bookman Old Style" w:eastAsia="Arial Unicode MS" w:hAnsi="Bookman Old Style" w:cs="Arial Unicode MS"/>
+                <w:color w:val="7E97AD" w:themeColor="accent1"/>
+                <w:sz w:val="22"/>
+                <w:szCs w:val="22"/>
+                <w:lang w:val="en-US"/>
+              </w:rPr>
+              <w:t xml:space="preserve"> </w:t>
+            </w:r>
+            <w:proofErr w:type="spellStart"/>
+            <w:r>
+              <w:rPr>
+                <w:rFonts w:ascii="Bookman Old Style" w:eastAsia="Arial Unicode MS" w:hAnsi="Bookman Old Style" w:cs="Arial Unicode MS"/>
+                <w:color w:val="7E97AD" w:themeColor="accent1"/>
+                <w:sz w:val="22"/>
+                <w:szCs w:val="22"/>
+                <w:lang w:val="en-US"/>
+              </w:rPr>
+              <w:t>d’Angular</w:t>
+            </w:r>
+            <w:proofErr w:type="spellEnd"/>
           </w:p>
         </w:tc>
         <w:tc>
@@ -70,14 +126,45 @@
                 <w:shd w:val="clear" w:color="auto" w:fill="FFFFFF"/>
               </w:rPr>
             </w:pPr>
-            <w:r>
-              <w:rPr>
-                <w:rFonts w:ascii="Bookman Old Style" w:hAnsi="Bookman Old Style"/>
-                <w:sz w:val="22"/>
-                <w:szCs w:val="22"/>
-                <w:shd w:val="clear" w:color="auto" w:fill="FFFFFF"/>
-              </w:rPr>
-              <w:t xml:space="preserve">Angular est un framework géré par Google. </w:t>
+            <w:proofErr w:type="spellStart"/>
+            <w:r>
+              <w:rPr>
+                <w:rFonts w:ascii="Bookman Old Style" w:hAnsi="Bookman Old Style"/>
+                <w:sz w:val="22"/>
+                <w:szCs w:val="22"/>
+                <w:shd w:val="clear" w:color="auto" w:fill="FFFFFF"/>
+              </w:rPr>
+              <w:t>Angular</w:t>
+            </w:r>
+            <w:proofErr w:type="spellEnd"/>
+            <w:r>
+              <w:rPr>
+                <w:rFonts w:ascii="Bookman Old Style" w:hAnsi="Bookman Old Style"/>
+                <w:sz w:val="22"/>
+                <w:szCs w:val="22"/>
+                <w:shd w:val="clear" w:color="auto" w:fill="FFFFFF"/>
+              </w:rPr>
+              <w:t xml:space="preserve"> est un </w:t>
+            </w:r>
+            <w:proofErr w:type="spellStart"/>
+            <w:r>
+              <w:rPr>
+                <w:rFonts w:ascii="Bookman Old Style" w:hAnsi="Bookman Old Style"/>
+                <w:sz w:val="22"/>
+                <w:szCs w:val="22"/>
+                <w:shd w:val="clear" w:color="auto" w:fill="FFFFFF"/>
+              </w:rPr>
+              <w:t>framework</w:t>
+            </w:r>
+            <w:proofErr w:type="spellEnd"/>
+            <w:r>
+              <w:rPr>
+                <w:rFonts w:ascii="Bookman Old Style" w:hAnsi="Bookman Old Style"/>
+                <w:sz w:val="22"/>
+                <w:szCs w:val="22"/>
+                <w:shd w:val="clear" w:color="auto" w:fill="FFFFFF"/>
+              </w:rPr>
+              <w:t xml:space="preserve"> géré par Google. </w:t>
             </w:r>
           </w:p>
           <w:p>
@@ -103,7 +190,47 @@
                 <w:szCs w:val="22"/>
                 <w:shd w:val="clear" w:color="auto" w:fill="FFFFFF"/>
               </w:rPr>
-              <w:t xml:space="preserve">Il s’appuie sur le TypeScript un sur-ensemble de javascript. Ses particularités : </w:t>
+              <w:t xml:space="preserve">Il s’appuie sur le </w:t>
+            </w:r>
+            <w:proofErr w:type="spellStart"/>
+            <w:r>
+              <w:rPr>
+                <w:rFonts w:ascii="Bookman Old Style" w:hAnsi="Bookman Old Style"/>
+                <w:sz w:val="22"/>
+                <w:szCs w:val="22"/>
+                <w:shd w:val="clear" w:color="auto" w:fill="FFFFFF"/>
+              </w:rPr>
+              <w:t>TypeScript</w:t>
+            </w:r>
+            <w:proofErr w:type="spellEnd"/>
+            <w:r>
+              <w:rPr>
+                <w:rFonts w:ascii="Bookman Old Style" w:hAnsi="Bookman Old Style"/>
+                <w:sz w:val="22"/>
+                <w:szCs w:val="22"/>
+                <w:shd w:val="clear" w:color="auto" w:fill="FFFFFF"/>
+              </w:rPr>
+              <w:t xml:space="preserve"> un sur-ensemble de </w:t>
+            </w:r>
+            <w:proofErr w:type="spellStart"/>
+            <w:r>
+              <w:rPr>
+                <w:rFonts w:ascii="Bookman Old Style" w:hAnsi="Bookman Old Style"/>
+                <w:sz w:val="22"/>
+                <w:szCs w:val="22"/>
+                <w:shd w:val="clear" w:color="auto" w:fill="FFFFFF"/>
+              </w:rPr>
+              <w:t>javascript</w:t>
+            </w:r>
+            <w:proofErr w:type="spellEnd"/>
+            <w:r>
+              <w:rPr>
+                <w:rFonts w:ascii="Bookman Old Style" w:hAnsi="Bookman Old Style"/>
+                <w:sz w:val="22"/>
+                <w:szCs w:val="22"/>
+                <w:shd w:val="clear" w:color="auto" w:fill="FFFFFF"/>
+              </w:rPr>
+              <w:t xml:space="preserve">. Ses particularités : </w:t>
             </w:r>
           </w:p>
           <w:p>
@@ -129,7 +256,27 @@
                 <w:szCs w:val="22"/>
                 <w:shd w:val="clear" w:color="auto" w:fill="FFFFFF"/>
               </w:rPr>
-              <w:t xml:space="preserve">Il doit être transcompilé pour être rendu compatible sur les navigateurs. </w:t>
+              <w:t xml:space="preserve">Il doit être </w:t>
+            </w:r>
+            <w:proofErr w:type="spellStart"/>
+            <w:r>
+              <w:rPr>
+                <w:rFonts w:ascii="Bookman Old Style" w:hAnsi="Bookman Old Style"/>
+                <w:sz w:val="22"/>
+                <w:szCs w:val="22"/>
+                <w:shd w:val="clear" w:color="auto" w:fill="FFFFFF"/>
+              </w:rPr>
+              <w:t>transcompilé</w:t>
+            </w:r>
+            <w:proofErr w:type="spellEnd"/>
+            <w:r>
+              <w:rPr>
+                <w:rFonts w:ascii="Bookman Old Style" w:hAnsi="Bookman Old Style"/>
+                <w:sz w:val="22"/>
+                <w:szCs w:val="22"/>
+                <w:shd w:val="clear" w:color="auto" w:fill="FFFFFF"/>
+              </w:rPr>
+              <w:t xml:space="preserve"> pour être rendu compatible sur les navigateurs. </w:t>
             </w:r>
           </w:p>
           <w:p>
@@ -207,8 +354,19 @@
                 <w:szCs w:val="22"/>
                 <w:shd w:val="clear" w:color="auto" w:fill="FFFFFF"/>
               </w:rPr>
-              <w:t>On peut utiliser des fonctions lambda ou arrow</w:t>
-            </w:r>
+              <w:t xml:space="preserve">On peut utiliser des fonctions lambda ou </w:t>
+            </w:r>
+            <w:proofErr w:type="spellStart"/>
+            <w:r>
+              <w:rPr>
+                <w:rFonts w:ascii="Bookman Old Style" w:hAnsi="Bookman Old Style"/>
+                <w:sz w:val="22"/>
+                <w:szCs w:val="22"/>
+                <w:shd w:val="clear" w:color="auto" w:fill="FFFFFF"/>
+              </w:rPr>
+              <w:t>arrow</w:t>
+            </w:r>
+            <w:proofErr w:type="spellEnd"/>
           </w:p>
           <w:p>
             <w:pPr>
@@ -252,14 +410,65 @@
                 <w:shd w:val="clear" w:color="auto" w:fill="FFFFFF"/>
               </w:rPr>
             </w:pPr>
-            <w:r>
-              <w:rPr>
-                <w:rFonts w:ascii="Bookman Old Style" w:hAnsi="Bookman Old Style"/>
-                <w:sz w:val="22"/>
-                <w:szCs w:val="22"/>
-                <w:shd w:val="clear" w:color="auto" w:fill="FFFFFF"/>
-              </w:rPr>
-              <w:t>Ionic le framework dédié aux applications mobiles utilise Angular.</w:t>
+            <w:proofErr w:type="spellStart"/>
+            <w:r>
+              <w:rPr>
+                <w:rFonts w:ascii="Bookman Old Style" w:hAnsi="Bookman Old Style"/>
+                <w:sz w:val="22"/>
+                <w:szCs w:val="22"/>
+                <w:shd w:val="clear" w:color="auto" w:fill="FFFFFF"/>
+              </w:rPr>
+              <w:t>Ionic</w:t>
+            </w:r>
+            <w:proofErr w:type="spellEnd"/>
+            <w:r>
+              <w:rPr>
+                <w:rFonts w:ascii="Bookman Old Style" w:hAnsi="Bookman Old Style"/>
+                <w:sz w:val="22"/>
+                <w:szCs w:val="22"/>
+                <w:shd w:val="clear" w:color="auto" w:fill="FFFFFF"/>
+              </w:rPr>
+              <w:t xml:space="preserve"> le </w:t>
+            </w:r>
+            <w:proofErr w:type="spellStart"/>
+            <w:r>
+              <w:rPr>
+                <w:rFonts w:ascii="Bookman Old Style" w:hAnsi="Bookman Old Style"/>
+                <w:sz w:val="22"/>
+                <w:szCs w:val="22"/>
+                <w:shd w:val="clear" w:color="auto" w:fill="FFFFFF"/>
+              </w:rPr>
+              <w:t>framework</w:t>
+            </w:r>
+            <w:proofErr w:type="spellEnd"/>
+            <w:r>
+              <w:rPr>
+                <w:rFonts w:ascii="Bookman Old Style" w:hAnsi="Bookman Old Style"/>
+                <w:sz w:val="22"/>
+                <w:szCs w:val="22"/>
+                <w:shd w:val="clear" w:color="auto" w:fill="FFFFFF"/>
+              </w:rPr>
+              <w:t xml:space="preserve"> dédié aux applications mobiles utilise </w:t>
+            </w:r>
+            <w:proofErr w:type="spellStart"/>
+            <w:r>
+              <w:rPr>
+                <w:rFonts w:ascii="Bookman Old Style" w:hAnsi="Bookman Old Style"/>
+                <w:sz w:val="22"/>
+                <w:szCs w:val="22"/>
+                <w:shd w:val="clear" w:color="auto" w:fill="FFFFFF"/>
+              </w:rPr>
+              <w:t>Angular</w:t>
+            </w:r>
+            <w:proofErr w:type="spellEnd"/>
+            <w:r>
+              <w:rPr>
+                <w:rFonts w:ascii="Bookman Old Style" w:hAnsi="Bookman Old Style"/>
+                <w:sz w:val="22"/>
+                <w:szCs w:val="22"/>
+                <w:shd w:val="clear" w:color="auto" w:fill="FFFFFF"/>
+              </w:rPr>
+              <w:t>.</w:t>
             </w:r>
           </w:p>
         </w:tc>
@@ -349,8 +558,29 @@
                 <w:szCs w:val="22"/>
                 <w:shd w:val="clear" w:color="auto" w:fill="FFFFFF"/>
               </w:rPr>
-              <w:t xml:space="preserve">Installer la dernière version de NPM (Node Package Manager) avec la commande : </w:t>
-            </w:r>
+              <w:t>Installer la dernière version de NPM (</w:t>
+            </w:r>
+            <w:proofErr w:type="spellStart"/>
+            <w:r>
+              <w:rPr>
+                <w:rFonts w:ascii="Bookman Old Style" w:hAnsi="Bookman Old Style"/>
+                <w:sz w:val="22"/>
+                <w:szCs w:val="22"/>
+                <w:shd w:val="clear" w:color="auto" w:fill="FFFFFF"/>
+              </w:rPr>
+              <w:t>Node</w:t>
+            </w:r>
+            <w:proofErr w:type="spellEnd"/>
+            <w:r>
+              <w:rPr>
+                <w:rFonts w:ascii="Bookman Old Style" w:hAnsi="Bookman Old Style"/>
+                <w:sz w:val="22"/>
+                <w:szCs w:val="22"/>
+                <w:shd w:val="clear" w:color="auto" w:fill="FFFFFF"/>
+              </w:rPr>
+              <w:t xml:space="preserve"> Package Manager) avec la commande : </w:t>
+            </w:r>
+            <w:proofErr w:type="spellStart"/>
             <w:r>
               <w:rPr>
                 <w:rFonts w:ascii="Bookman Old Style" w:hAnsi="Bookman Old Style"/>
@@ -362,6 +592,7 @@
               </w:rPr>
               <w:t>npm</w:t>
             </w:r>
+            <w:proofErr w:type="spellEnd"/>
             <w:r>
               <w:rPr>
                 <w:rFonts w:ascii="Bookman Old Style" w:hAnsi="Bookman Old Style"/>
@@ -373,6 +604,7 @@
               </w:rPr>
               <w:t xml:space="preserve"> </w:t>
             </w:r>
+            <w:proofErr w:type="spellStart"/>
             <w:r>
               <w:rPr>
                 <w:rFonts w:ascii="Bookman Old Style" w:hAnsi="Bookman Old Style"/>
@@ -382,8 +614,33 @@
                 <w:highlight w:val="darkGray"/>
                 <w:shd w:val="clear" w:color="auto" w:fill="FFFFFF"/>
               </w:rPr>
-              <w:t>install –g npm@latest</w:t>
-            </w:r>
+              <w:t>install</w:t>
+            </w:r>
+            <w:proofErr w:type="spellEnd"/>
+            <w:r>
+              <w:rPr>
+                <w:rFonts w:ascii="Bookman Old Style" w:hAnsi="Bookman Old Style"/>
+                <w:color w:val="FFFFFF" w:themeColor="background1"/>
+                <w:sz w:val="22"/>
+                <w:szCs w:val="22"/>
+                <w:highlight w:val="darkGray"/>
+                <w:shd w:val="clear" w:color="auto" w:fill="FFFFFF"/>
+              </w:rPr>
+              <w:t xml:space="preserve"> –g </w:t>
+            </w:r>
+            <w:proofErr w:type="spellStart"/>
+            <w:r>
+              <w:rPr>
+                <w:rFonts w:ascii="Bookman Old Style" w:hAnsi="Bookman Old Style"/>
+                <w:color w:val="FFFFFF" w:themeColor="background1"/>
+                <w:sz w:val="22"/>
+                <w:szCs w:val="22"/>
+                <w:highlight w:val="darkGray"/>
+                <w:shd w:val="clear" w:color="auto" w:fill="FFFFFF"/>
+              </w:rPr>
+              <w:t>npm@latest</w:t>
+            </w:r>
+            <w:proofErr w:type="spellEnd"/>
           </w:p>
           <w:p>
             <w:pPr>
@@ -408,8 +665,29 @@
                 <w:szCs w:val="22"/>
                 <w:shd w:val="clear" w:color="auto" w:fill="FFFFFF"/>
               </w:rPr>
-              <w:t xml:space="preserve">Installer le CLI Angular : </w:t>
-            </w:r>
+              <w:t xml:space="preserve">Installer le CLI </w:t>
+            </w:r>
+            <w:proofErr w:type="spellStart"/>
+            <w:r>
+              <w:rPr>
+                <w:rFonts w:ascii="Bookman Old Style" w:hAnsi="Bookman Old Style"/>
+                <w:sz w:val="22"/>
+                <w:szCs w:val="22"/>
+                <w:shd w:val="clear" w:color="auto" w:fill="FFFFFF"/>
+              </w:rPr>
+              <w:t>Angular</w:t>
+            </w:r>
+            <w:proofErr w:type="spellEnd"/>
+            <w:r>
+              <w:rPr>
+                <w:rFonts w:ascii="Bookman Old Style" w:hAnsi="Bookman Old Style"/>
+                <w:sz w:val="22"/>
+                <w:szCs w:val="22"/>
+                <w:shd w:val="clear" w:color="auto" w:fill="FFFFFF"/>
+              </w:rPr>
+              <w:t xml:space="preserve"> : </w:t>
+            </w:r>
+            <w:proofErr w:type="spellStart"/>
             <w:r>
               <w:rPr>
                 <w:rFonts w:ascii="Bookman Old Style" w:hAnsi="Bookman Old Style"/>
@@ -419,7 +697,67 @@
                 <w:highlight w:val="darkGray"/>
                 <w:shd w:val="clear" w:color="auto" w:fill="FFFFFF"/>
               </w:rPr>
-              <w:t>npm install –g @angular/cl</w:t>
+              <w:t>npm</w:t>
+            </w:r>
+            <w:proofErr w:type="spellEnd"/>
+            <w:r>
+              <w:rPr>
+                <w:rFonts w:ascii="Bookman Old Style" w:hAnsi="Bookman Old Style"/>
+                <w:color w:val="FFFFFF" w:themeColor="background1"/>
+                <w:sz w:val="22"/>
+                <w:szCs w:val="22"/>
+                <w:highlight w:val="darkGray"/>
+                <w:shd w:val="clear" w:color="auto" w:fill="FFFFFF"/>
+              </w:rPr>
+              <w:t xml:space="preserve"> </w:t>
+            </w:r>
+            <w:proofErr w:type="spellStart"/>
+            <w:r>
+              <w:rPr>
+                <w:rFonts w:ascii="Bookman Old Style" w:hAnsi="Bookman Old Style"/>
+                <w:color w:val="FFFFFF" w:themeColor="background1"/>
+                <w:sz w:val="22"/>
+                <w:szCs w:val="22"/>
+                <w:highlight w:val="darkGray"/>
+                <w:shd w:val="clear" w:color="auto" w:fill="FFFFFF"/>
+              </w:rPr>
+              <w:t>install</w:t>
+            </w:r>
+            <w:proofErr w:type="spellEnd"/>
+            <w:r>
+              <w:rPr>
+                <w:rFonts w:ascii="Bookman Old Style" w:hAnsi="Bookman Old Style"/>
+                <w:color w:val="FFFFFF" w:themeColor="background1"/>
+                <w:sz w:val="22"/>
+                <w:szCs w:val="22"/>
+                <w:highlight w:val="darkGray"/>
+                <w:shd w:val="clear" w:color="auto" w:fill="FFFFFF"/>
+              </w:rPr>
+              <w:t xml:space="preserve"> –g @</w:t>
+            </w:r>
+            <w:proofErr w:type="spellStart"/>
+            <w:r>
+              <w:rPr>
+                <w:rFonts w:ascii="Bookman Old Style" w:hAnsi="Bookman Old Style"/>
+                <w:color w:val="FFFFFF" w:themeColor="background1"/>
+                <w:sz w:val="22"/>
+                <w:szCs w:val="22"/>
+                <w:highlight w:val="darkGray"/>
+                <w:shd w:val="clear" w:color="auto" w:fill="FFFFFF"/>
+              </w:rPr>
+              <w:t>angular</w:t>
+            </w:r>
+            <w:proofErr w:type="spellEnd"/>
+            <w:r>
+              <w:rPr>
+                <w:rFonts w:ascii="Bookman Old Style" w:hAnsi="Bookman Old Style"/>
+                <w:color w:val="FFFFFF" w:themeColor="background1"/>
+                <w:sz w:val="22"/>
+                <w:szCs w:val="22"/>
+                <w:highlight w:val="darkGray"/>
+                <w:shd w:val="clear" w:color="auto" w:fill="FFFFFF"/>
+              </w:rPr>
+              <w:t>/cl</w:t>
             </w:r>
             <w:r>
               <w:rPr>
@@ -512,6 +850,7 @@
                 <w:szCs w:val="22"/>
               </w:rPr>
             </w:pPr>
+            <w:proofErr w:type="spellStart"/>
             <w:r>
               <w:rPr>
                 <w:rFonts w:ascii="Bookman Old Style" w:eastAsiaTheme="minorEastAsia" w:hAnsi="Bookman Old Style"/>
@@ -520,8 +859,31 @@
                 <w:szCs w:val="22"/>
                 <w:highlight w:val="darkGray"/>
               </w:rPr>
-              <w:t>ng new nom_projet</w:t>
-            </w:r>
+              <w:t>ng</w:t>
+            </w:r>
+            <w:proofErr w:type="spellEnd"/>
+            <w:r>
+              <w:rPr>
+                <w:rFonts w:ascii="Bookman Old Style" w:eastAsiaTheme="minorEastAsia" w:hAnsi="Bookman Old Style"/>
+                <w:color w:val="FFFFFF" w:themeColor="background1"/>
+                <w:sz w:val="22"/>
+                <w:szCs w:val="22"/>
+                <w:highlight w:val="darkGray"/>
+              </w:rPr>
+              <w:t xml:space="preserve"> new </w:t>
+            </w:r>
+            <w:proofErr w:type="spellStart"/>
+            <w:r>
+              <w:rPr>
+                <w:rFonts w:ascii="Bookman Old Style" w:eastAsiaTheme="minorEastAsia" w:hAnsi="Bookman Old Style"/>
+                <w:color w:val="FFFFFF" w:themeColor="background1"/>
+                <w:sz w:val="22"/>
+                <w:szCs w:val="22"/>
+                <w:highlight w:val="darkGray"/>
+              </w:rPr>
+              <w:t>nom_projet</w:t>
+            </w:r>
+            <w:proofErr w:type="spellEnd"/>
             <w:r>
               <w:rPr>
                 <w:rFonts w:ascii="Bookman Old Style" w:eastAsiaTheme="minorEastAsia" w:hAnsi="Bookman Old Style"/>
@@ -547,6 +909,7 @@
                 <w:szCs w:val="22"/>
               </w:rPr>
             </w:pPr>
+            <w:proofErr w:type="spellStart"/>
             <w:r>
               <w:rPr>
                 <w:rFonts w:ascii="Bookman Old Style" w:eastAsiaTheme="minorEastAsia" w:hAnsi="Bookman Old Style"/>
@@ -555,7 +918,40 @@
                 <w:szCs w:val="22"/>
                 <w:highlight w:val="darkGray"/>
               </w:rPr>
-              <w:t>ng fix audit</w:t>
+              <w:t>ng</w:t>
+            </w:r>
+            <w:proofErr w:type="spellEnd"/>
+            <w:r>
+              <w:rPr>
+                <w:rFonts w:ascii="Bookman Old Style" w:eastAsiaTheme="minorEastAsia" w:hAnsi="Bookman Old Style"/>
+                <w:color w:val="FFFFFF" w:themeColor="background1"/>
+                <w:sz w:val="22"/>
+                <w:szCs w:val="22"/>
+                <w:highlight w:val="darkGray"/>
+              </w:rPr>
+              <w:t xml:space="preserve"> </w:t>
+            </w:r>
+            <w:proofErr w:type="spellStart"/>
+            <w:r>
+              <w:rPr>
+                <w:rFonts w:ascii="Bookman Old Style" w:eastAsiaTheme="minorEastAsia" w:hAnsi="Bookman Old Style"/>
+                <w:color w:val="FFFFFF" w:themeColor="background1"/>
+                <w:sz w:val="22"/>
+                <w:szCs w:val="22"/>
+                <w:highlight w:val="darkGray"/>
+              </w:rPr>
+              <w:t>fix</w:t>
+            </w:r>
+            <w:proofErr w:type="spellEnd"/>
+            <w:r>
+              <w:rPr>
+                <w:rFonts w:ascii="Bookman Old Style" w:eastAsiaTheme="minorEastAsia" w:hAnsi="Bookman Old Style"/>
+                <w:color w:val="FFFFFF" w:themeColor="background1"/>
+                <w:sz w:val="22"/>
+                <w:szCs w:val="22"/>
+                <w:highlight w:val="darkGray"/>
+              </w:rPr>
+              <w:t xml:space="preserve"> audit</w:t>
             </w:r>
             <w:r>
               <w:rPr>
@@ -589,6 +985,7 @@
                 <w:szCs w:val="22"/>
               </w:rPr>
             </w:pPr>
+            <w:proofErr w:type="spellStart"/>
             <w:r>
               <w:rPr>
                 <w:rFonts w:ascii="Bookman Old Style" w:eastAsiaTheme="minorEastAsia" w:hAnsi="Bookman Old Style"/>
@@ -597,7 +994,18 @@
                 <w:szCs w:val="22"/>
                 <w:highlight w:val="darkGray"/>
               </w:rPr>
-              <w:t>ng serve --open</w:t>
+              <w:t>ng</w:t>
+            </w:r>
+            <w:proofErr w:type="spellEnd"/>
+            <w:r>
+              <w:rPr>
+                <w:rFonts w:ascii="Bookman Old Style" w:eastAsiaTheme="minorEastAsia" w:hAnsi="Bookman Old Style"/>
+                <w:color w:val="FFFFFF" w:themeColor="background1"/>
+                <w:sz w:val="22"/>
+                <w:szCs w:val="22"/>
+                <w:highlight w:val="darkGray"/>
+              </w:rPr>
+              <w:t xml:space="preserve"> serve --open</w:t>
             </w:r>
             <w:r>
               <w:rPr>
@@ -775,7 +1183,67 @@
                 <w:szCs w:val="23"/>
                 <w:shd w:val="clear" w:color="auto" w:fill="FFFFFF"/>
               </w:rPr>
-              <w:t>Le databinding, c'est la communication entre votre code TypeScript et le template HTML qui est montré à l'utilisateur.  Cette communication est divisée en deux directions</w:t>
+              <w:t xml:space="preserve">Le </w:t>
+            </w:r>
+            <w:proofErr w:type="spellStart"/>
+            <w:r>
+              <w:rPr>
+                <w:rFonts w:ascii="Bookman Old Style" w:hAnsi="Bookman Old Style"/>
+                <w:sz w:val="23"/>
+                <w:szCs w:val="23"/>
+                <w:shd w:val="clear" w:color="auto" w:fill="FFFFFF"/>
+              </w:rPr>
+              <w:t>databinding</w:t>
+            </w:r>
+            <w:proofErr w:type="spellEnd"/>
+            <w:r>
+              <w:rPr>
+                <w:rFonts w:ascii="Bookman Old Style" w:hAnsi="Bookman Old Style"/>
+                <w:sz w:val="23"/>
+                <w:szCs w:val="23"/>
+                <w:shd w:val="clear" w:color="auto" w:fill="FFFFFF"/>
+              </w:rPr>
+              <w:t xml:space="preserve">, c'est la communication entre votre code </w:t>
+            </w:r>
+            <w:proofErr w:type="spellStart"/>
+            <w:r>
+              <w:rPr>
+                <w:rFonts w:ascii="Bookman Old Style" w:hAnsi="Bookman Old Style"/>
+                <w:sz w:val="23"/>
+                <w:szCs w:val="23"/>
+                <w:shd w:val="clear" w:color="auto" w:fill="FFFFFF"/>
+              </w:rPr>
+              <w:t>TypeScript</w:t>
+            </w:r>
+            <w:proofErr w:type="spellEnd"/>
+            <w:r>
+              <w:rPr>
+                <w:rFonts w:ascii="Bookman Old Style" w:hAnsi="Bookman Old Style"/>
+                <w:sz w:val="23"/>
+                <w:szCs w:val="23"/>
+                <w:shd w:val="clear" w:color="auto" w:fill="FFFFFF"/>
+              </w:rPr>
+              <w:t xml:space="preserve"> et le </w:t>
+            </w:r>
+            <w:proofErr w:type="spellStart"/>
+            <w:r>
+              <w:rPr>
+                <w:rFonts w:ascii="Bookman Old Style" w:hAnsi="Bookman Old Style"/>
+                <w:sz w:val="23"/>
+                <w:szCs w:val="23"/>
+                <w:shd w:val="clear" w:color="auto" w:fill="FFFFFF"/>
+              </w:rPr>
+              <w:t>template</w:t>
+            </w:r>
+            <w:proofErr w:type="spellEnd"/>
+            <w:r>
+              <w:rPr>
+                <w:rFonts w:ascii="Bookman Old Style" w:hAnsi="Bookman Old Style"/>
+                <w:sz w:val="23"/>
+                <w:szCs w:val="23"/>
+                <w:shd w:val="clear" w:color="auto" w:fill="FFFFFF"/>
+              </w:rPr>
+              <w:t xml:space="preserve"> HTML qui est montré à l'utilisateur.  Cette communication est divisée en deux directions</w:t>
             </w:r>
             <w:r>
               <w:rPr>
@@ -846,8 +1314,9 @@
                 <w:szCs w:val="23"/>
                 <w:shd w:val="clear" w:color="auto" w:fill="FFFFFF"/>
               </w:rPr>
-              <w:t xml:space="preserve"> et la propery binding</w:t>
-            </w:r>
+              <w:t xml:space="preserve"> et la </w:t>
+            </w:r>
+            <w:proofErr w:type="spellStart"/>
             <w:r>
               <w:rPr>
                 <w:rFonts w:ascii="Bookman Old Style" w:hAnsi="Bookman Old Style"/>
@@ -855,6 +1324,36 @@
                 <w:szCs w:val="23"/>
                 <w:shd w:val="clear" w:color="auto" w:fill="FFFFFF"/>
               </w:rPr>
+              <w:t>propery</w:t>
+            </w:r>
+            <w:proofErr w:type="spellEnd"/>
+            <w:r>
+              <w:rPr>
+                <w:rFonts w:ascii="Bookman Old Style" w:hAnsi="Bookman Old Style"/>
+                <w:sz w:val="23"/>
+                <w:szCs w:val="23"/>
+                <w:shd w:val="clear" w:color="auto" w:fill="FFFFFF"/>
+              </w:rPr>
+              <w:t xml:space="preserve"> </w:t>
+            </w:r>
+            <w:proofErr w:type="spellStart"/>
+            <w:r>
+              <w:rPr>
+                <w:rFonts w:ascii="Bookman Old Style" w:hAnsi="Bookman Old Style"/>
+                <w:sz w:val="23"/>
+                <w:szCs w:val="23"/>
+                <w:shd w:val="clear" w:color="auto" w:fill="FFFFFF"/>
+              </w:rPr>
+              <w:t>binding</w:t>
+            </w:r>
+            <w:proofErr w:type="spellEnd"/>
+            <w:r>
+              <w:rPr>
+                <w:rFonts w:ascii="Bookman Old Style" w:hAnsi="Bookman Old Style"/>
+                <w:sz w:val="23"/>
+                <w:szCs w:val="23"/>
+                <w:shd w:val="clear" w:color="auto" w:fill="FFFFFF"/>
+              </w:rPr>
               <w:t xml:space="preserve"> (</w:t>
             </w:r>
             <w:r>
@@ -864,8 +1363,19 @@
                 <w:szCs w:val="22"/>
                 <w:shd w:val="clear" w:color="auto" w:fill="FFFFFF"/>
               </w:rPr>
-              <w:t>modifier dynamiquement les propriétés d'un élément du DOM en fonction de données dans votre TypeScript</w:t>
-            </w:r>
+              <w:t xml:space="preserve">modifier dynamiquement les propriétés d'un élément du DOM en fonction de données dans votre </w:t>
+            </w:r>
+            <w:proofErr w:type="spellStart"/>
+            <w:r>
+              <w:rPr>
+                <w:rFonts w:ascii="Bookman Old Style" w:hAnsi="Bookman Old Style"/>
+                <w:sz w:val="22"/>
+                <w:szCs w:val="22"/>
+                <w:shd w:val="clear" w:color="auto" w:fill="FFFFFF"/>
+              </w:rPr>
+              <w:t>TypeScript</w:t>
+            </w:r>
+            <w:proofErr w:type="spellEnd"/>
             <w:r>
               <w:rPr>
                 <w:rFonts w:ascii="Aileron" w:hAnsi="Aileron"/>
@@ -959,6 +1469,7 @@
                 <w:lang w:val="en-US"/>
               </w:rPr>
             </w:pPr>
+            <w:proofErr w:type="spellStart"/>
             <w:r>
               <w:rPr>
                 <w:rFonts w:ascii="Bookman Old Style" w:hAnsi="Bookman Old Style"/>
@@ -968,7 +1479,40 @@
                 <w:lang w:val="en-US"/>
               </w:rPr>
               <w:lastRenderedPageBreak/>
-              <w:t xml:space="preserve">Générer un nouveau composant </w:t>
+              <w:t>Générer</w:t>
+            </w:r>
+            <w:proofErr w:type="spellEnd"/>
+            <w:r>
+              <w:rPr>
+                <w:rFonts w:ascii="Bookman Old Style" w:hAnsi="Bookman Old Style"/>
+                <w:color w:val="7E97AD" w:themeColor="accent1"/>
+                <w:sz w:val="22"/>
+                <w:szCs w:val="22"/>
+                <w:lang w:val="en-US"/>
+              </w:rPr>
+              <w:t xml:space="preserve"> un nouveau </w:t>
+            </w:r>
+            <w:proofErr w:type="spellStart"/>
+            <w:r>
+              <w:rPr>
+                <w:rFonts w:ascii="Bookman Old Style" w:hAnsi="Bookman Old Style"/>
+                <w:color w:val="7E97AD" w:themeColor="accent1"/>
+                <w:sz w:val="22"/>
+                <w:szCs w:val="22"/>
+                <w:lang w:val="en-US"/>
+              </w:rPr>
+              <w:t>composant</w:t>
+            </w:r>
+            <w:proofErr w:type="spellEnd"/>
+            <w:r>
+              <w:rPr>
+                <w:rFonts w:ascii="Bookman Old Style" w:hAnsi="Bookman Old Style"/>
+                <w:color w:val="7E97AD" w:themeColor="accent1"/>
+                <w:sz w:val="22"/>
+                <w:szCs w:val="22"/>
+                <w:lang w:val="en-US"/>
+              </w:rPr>
+              <w:t xml:space="preserve"> </w:t>
             </w:r>
             <w:r>
               <w:rPr>
@@ -996,6 +1540,7 @@
                 <w:szCs w:val="22"/>
               </w:rPr>
             </w:pPr>
+            <w:proofErr w:type="spellStart"/>
             <w:r>
               <w:rPr>
                 <w:rFonts w:ascii="Bookman Old Style" w:eastAsiaTheme="minorEastAsia" w:hAnsi="Bookman Old Style"/>
@@ -1004,17 +1549,62 @@
                 <w:szCs w:val="22"/>
                 <w:highlight w:val="darkGray"/>
               </w:rPr>
-              <w:t>ng generate component nom_composant</w:t>
-            </w:r>
+              <w:t>ng</w:t>
+            </w:r>
+            <w:proofErr w:type="spellEnd"/>
             <w:r>
               <w:rPr>
                 <w:rFonts w:ascii="Bookman Old Style" w:eastAsiaTheme="minorEastAsia" w:hAnsi="Bookman Old Style"/>
                 <w:color w:val="FFFFFF" w:themeColor="background1"/>
                 <w:sz w:val="22"/>
                 <w:szCs w:val="22"/>
+                <w:highlight w:val="darkGray"/>
               </w:rPr>
               <w:t xml:space="preserve"> </w:t>
             </w:r>
+            <w:proofErr w:type="spellStart"/>
+            <w:r>
+              <w:rPr>
+                <w:rFonts w:ascii="Bookman Old Style" w:eastAsiaTheme="minorEastAsia" w:hAnsi="Bookman Old Style"/>
+                <w:color w:val="FFFFFF" w:themeColor="background1"/>
+                <w:sz w:val="22"/>
+                <w:szCs w:val="22"/>
+                <w:highlight w:val="darkGray"/>
+              </w:rPr>
+              <w:t>generate</w:t>
+            </w:r>
+            <w:proofErr w:type="spellEnd"/>
+            <w:r>
+              <w:rPr>
+                <w:rFonts w:ascii="Bookman Old Style" w:eastAsiaTheme="minorEastAsia" w:hAnsi="Bookman Old Style"/>
+                <w:color w:val="FFFFFF" w:themeColor="background1"/>
+                <w:sz w:val="22"/>
+                <w:szCs w:val="22"/>
+                <w:highlight w:val="darkGray"/>
+              </w:rPr>
+              <w:t xml:space="preserve"> component </w:t>
+            </w:r>
+            <w:proofErr w:type="spellStart"/>
+            <w:r>
+              <w:rPr>
+                <w:rFonts w:ascii="Bookman Old Style" w:eastAsiaTheme="minorEastAsia" w:hAnsi="Bookman Old Style"/>
+                <w:color w:val="FFFFFF" w:themeColor="background1"/>
+                <w:sz w:val="22"/>
+                <w:szCs w:val="22"/>
+                <w:highlight w:val="darkGray"/>
+              </w:rPr>
+              <w:t>nom_composant</w:t>
+            </w:r>
+            <w:proofErr w:type="spellEnd"/>
+            <w:r>
+              <w:rPr>
+                <w:rFonts w:ascii="Bookman Old Style" w:eastAsiaTheme="minorEastAsia" w:hAnsi="Bookman Old Style"/>
+                <w:color w:val="FFFFFF" w:themeColor="background1"/>
+                <w:sz w:val="22"/>
+                <w:szCs w:val="22"/>
+              </w:rPr>
+              <w:t xml:space="preserve"> </w:t>
+            </w:r>
             <w:r>
               <w:rPr>
                 <w:rFonts w:ascii="Bookman Old Style" w:eastAsiaTheme="minorEastAsia" w:hAnsi="Bookman Old Style"/>
@@ -1023,6 +1613,7 @@
               </w:rPr>
               <w:t xml:space="preserve">ou bien </w:t>
             </w:r>
+            <w:proofErr w:type="spellStart"/>
             <w:r>
               <w:rPr>
                 <w:rFonts w:ascii="Bookman Old Style" w:eastAsiaTheme="minorEastAsia" w:hAnsi="Bookman Old Style"/>
@@ -1031,8 +1622,31 @@
                 <w:szCs w:val="22"/>
                 <w:highlight w:val="darkGray"/>
               </w:rPr>
-              <w:t>ng g c nom_composant</w:t>
-            </w:r>
+              <w:t>ng</w:t>
+            </w:r>
+            <w:proofErr w:type="spellEnd"/>
+            <w:r>
+              <w:rPr>
+                <w:rFonts w:ascii="Bookman Old Style" w:eastAsiaTheme="minorEastAsia" w:hAnsi="Bookman Old Style"/>
+                <w:color w:val="FFFFFF" w:themeColor="background1"/>
+                <w:sz w:val="22"/>
+                <w:szCs w:val="22"/>
+                <w:highlight w:val="darkGray"/>
+              </w:rPr>
+              <w:t xml:space="preserve"> g c </w:t>
+            </w:r>
+            <w:proofErr w:type="spellStart"/>
+            <w:r>
+              <w:rPr>
+                <w:rFonts w:ascii="Bookman Old Style" w:eastAsiaTheme="minorEastAsia" w:hAnsi="Bookman Old Style"/>
+                <w:color w:val="FFFFFF" w:themeColor="background1"/>
+                <w:sz w:val="22"/>
+                <w:szCs w:val="22"/>
+                <w:highlight w:val="darkGray"/>
+              </w:rPr>
+              <w:t>nom_composant</w:t>
+            </w:r>
+            <w:proofErr w:type="spellEnd"/>
           </w:p>
         </w:tc>
       </w:tr>
@@ -1165,7 +1779,27 @@
                 <w:sz w:val="22"/>
                 <w:szCs w:val="22"/>
               </w:rPr>
-              <w:t>erez des applications Angular. </w:t>
+              <w:t xml:space="preserve">erez des applications </w:t>
+            </w:r>
+            <w:proofErr w:type="spellStart"/>
+            <w:r>
+              <w:rPr>
+                <w:rFonts w:ascii="Bookman Old Style" w:eastAsia="Times New Roman" w:hAnsi="Bookman Old Style" w:cs="Times New Roman"/>
+                <w:kern w:val="0"/>
+                <w:sz w:val="22"/>
+                <w:szCs w:val="22"/>
+              </w:rPr>
+              <w:t>Angular</w:t>
+            </w:r>
+            <w:proofErr w:type="spellEnd"/>
+            <w:r>
+              <w:rPr>
+                <w:rFonts w:ascii="Bookman Old Style" w:eastAsia="Times New Roman" w:hAnsi="Bookman Old Style" w:cs="Times New Roman"/>
+                <w:kern w:val="0"/>
+                <w:sz w:val="22"/>
+                <w:szCs w:val="22"/>
+              </w:rPr>
+              <w:t>. </w:t>
             </w:r>
             <w:r>
               <w:rPr>
@@ -1307,15 +1941,33 @@
                 <w:sz w:val="22"/>
                 <w:szCs w:val="22"/>
               </w:rPr>
-              <w:t>*ng</w:t>
-            </w:r>
-            <w:r>
-              <w:rPr>
-                <w:rFonts w:ascii="Bookman Old Style" w:eastAsiaTheme="minorEastAsia" w:hAnsi="Bookman Old Style"/>
-                <w:sz w:val="22"/>
-                <w:szCs w:val="22"/>
-              </w:rPr>
-              <w:t>For : structure itérative</w:t>
+              <w:t>*</w:t>
+            </w:r>
+            <w:proofErr w:type="spellStart"/>
+            <w:r>
+              <w:rPr>
+                <w:rFonts w:ascii="Bookman Old Style" w:eastAsiaTheme="minorEastAsia" w:hAnsi="Bookman Old Style"/>
+                <w:sz w:val="22"/>
+                <w:szCs w:val="22"/>
+              </w:rPr>
+              <w:t>ng</w:t>
+            </w:r>
+            <w:r>
+              <w:rPr>
+                <w:rFonts w:ascii="Bookman Old Style" w:eastAsiaTheme="minorEastAsia" w:hAnsi="Bookman Old Style"/>
+                <w:sz w:val="22"/>
+                <w:szCs w:val="22"/>
+              </w:rPr>
+              <w:t>For</w:t>
+            </w:r>
+            <w:proofErr w:type="spellEnd"/>
+            <w:r>
+              <w:rPr>
+                <w:rFonts w:ascii="Bookman Old Style" w:eastAsiaTheme="minorEastAsia" w:hAnsi="Bookman Old Style"/>
+                <w:sz w:val="22"/>
+                <w:szCs w:val="22"/>
+              </w:rPr>
+              <w:t> : structure itérative</w:t>
             </w:r>
           </w:p>
           <w:p>
@@ -1338,8 +1990,18 @@
                 <w:sz w:val="22"/>
                 <w:szCs w:val="22"/>
               </w:rPr>
-              <w:t xml:space="preserve"> *ngIf</w:t>
-            </w:r>
+              <w:t xml:space="preserve"> *</w:t>
+            </w:r>
+            <w:proofErr w:type="spellStart"/>
+            <w:r>
+              <w:rPr>
+                <w:rFonts w:ascii="Bookman Old Style" w:eastAsiaTheme="minorEastAsia" w:hAnsi="Bookman Old Style"/>
+                <w:sz w:val="22"/>
+                <w:szCs w:val="22"/>
+              </w:rPr>
+              <w:t>ngIf</w:t>
+            </w:r>
+            <w:proofErr w:type="spellEnd"/>
             <w:r>
               <w:rPr>
                 <w:rFonts w:ascii="Bookman Old Style" w:eastAsiaTheme="minorEastAsia" w:hAnsi="Bookman Old Style"/>
@@ -1437,6 +2099,7 @@
                 <w:szCs w:val="22"/>
               </w:rPr>
             </w:pPr>
+            <w:proofErr w:type="spellStart"/>
             <w:r>
               <w:rPr>
                 <w:rFonts w:ascii="Bookman Old Style" w:eastAsiaTheme="minorEastAsia" w:hAnsi="Bookman Old Style"/>
@@ -1445,6 +2108,7 @@
               </w:rPr>
               <w:t>ngModel</w:t>
             </w:r>
+            <w:proofErr w:type="spellEnd"/>
             <w:r>
               <w:rPr>
                 <w:rFonts w:ascii="Bookman Old Style" w:eastAsiaTheme="minorEastAsia" w:hAnsi="Bookman Old Style"/>
@@ -1476,6 +2140,7 @@
                 <w:szCs w:val="22"/>
               </w:rPr>
             </w:pPr>
+            <w:proofErr w:type="spellStart"/>
             <w:r>
               <w:rPr>
                 <w:rFonts w:ascii="Bookman Old Style" w:eastAsiaTheme="minorEastAsia" w:hAnsi="Bookman Old Style"/>
@@ -1484,6 +2149,7 @@
               </w:rPr>
               <w:t>ngStyle</w:t>
             </w:r>
+            <w:proofErr w:type="spellEnd"/>
             <w:r>
               <w:rPr>
                 <w:rFonts w:ascii="Bookman Old Style" w:eastAsiaTheme="minorEastAsia" w:hAnsi="Bookman Old Style"/>
@@ -1507,6 +2173,7 @@
                 <w:szCs w:val="22"/>
               </w:rPr>
             </w:pPr>
+            <w:proofErr w:type="spellStart"/>
             <w:r>
               <w:rPr>
                 <w:rFonts w:ascii="Bookman Old Style" w:eastAsiaTheme="minorEastAsia" w:hAnsi="Bookman Old Style"/>
@@ -1515,6 +2182,7 @@
               </w:rPr>
               <w:t>ngClass</w:t>
             </w:r>
+            <w:proofErr w:type="spellEnd"/>
             <w:r>
               <w:rPr>
                 <w:rFonts w:ascii="Bookman Old Style" w:eastAsiaTheme="minorEastAsia" w:hAnsi="Bookman Old Style"/>
@@ -1583,16 +2251,76 @@
                 <w:szCs w:val="22"/>
                 <w:shd w:val="clear" w:color="auto" w:fill="FFFFFF"/>
               </w:rPr>
-              <w:t>Les pipes prennent des données en input, les transforment, et puis affichent les données modifiées dans le DOM.  Il y a des pipes fournis avec Angular, et vous pouvez également créer vos propres pipes si vous en avez besoin. </w:t>
-            </w:r>
-            <w:r>
-              <w:rPr>
-                <w:rFonts w:ascii="Bookman Old Style" w:hAnsi="Bookman Old Style"/>
-                <w:sz w:val="22"/>
-                <w:szCs w:val="22"/>
-                <w:shd w:val="clear" w:color="auto" w:fill="FFFFFF"/>
-              </w:rPr>
-              <w:t xml:space="preserve">L’idée étant de modifier l’affichage des données, sans en modifier la nature (cf : twig). </w:t>
+              <w:t xml:space="preserve">Les pipes prennent des données en input, les transforment, et puis affichent les données modifiées dans le DOM.  Il y a des pipes fournis avec </w:t>
+            </w:r>
+            <w:proofErr w:type="spellStart"/>
+            <w:r>
+              <w:rPr>
+                <w:rFonts w:ascii="Bookman Old Style" w:hAnsi="Bookman Old Style"/>
+                <w:sz w:val="22"/>
+                <w:szCs w:val="22"/>
+                <w:shd w:val="clear" w:color="auto" w:fill="FFFFFF"/>
+              </w:rPr>
+              <w:t>Angular</w:t>
+            </w:r>
+            <w:proofErr w:type="spellEnd"/>
+            <w:r>
+              <w:rPr>
+                <w:rFonts w:ascii="Bookman Old Style" w:hAnsi="Bookman Old Style"/>
+                <w:sz w:val="22"/>
+                <w:szCs w:val="22"/>
+                <w:shd w:val="clear" w:color="auto" w:fill="FFFFFF"/>
+              </w:rPr>
+              <w:t>, et vous pouvez également créer vos propres pipes si vous en avez besoin. </w:t>
+            </w:r>
+            <w:r>
+              <w:rPr>
+                <w:rFonts w:ascii="Bookman Old Style" w:hAnsi="Bookman Old Style"/>
+                <w:sz w:val="22"/>
+                <w:szCs w:val="22"/>
+                <w:shd w:val="clear" w:color="auto" w:fill="FFFFFF"/>
+              </w:rPr>
+              <w:t>L’idée étant de modifier l’affichage des données, sans en modifier la nature (</w:t>
+            </w:r>
+            <w:proofErr w:type="spellStart"/>
+            <w:r>
+              <w:rPr>
+                <w:rFonts w:ascii="Bookman Old Style" w:hAnsi="Bookman Old Style"/>
+                <w:sz w:val="22"/>
+                <w:szCs w:val="22"/>
+                <w:shd w:val="clear" w:color="auto" w:fill="FFFFFF"/>
+              </w:rPr>
+              <w:t>cf</w:t>
+            </w:r>
+            <w:proofErr w:type="spellEnd"/>
+            <w:r>
+              <w:rPr>
+                <w:rFonts w:ascii="Bookman Old Style" w:hAnsi="Bookman Old Style"/>
+                <w:sz w:val="22"/>
+                <w:szCs w:val="22"/>
+                <w:shd w:val="clear" w:color="auto" w:fill="FFFFFF"/>
+              </w:rPr>
+              <w:t xml:space="preserve"> : </w:t>
+            </w:r>
+            <w:proofErr w:type="spellStart"/>
+            <w:r>
+              <w:rPr>
+                <w:rFonts w:ascii="Bookman Old Style" w:hAnsi="Bookman Old Style"/>
+                <w:sz w:val="22"/>
+                <w:szCs w:val="22"/>
+                <w:shd w:val="clear" w:color="auto" w:fill="FFFFFF"/>
+              </w:rPr>
+              <w:t>twig</w:t>
+            </w:r>
+            <w:proofErr w:type="spellEnd"/>
+            <w:r>
+              <w:rPr>
+                <w:rFonts w:ascii="Bookman Old Style" w:hAnsi="Bookman Old Style"/>
+                <w:sz w:val="22"/>
+                <w:szCs w:val="22"/>
+                <w:shd w:val="clear" w:color="auto" w:fill="FFFFFF"/>
+              </w:rPr>
+              <w:t xml:space="preserve">). </w:t>
             </w:r>
           </w:p>
           <w:p>
@@ -1621,16 +2349,56 @@
                 <w:szCs w:val="22"/>
                 <w:shd w:val="clear" w:color="auto" w:fill="FFFFFF"/>
               </w:rPr>
-              <w:t xml:space="preserve"> async permet de spécifier à A</w:t>
-            </w:r>
-            <w:r>
-              <w:rPr>
-                <w:rFonts w:ascii="Bookman Old Style" w:hAnsi="Bookman Old Style"/>
-                <w:sz w:val="22"/>
-                <w:szCs w:val="22"/>
-                <w:shd w:val="clear" w:color="auto" w:fill="FFFFFF"/>
-              </w:rPr>
-              <w:t>ngular des données qui sont récupérées de façon asynchrone.</w:t>
+              <w:t xml:space="preserve"> </w:t>
+            </w:r>
+            <w:proofErr w:type="spellStart"/>
+            <w:r>
+              <w:rPr>
+                <w:rFonts w:ascii="Bookman Old Style" w:hAnsi="Bookman Old Style"/>
+                <w:sz w:val="22"/>
+                <w:szCs w:val="22"/>
+                <w:shd w:val="clear" w:color="auto" w:fill="FFFFFF"/>
+              </w:rPr>
+              <w:t>async</w:t>
+            </w:r>
+            <w:proofErr w:type="spellEnd"/>
+            <w:r>
+              <w:rPr>
+                <w:rFonts w:ascii="Bookman Old Style" w:hAnsi="Bookman Old Style"/>
+                <w:sz w:val="22"/>
+                <w:szCs w:val="22"/>
+                <w:shd w:val="clear" w:color="auto" w:fill="FFFFFF"/>
+              </w:rPr>
+              <w:t xml:space="preserve"> permet de spécifier à </w:t>
+            </w:r>
+            <w:proofErr w:type="spellStart"/>
+            <w:r>
+              <w:rPr>
+                <w:rFonts w:ascii="Bookman Old Style" w:hAnsi="Bookman Old Style"/>
+                <w:sz w:val="22"/>
+                <w:szCs w:val="22"/>
+                <w:shd w:val="clear" w:color="auto" w:fill="FFFFFF"/>
+              </w:rPr>
+              <w:t>A</w:t>
+            </w:r>
+            <w:r>
+              <w:rPr>
+                <w:rFonts w:ascii="Bookman Old Style" w:hAnsi="Bookman Old Style"/>
+                <w:sz w:val="22"/>
+                <w:szCs w:val="22"/>
+                <w:shd w:val="clear" w:color="auto" w:fill="FFFFFF"/>
+              </w:rPr>
+              <w:t>ngular</w:t>
+            </w:r>
+            <w:proofErr w:type="spellEnd"/>
+            <w:r>
+              <w:rPr>
+                <w:rFonts w:ascii="Bookman Old Style" w:hAnsi="Bookman Old Style"/>
+                <w:sz w:val="22"/>
+                <w:szCs w:val="22"/>
+                <w:shd w:val="clear" w:color="auto" w:fill="FFFFFF"/>
+              </w:rPr>
+              <w:t xml:space="preserve"> des données qui sont récupérées de façon asynchrone.</w:t>
             </w:r>
           </w:p>
         </w:tc>
@@ -1770,6 +2538,7 @@
               </w:rPr>
               <w:t>dans  </w:t>
             </w:r>
+            <w:proofErr w:type="spellStart"/>
             <w:r>
               <w:rPr>
                 <w:rFonts w:ascii="Bookman Old Style" w:hAnsi="Bookman Old Style" w:cs="Courier New"/>
@@ -1779,6 +2548,7 @@
               </w:rPr>
               <w:t>AppModule</w:t>
             </w:r>
+            <w:proofErr w:type="spellEnd"/>
             <w:r>
               <w:rPr>
                 <w:rFonts w:ascii="Bookman Old Style" w:hAnsi="Bookman Old Style"/>
@@ -1833,6 +2603,7 @@
               </w:rPr>
               <w:t>dans  </w:t>
             </w:r>
+            <w:proofErr w:type="spellStart"/>
             <w:r>
               <w:rPr>
                 <w:rStyle w:val="CodeHTML"/>
@@ -1843,6 +2614,7 @@
               </w:rPr>
               <w:t>AppComponent</w:t>
             </w:r>
+            <w:proofErr w:type="spellEnd"/>
             <w:r>
               <w:rPr>
                 <w:rFonts w:ascii="Bookman Old Style" w:hAnsi="Bookman Old Style"/>
@@ -1953,6 +2725,8 @@
               </w:rPr>
               <w:t>a méthode  </w:t>
             </w:r>
+            <w:proofErr w:type="spellStart"/>
+            <w:proofErr w:type="gramStart"/>
             <w:r>
               <w:rPr>
                 <w:rStyle w:val="CodeHTML"/>
@@ -1960,7 +2734,27 @@
                 <w:sz w:val="22"/>
                 <w:szCs w:val="22"/>
               </w:rPr>
-              <w:t>ngOnInit()</w:t>
+              <w:t>ngOnInit</w:t>
+            </w:r>
+            <w:proofErr w:type="spellEnd"/>
+            <w:r>
+              <w:rPr>
+                <w:rStyle w:val="CodeHTML"/>
+                <w:rFonts w:ascii="Bookman Old Style" w:eastAsiaTheme="minorHAnsi" w:hAnsi="Bookman Old Style"/>
+                <w:sz w:val="22"/>
+                <w:szCs w:val="22"/>
+              </w:rPr>
+              <w:t>(</w:t>
+            </w:r>
+            <w:proofErr w:type="gramEnd"/>
+            <w:r>
+              <w:rPr>
+                <w:rStyle w:val="CodeHTML"/>
+                <w:rFonts w:ascii="Bookman Old Style" w:eastAsiaTheme="minorHAnsi" w:hAnsi="Bookman Old Style"/>
+                <w:sz w:val="22"/>
+                <w:szCs w:val="22"/>
+              </w:rPr>
+              <w:t>)</w:t>
             </w:r>
             <w:r>
               <w:rPr>
@@ -1969,7 +2763,27 @@
                 <w:szCs w:val="22"/>
                 <w:shd w:val="clear" w:color="auto" w:fill="E6F4FA"/>
               </w:rPr>
-              <w:t>  d'un component est exécutée une fois par instance au moment de la création du component par Angular, et après son constructeur. On l'utilise très souvent pour initialiser des données une fois le component créé.</w:t>
+              <w:t xml:space="preserve">  d'un component est exécutée une fois par instance au moment de la création du component par </w:t>
+            </w:r>
+            <w:proofErr w:type="spellStart"/>
+            <w:r>
+              <w:rPr>
+                <w:rFonts w:ascii="Bookman Old Style" w:hAnsi="Bookman Old Style"/>
+                <w:sz w:val="22"/>
+                <w:szCs w:val="22"/>
+                <w:shd w:val="clear" w:color="auto" w:fill="E6F4FA"/>
+              </w:rPr>
+              <w:t>Angular</w:t>
+            </w:r>
+            <w:proofErr w:type="spellEnd"/>
+            <w:r>
+              <w:rPr>
+                <w:rFonts w:ascii="Bookman Old Style" w:hAnsi="Bookman Old Style"/>
+                <w:sz w:val="22"/>
+                <w:szCs w:val="22"/>
+                <w:shd w:val="clear" w:color="auto" w:fill="E6F4FA"/>
+              </w:rPr>
+              <w:t>, et après son constructeur. On l'utilise très souvent pour initialiser des données une fois le component créé.</w:t>
             </w:r>
           </w:p>
         </w:tc>
@@ -2025,7 +2839,47 @@
                 <w:szCs w:val="22"/>
                 <w:shd w:val="clear" w:color="auto" w:fill="FFFFFF"/>
               </w:rPr>
-              <w:t>L'un des énormes avantages d'utiliser Angular est de pouvoir créer des "single page application" (SPA). Sur le Web, ces applications sont rapides et lisses : il n'y a qu'un seul chargement de page au début, et même si les données mettent parfois du temps à arriver, la sensation pour l'utilisateur est celle d'une application native.  Au lieu de charger une nouvelle page à chaque clic ou à chaque changement d'URL, on remplace le contenu ou une partie du contenu de la page : on modifie les components qui y sont affichés, ou le contenu de ces components.  On accomplit tout cela avec le "routing", où l'application lit le contenu de l'URL pour afficher le ou les components requis.</w:t>
+              <w:t xml:space="preserve">L'un des énormes avantages d'utiliser </w:t>
+            </w:r>
+            <w:proofErr w:type="spellStart"/>
+            <w:r>
+              <w:rPr>
+                <w:rFonts w:ascii="Bookman Old Style" w:hAnsi="Bookman Old Style"/>
+                <w:sz w:val="22"/>
+                <w:szCs w:val="22"/>
+                <w:shd w:val="clear" w:color="auto" w:fill="FFFFFF"/>
+              </w:rPr>
+              <w:t>Angular</w:t>
+            </w:r>
+            <w:proofErr w:type="spellEnd"/>
+            <w:r>
+              <w:rPr>
+                <w:rFonts w:ascii="Bookman Old Style" w:hAnsi="Bookman Old Style"/>
+                <w:sz w:val="22"/>
+                <w:szCs w:val="22"/>
+                <w:shd w:val="clear" w:color="auto" w:fill="FFFFFF"/>
+              </w:rPr>
+              <w:t xml:space="preserve"> est de pouvoir créer des "single page application" (SPA). Sur le Web, ces applications sont rapides et lisses : il n'y a qu'un seul chargement de page au début, et même si les données mettent parfois du temps à arriver, la sensation pour l'utilisateur est celle d'une application native.  Au lieu de charger une nouvelle page à chaque clic ou à chaque changement d'URL, on remplace le contenu ou une partie du contenu de la page : on modifie les components qui y sont affichés, ou le contenu de ces components.  On accomplit tout cela avec le "</w:t>
+            </w:r>
+            <w:proofErr w:type="spellStart"/>
+            <w:r>
+              <w:rPr>
+                <w:rFonts w:ascii="Bookman Old Style" w:hAnsi="Bookman Old Style"/>
+                <w:sz w:val="22"/>
+                <w:szCs w:val="22"/>
+                <w:shd w:val="clear" w:color="auto" w:fill="FFFFFF"/>
+              </w:rPr>
+              <w:t>routing</w:t>
+            </w:r>
+            <w:proofErr w:type="spellEnd"/>
+            <w:r>
+              <w:rPr>
+                <w:rFonts w:ascii="Bookman Old Style" w:hAnsi="Bookman Old Style"/>
+                <w:sz w:val="22"/>
+                <w:szCs w:val="22"/>
+                <w:shd w:val="clear" w:color="auto" w:fill="FFFFFF"/>
+              </w:rPr>
+              <w:t>", où l'application lit le contenu de l'URL pour afficher le ou les components requis.</w:t>
             </w:r>
           </w:p>
           <w:p>
@@ -2058,8 +2912,9 @@
                 <w:sz w:val="22"/>
                 <w:szCs w:val="22"/>
               </w:rPr>
-              <w:t>Sous Angular, une route est un ensemble d’instructions d'affichage à suivre pour chaque URL, c'est-à-dire quel(s) component(s) il faut afficher à quel(s) endroit(s) pour un URL donné.</w:t>
-            </w:r>
+              <w:t xml:space="preserve">Sous </w:t>
+            </w:r>
+            <w:proofErr w:type="spellStart"/>
             <w:r>
               <w:rPr>
                 <w:rFonts w:ascii="Bookman Old Style" w:eastAsia="Times New Roman" w:hAnsi="Bookman Old Style" w:cs="Times New Roman"/>
@@ -2067,8 +2922,9 @@
                 <w:sz w:val="22"/>
                 <w:szCs w:val="22"/>
               </w:rPr>
-              <w:t xml:space="preserve"> </w:t>
-            </w:r>
+              <w:t>Angular</w:t>
+            </w:r>
+            <w:proofErr w:type="spellEnd"/>
             <w:r>
               <w:rPr>
                 <w:rFonts w:ascii="Bookman Old Style" w:eastAsia="Times New Roman" w:hAnsi="Bookman Old Style" w:cs="Times New Roman"/>
@@ -2076,8 +2932,47 @@
                 <w:sz w:val="22"/>
                 <w:szCs w:val="22"/>
               </w:rPr>
-              <w:t>Puisque le routing d'une application est fondamentale pour son fonctionnement, on déclare les routes dans  </w:t>
-            </w:r>
+              <w:t>, une route est un ensemble d’instructions d'affichage à suivre pour chaque URL, c'est-à-dire quel(s) component(s) il faut afficher à quel(s) endroit(s) pour un URL donné.</w:t>
+            </w:r>
+            <w:r>
+              <w:rPr>
+                <w:rFonts w:ascii="Bookman Old Style" w:eastAsia="Times New Roman" w:hAnsi="Bookman Old Style" w:cs="Times New Roman"/>
+                <w:kern w:val="0"/>
+                <w:sz w:val="22"/>
+                <w:szCs w:val="22"/>
+              </w:rPr>
+              <w:t xml:space="preserve"> </w:t>
+            </w:r>
+            <w:r>
+              <w:rPr>
+                <w:rFonts w:ascii="Bookman Old Style" w:eastAsia="Times New Roman" w:hAnsi="Bookman Old Style" w:cs="Times New Roman"/>
+                <w:kern w:val="0"/>
+                <w:sz w:val="22"/>
+                <w:szCs w:val="22"/>
+              </w:rPr>
+              <w:t xml:space="preserve">Puisque le </w:t>
+            </w:r>
+            <w:proofErr w:type="spellStart"/>
+            <w:r>
+              <w:rPr>
+                <w:rFonts w:ascii="Bookman Old Style" w:eastAsia="Times New Roman" w:hAnsi="Bookman Old Style" w:cs="Times New Roman"/>
+                <w:kern w:val="0"/>
+                <w:sz w:val="22"/>
+                <w:szCs w:val="22"/>
+              </w:rPr>
+              <w:t>routing</w:t>
+            </w:r>
+            <w:proofErr w:type="spellEnd"/>
+            <w:r>
+              <w:rPr>
+                <w:rFonts w:ascii="Bookman Old Style" w:eastAsia="Times New Roman" w:hAnsi="Bookman Old Style" w:cs="Times New Roman"/>
+                <w:kern w:val="0"/>
+                <w:sz w:val="22"/>
+                <w:szCs w:val="22"/>
+              </w:rPr>
+              <w:t xml:space="preserve"> d'une application est fondamentale pour son fonctionnement, on déclare les routes dans  </w:t>
+            </w:r>
+            <w:proofErr w:type="spellStart"/>
             <w:r>
               <w:rPr>
                 <w:rFonts w:ascii="Bookman Old Style" w:eastAsia="Times New Roman" w:hAnsi="Bookman Old Style" w:cs="Courier New"/>
@@ -2087,6 +2982,7 @@
               </w:rPr>
               <w:t>app.module.ts</w:t>
             </w:r>
+            <w:proofErr w:type="spellEnd"/>
             <w:r>
               <w:rPr>
                 <w:rFonts w:ascii="Bookman Old Style" w:eastAsia="Times New Roman" w:hAnsi="Bookman Old Style" w:cs="Times New Roman"/>
@@ -2172,8 +3068,50 @@
                 <w:szCs w:val="22"/>
                 <w:shd w:val="clear" w:color="auto" w:fill="FFFFFF"/>
               </w:rPr>
-              <w:t>Une guard est en effet un service qu'Angular exécutera au moment où l'utilisateur essaye de naviguer vers la route sélectionnée.  Ce service implémente l'interface  </w:t>
-            </w:r>
+              <w:t xml:space="preserve">Une </w:t>
+            </w:r>
+            <w:proofErr w:type="spellStart"/>
+            <w:r>
+              <w:rPr>
+                <w:rFonts w:ascii="Bookman Old Style" w:hAnsi="Bookman Old Style"/>
+                <w:sz w:val="22"/>
+                <w:szCs w:val="22"/>
+                <w:shd w:val="clear" w:color="auto" w:fill="FFFFFF"/>
+              </w:rPr>
+              <w:t>guard</w:t>
+            </w:r>
+            <w:proofErr w:type="spellEnd"/>
+            <w:r>
+              <w:rPr>
+                <w:rFonts w:ascii="Bookman Old Style" w:hAnsi="Bookman Old Style"/>
+                <w:sz w:val="22"/>
+                <w:szCs w:val="22"/>
+                <w:shd w:val="clear" w:color="auto" w:fill="FFFFFF"/>
+              </w:rPr>
+              <w:t xml:space="preserve"> est en effet un service qu'</w:t>
+            </w:r>
+            <w:proofErr w:type="spellStart"/>
+            <w:r>
+              <w:rPr>
+                <w:rFonts w:ascii="Bookman Old Style" w:hAnsi="Bookman Old Style"/>
+                <w:sz w:val="22"/>
+                <w:szCs w:val="22"/>
+                <w:shd w:val="clear" w:color="auto" w:fill="FFFFFF"/>
+              </w:rPr>
+              <w:t>Angular</w:t>
+            </w:r>
+            <w:proofErr w:type="spellEnd"/>
+            <w:r>
+              <w:rPr>
+                <w:rFonts w:ascii="Bookman Old Style" w:hAnsi="Bookman Old Style"/>
+                <w:sz w:val="22"/>
+                <w:szCs w:val="22"/>
+                <w:shd w:val="clear" w:color="auto" w:fill="FFFFFF"/>
+              </w:rPr>
+              <w:t xml:space="preserve"> exécutera au moment où l'utilisateur essaye de naviguer vers la route sélectionnée.  Ce service implémente l'interface  </w:t>
+            </w:r>
+            <w:proofErr w:type="spellStart"/>
+            <w:proofErr w:type="gramStart"/>
             <w:r>
               <w:rPr>
                 <w:rStyle w:val="CodeHTML"/>
@@ -2183,14 +3121,25 @@
               </w:rPr>
               <w:t>canActivate</w:t>
             </w:r>
-            <w:r>
-              <w:rPr>
-                <w:rFonts w:ascii="Bookman Old Style" w:hAnsi="Bookman Old Style"/>
-                <w:sz w:val="22"/>
-                <w:szCs w:val="22"/>
-                <w:shd w:val="clear" w:color="auto" w:fill="FFFFFF"/>
-              </w:rPr>
-              <w:t xml:space="preserve"> , et donc doit contenir une méthode du même nom qui prend les </w:t>
+            <w:proofErr w:type="spellEnd"/>
+            <w:r>
+              <w:rPr>
+                <w:rFonts w:ascii="Bookman Old Style" w:hAnsi="Bookman Old Style"/>
+                <w:sz w:val="22"/>
+                <w:szCs w:val="22"/>
+                <w:shd w:val="clear" w:color="auto" w:fill="FFFFFF"/>
+              </w:rPr>
+              <w:t> ,</w:t>
+            </w:r>
+            <w:proofErr w:type="gramEnd"/>
+            <w:r>
+              <w:rPr>
+                <w:rFonts w:ascii="Bookman Old Style" w:hAnsi="Bookman Old Style"/>
+                <w:sz w:val="22"/>
+                <w:szCs w:val="22"/>
+                <w:shd w:val="clear" w:color="auto" w:fill="FFFFFF"/>
+              </w:rPr>
+              <w:t xml:space="preserve"> et donc doit contenir une méthode du même nom qui prend les </w:t>
             </w:r>
             <w:r>
               <w:rPr>
@@ -2219,6 +3168,7 @@
               </w:rPr>
               <w:t xml:space="preserve"> </w:t>
             </w:r>
+            <w:proofErr w:type="spellStart"/>
             <w:r>
               <w:rPr>
                 <w:rStyle w:val="CodeHTML"/>
@@ -2228,6 +3178,7 @@
               </w:rPr>
               <w:t>ActivatedRouteSnapshot</w:t>
             </w:r>
+            <w:proofErr w:type="spellEnd"/>
             <w:r>
               <w:rPr>
                 <w:rFonts w:ascii="Bookman Old Style" w:hAnsi="Bookman Old Style"/>
@@ -2255,6 +3206,7 @@
               </w:rPr>
               <w:t xml:space="preserve"> </w:t>
             </w:r>
+            <w:proofErr w:type="spellStart"/>
             <w:r>
               <w:rPr>
                 <w:rStyle w:val="CodeHTML"/>
@@ -2265,6 +3217,7 @@
               <w:lastRenderedPageBreak/>
               <w:t>RouterStateSnapshot</w:t>
             </w:r>
+            <w:proofErr w:type="spellEnd"/>
             <w:r>
               <w:rPr>
                 <w:rFonts w:ascii="Bookman Old Style" w:hAnsi="Bookman Old Style"/>
@@ -2281,7 +3234,47 @@
                 <w:szCs w:val="22"/>
                 <w:shd w:val="clear" w:color="auto" w:fill="FFFFFF"/>
               </w:rPr>
-              <w:t>(qui lui seront fournis par Angular au moment de l'exécution) et retourne une valeur booléenne, soit de manière synchrone (boolean), soit de manière asynchrone (sous forme de Promise ou d'Observable)</w:t>
+              <w:t xml:space="preserve">(qui lui seront fournis par </w:t>
+            </w:r>
+            <w:proofErr w:type="spellStart"/>
+            <w:r>
+              <w:rPr>
+                <w:rFonts w:ascii="Bookman Old Style" w:hAnsi="Bookman Old Style"/>
+                <w:sz w:val="22"/>
+                <w:szCs w:val="22"/>
+                <w:shd w:val="clear" w:color="auto" w:fill="FFFFFF"/>
+              </w:rPr>
+              <w:t>Angular</w:t>
+            </w:r>
+            <w:proofErr w:type="spellEnd"/>
+            <w:r>
+              <w:rPr>
+                <w:rFonts w:ascii="Bookman Old Style" w:hAnsi="Bookman Old Style"/>
+                <w:sz w:val="22"/>
+                <w:szCs w:val="22"/>
+                <w:shd w:val="clear" w:color="auto" w:fill="FFFFFF"/>
+              </w:rPr>
+              <w:t xml:space="preserve"> au moment de l'exécution) et retourne une valeur booléenne, soit de manière synchrone (</w:t>
+            </w:r>
+            <w:proofErr w:type="spellStart"/>
+            <w:r>
+              <w:rPr>
+                <w:rFonts w:ascii="Bookman Old Style" w:hAnsi="Bookman Old Style"/>
+                <w:sz w:val="22"/>
+                <w:szCs w:val="22"/>
+                <w:shd w:val="clear" w:color="auto" w:fill="FFFFFF"/>
+              </w:rPr>
+              <w:t>boolean</w:t>
+            </w:r>
+            <w:proofErr w:type="spellEnd"/>
+            <w:r>
+              <w:rPr>
+                <w:rFonts w:ascii="Bookman Old Style" w:hAnsi="Bookman Old Style"/>
+                <w:sz w:val="22"/>
+                <w:szCs w:val="22"/>
+                <w:shd w:val="clear" w:color="auto" w:fill="FFFFFF"/>
+              </w:rPr>
+              <w:t>), soit de manière asynchrone (sous forme de Promise ou d'Observable)</w:t>
             </w:r>
           </w:p>
         </w:tc>
@@ -2453,8 +3446,19 @@
                 <w:sz w:val="22"/>
                 <w:szCs w:val="22"/>
               </w:rPr>
-              <w:t>Les Subjects</w:t>
-            </w:r>
+              <w:t xml:space="preserve">Les </w:t>
+            </w:r>
+            <w:proofErr w:type="spellStart"/>
+            <w:r>
+              <w:rPr>
+                <w:rFonts w:ascii="Bookman Old Style" w:hAnsi="Bookman Old Style"/>
+                <w:color w:val="7E97AD" w:themeColor="accent1"/>
+                <w:sz w:val="22"/>
+                <w:szCs w:val="22"/>
+              </w:rPr>
+              <w:t>Subjects</w:t>
+            </w:r>
+            <w:proofErr w:type="spellEnd"/>
           </w:p>
           <w:p>
             <w:pPr>
@@ -2502,6 +3506,7 @@
                 <w:szCs w:val="22"/>
               </w:rPr>
             </w:pPr>
+            <w:proofErr w:type="spellStart"/>
             <w:r>
               <w:rPr>
                 <w:rFonts w:ascii="Bookman Old Style" w:hAnsi="Bookman Old Style"/>
@@ -2511,6 +3516,7 @@
               </w:rPr>
               <w:t>RxJs</w:t>
             </w:r>
+            <w:proofErr w:type="spellEnd"/>
           </w:p>
         </w:tc>
         <w:tc>
@@ -2536,6 +3542,7 @@
               </w:rPr>
               <w:t xml:space="preserve">Pour réagir à des événements ou à des données de manière asynchrone (c'est-à-dire ne pas devoir attendre qu'une tâche, par exemple un appel HTTP, soit </w:t>
             </w:r>
+            <w:proofErr w:type="gramStart"/>
             <w:r>
               <w:rPr>
                 <w:rFonts w:ascii="Bookman Old Style" w:hAnsi="Bookman Old Style"/>
@@ -2554,14 +3561,55 @@
               </w:rPr>
               <w:t>e</w:t>
             </w:r>
-            <w:r>
-              <w:rPr>
-                <w:rFonts w:ascii="Bookman Old Style" w:hAnsi="Bookman Old Style"/>
-                <w:sz w:val="22"/>
-                <w:szCs w:val="22"/>
-                <w:shd w:val="clear" w:color="auto" w:fill="FFFFFF"/>
-              </w:rPr>
-              <w:t xml:space="preserve"> avant de passer à la ligne de code suivante), il y a eu plusieurs méthodes depuis quelques années.  Il y a le système de callback, par exemple, ou encore les Promise.  Avec l'API RxJS, fourni et très intégré dans Angular, la méthode proposée est celle des Observables.</w:t>
+            <w:proofErr w:type="gramEnd"/>
+            <w:r>
+              <w:rPr>
+                <w:rFonts w:ascii="Bookman Old Style" w:hAnsi="Bookman Old Style"/>
+                <w:sz w:val="22"/>
+                <w:szCs w:val="22"/>
+                <w:shd w:val="clear" w:color="auto" w:fill="FFFFFF"/>
+              </w:rPr>
+              <w:t xml:space="preserve"> avant de passer à la ligne de code suivante), il y a eu plusieurs méthodes depuis quelques années.  Il y a le système de callback, par exemple, ou encore les Promise.  Avec l'API </w:t>
+            </w:r>
+            <w:proofErr w:type="spellStart"/>
+            <w:r>
+              <w:rPr>
+                <w:rFonts w:ascii="Bookman Old Style" w:hAnsi="Bookman Old Style"/>
+                <w:sz w:val="22"/>
+                <w:szCs w:val="22"/>
+                <w:shd w:val="clear" w:color="auto" w:fill="FFFFFF"/>
+              </w:rPr>
+              <w:t>RxJS</w:t>
+            </w:r>
+            <w:proofErr w:type="spellEnd"/>
+            <w:r>
+              <w:rPr>
+                <w:rFonts w:ascii="Bookman Old Style" w:hAnsi="Bookman Old Style"/>
+                <w:sz w:val="22"/>
+                <w:szCs w:val="22"/>
+                <w:shd w:val="clear" w:color="auto" w:fill="FFFFFF"/>
+              </w:rPr>
+              <w:t xml:space="preserve">, fourni et très intégré dans </w:t>
+            </w:r>
+            <w:proofErr w:type="spellStart"/>
+            <w:r>
+              <w:rPr>
+                <w:rFonts w:ascii="Bookman Old Style" w:hAnsi="Bookman Old Style"/>
+                <w:sz w:val="22"/>
+                <w:szCs w:val="22"/>
+                <w:shd w:val="clear" w:color="auto" w:fill="FFFFFF"/>
+              </w:rPr>
+              <w:t>Angular</w:t>
+            </w:r>
+            <w:proofErr w:type="spellEnd"/>
+            <w:r>
+              <w:rPr>
+                <w:rFonts w:ascii="Bookman Old Style" w:hAnsi="Bookman Old Style"/>
+                <w:sz w:val="22"/>
+                <w:szCs w:val="22"/>
+                <w:shd w:val="clear" w:color="auto" w:fill="FFFFFF"/>
+              </w:rPr>
+              <w:t>, la méthode proposée est celle des Observables.</w:t>
             </w:r>
           </w:p>
         </w:tc>
@@ -2658,8 +3706,39 @@
                 <w:szCs w:val="22"/>
                 <w:shd w:val="clear" w:color="auto" w:fill="FFFFFF"/>
               </w:rPr>
-              <w:t>Les observables sont mis à disposition par RxJs, un package tiers qui est fourni avec Angular</w:t>
-            </w:r>
+              <w:t xml:space="preserve">Les observables sont mis à disposition par </w:t>
+            </w:r>
+            <w:proofErr w:type="spellStart"/>
+            <w:r>
+              <w:rPr>
+                <w:rFonts w:ascii="Bookman Old Style" w:hAnsi="Bookman Old Style"/>
+                <w:sz w:val="22"/>
+                <w:szCs w:val="22"/>
+                <w:shd w:val="clear" w:color="auto" w:fill="FFFFFF"/>
+              </w:rPr>
+              <w:t>RxJs</w:t>
+            </w:r>
+            <w:proofErr w:type="spellEnd"/>
+            <w:r>
+              <w:rPr>
+                <w:rFonts w:ascii="Bookman Old Style" w:hAnsi="Bookman Old Style"/>
+                <w:sz w:val="22"/>
+                <w:szCs w:val="22"/>
+                <w:shd w:val="clear" w:color="auto" w:fill="FFFFFF"/>
+              </w:rPr>
+              <w:t xml:space="preserve">, un package tiers qui est fourni avec </w:t>
+            </w:r>
+            <w:proofErr w:type="spellStart"/>
+            <w:r>
+              <w:rPr>
+                <w:rFonts w:ascii="Bookman Old Style" w:hAnsi="Bookman Old Style"/>
+                <w:sz w:val="22"/>
+                <w:szCs w:val="22"/>
+                <w:shd w:val="clear" w:color="auto" w:fill="FFFFFF"/>
+              </w:rPr>
+              <w:t>Angular</w:t>
+            </w:r>
+            <w:proofErr w:type="spellEnd"/>
             <w:r>
               <w:rPr>
                 <w:rFonts w:ascii="Bookman Old Style" w:hAnsi="Bookman Old Style"/>
@@ -2700,7 +3779,27 @@
                 <w:szCs w:val="22"/>
                 <w:shd w:val="clear" w:color="auto" w:fill="FFFFFF"/>
               </w:rPr>
-              <w:t>À cet Observable, on associe un Observer — un bloc de code qui sera exécuté à chaque fois que l'Observable émet une information.  L'Observable émet trois types d'information : des données, une erreur, ou un message complete.  Du coup, tout Observer peut avoir trois fonctions : une pour réagir à chaque type d'information.</w:t>
+              <w:t xml:space="preserve">À cet Observable, on associe un Observer — un bloc de code qui sera exécuté à chaque fois que l'Observable émet une information.  L'Observable émet trois types d'information : des données, une erreur, ou un message </w:t>
+            </w:r>
+            <w:proofErr w:type="spellStart"/>
+            <w:r>
+              <w:rPr>
+                <w:rFonts w:ascii="Bookman Old Style" w:hAnsi="Bookman Old Style"/>
+                <w:sz w:val="22"/>
+                <w:szCs w:val="22"/>
+                <w:shd w:val="clear" w:color="auto" w:fill="FFFFFF"/>
+              </w:rPr>
+              <w:t>complete</w:t>
+            </w:r>
+            <w:proofErr w:type="spellEnd"/>
+            <w:r>
+              <w:rPr>
+                <w:rFonts w:ascii="Bookman Old Style" w:hAnsi="Bookman Old Style"/>
+                <w:sz w:val="22"/>
+                <w:szCs w:val="22"/>
+                <w:shd w:val="clear" w:color="auto" w:fill="FFFFFF"/>
+              </w:rPr>
+              <w:t>.  Du coup, tout Observer peut avoir trois fonctions : une pour réagir à chaque type d'information.</w:t>
             </w:r>
           </w:p>
           <w:p>
@@ -2732,17 +3831,10 @@
                 <w:szCs w:val="22"/>
                 <w:shd w:val="clear" w:color="auto" w:fill="FFFFFF"/>
               </w:rPr>
-              <w:t>Maintenant que vous avez un Observable, il faut l'observer !  </w:t>
-            </w:r>
-            <w:r>
-              <w:rPr>
-                <w:rFonts w:ascii="Bookman Old Style" w:hAnsi="Bookman Old Style"/>
-                <w:sz w:val="22"/>
-                <w:szCs w:val="22"/>
-                <w:shd w:val="clear" w:color="auto" w:fill="FFFFFF"/>
-              </w:rPr>
-              <w:t xml:space="preserve">On utilisera la fonction </w:t>
-            </w:r>
+              <w:t xml:space="preserve">Maintenant que vous avez un Observable, il faut l'observer !  On utilisera la fonction </w:t>
+            </w:r>
+            <w:proofErr w:type="spellStart"/>
+            <w:proofErr w:type="gramStart"/>
             <w:r>
               <w:rPr>
                 <w:rStyle w:val="CodeHTML"/>
@@ -2750,8 +3842,19 @@
                 <w:sz w:val="22"/>
                 <w:szCs w:val="22"/>
               </w:rPr>
-              <w:t>subscribe(</w:t>
-            </w:r>
+              <w:t>subscribe</w:t>
+            </w:r>
+            <w:proofErr w:type="spellEnd"/>
+            <w:r>
+              <w:rPr>
+                <w:rStyle w:val="CodeHTML"/>
+                <w:rFonts w:ascii="Bookman Old Style" w:eastAsiaTheme="minorHAnsi" w:hAnsi="Bookman Old Style"/>
+                <w:sz w:val="22"/>
+                <w:szCs w:val="22"/>
+              </w:rPr>
+              <w:t>(</w:t>
+            </w:r>
+            <w:proofErr w:type="gramEnd"/>
             <w:r>
               <w:rPr>
                 <w:rStyle w:val="CodeHTML"/>
@@ -2883,62 +3986,64 @@
               <w:spacing w:before="0" w:after="0"/>
               <w:ind w:left="139"/>
               <w:rPr>
+                <w:rFonts w:ascii="Bookman Old Style" w:hAnsi="Bookman Old Style"/>
+                <w:sz w:val="22"/>
+                <w:szCs w:val="22"/>
+                <w:shd w:val="clear" w:color="auto" w:fill="FFFFFF"/>
+              </w:rPr>
+            </w:pPr>
+            <w:r>
+              <w:rPr>
+                <w:rFonts w:ascii="Bookman Old Style" w:hAnsi="Bookman Old Style"/>
+                <w:sz w:val="22"/>
+                <w:szCs w:val="22"/>
+                <w:shd w:val="clear" w:color="auto" w:fill="FFFFFF"/>
+              </w:rPr>
+              <w:t xml:space="preserve">Il existe un type d'Observable qui permet non seulement de réagir à de nouvelles informations, mais également d'en émettre.  Imaginez une variable dans un service, par exemple, qui peut être </w:t>
+            </w:r>
+            <w:r>
+              <w:rPr>
+                <w:rFonts w:ascii="Bookman Old Style" w:hAnsi="Bookman Old Style"/>
+                <w:sz w:val="22"/>
+                <w:szCs w:val="22"/>
+                <w:shd w:val="clear" w:color="auto" w:fill="FFFFFF"/>
+              </w:rPr>
+              <w:lastRenderedPageBreak/>
+              <w:t xml:space="preserve">modifié depuis plusieurs components ET qui fera réagir tous les components qui y sont liés en même temps.  Voici l'intérêt des </w:t>
+            </w:r>
+            <w:proofErr w:type="spellStart"/>
+            <w:r>
+              <w:rPr>
+                <w:rFonts w:ascii="Bookman Old Style" w:hAnsi="Bookman Old Style"/>
+                <w:i/>
+                <w:sz w:val="22"/>
+                <w:szCs w:val="22"/>
+                <w:shd w:val="clear" w:color="auto" w:fill="FFFFFF"/>
+              </w:rPr>
+              <w:t>Subjects</w:t>
+            </w:r>
+            <w:proofErr w:type="spellEnd"/>
+            <w:r>
+              <w:rPr>
+                <w:rFonts w:ascii="Bookman Old Style" w:hAnsi="Bookman Old Style"/>
+                <w:sz w:val="22"/>
+                <w:szCs w:val="22"/>
+                <w:shd w:val="clear" w:color="auto" w:fill="FFFFFF"/>
+              </w:rPr>
+              <w:t>.</w:t>
+            </w:r>
+          </w:p>
+          <w:p>
+            <w:pPr>
+              <w:spacing w:before="0" w:after="0"/>
+              <w:ind w:left="139"/>
+              <w:rPr>
                 <w:rFonts w:ascii="Aileron" w:hAnsi="Aileron"/>
                 <w:sz w:val="27"/>
                 <w:szCs w:val="27"/>
                 <w:shd w:val="clear" w:color="auto" w:fill="FFFFFF"/>
               </w:rPr>
             </w:pPr>
-            <w:r>
-              <w:rPr>
-                <w:rFonts w:ascii="Aileron" w:hAnsi="Aileron"/>
-                <w:sz w:val="27"/>
-                <w:szCs w:val="27"/>
-                <w:shd w:val="clear" w:color="auto" w:fill="FFFFFF"/>
-              </w:rPr>
-              <w:t xml:space="preserve">Il existe un type d'Observable qui permet non seulement de réagir à de nouvelles informations, mais également d'en émettre.  Imaginez une variable dans un service, par exemple, qui peut être </w:t>
-            </w:r>
-            <w:r>
-              <w:rPr>
-                <w:rFonts w:ascii="Aileron" w:hAnsi="Aileron"/>
-                <w:sz w:val="27"/>
-                <w:szCs w:val="27"/>
-                <w:shd w:val="clear" w:color="auto" w:fill="FFFFFF"/>
-              </w:rPr>
-              <w:lastRenderedPageBreak/>
-              <w:t xml:space="preserve">modifié depuis plusieurs components ET qui fera réagir tous les components qui y sont liés en même temps.  Voici l'intérêt des </w:t>
-            </w:r>
-            <w:r>
-              <w:rPr>
-                <w:rFonts w:ascii="Aileron" w:hAnsi="Aileron"/>
-                <w:i/>
-                <w:sz w:val="27"/>
-                <w:szCs w:val="27"/>
-                <w:shd w:val="clear" w:color="auto" w:fill="FFFFFF"/>
-              </w:rPr>
-              <w:t>Subjects</w:t>
-            </w:r>
-            <w:r>
-              <w:rPr>
-                <w:rFonts w:ascii="Aileron" w:hAnsi="Aileron"/>
-                <w:sz w:val="27"/>
-                <w:szCs w:val="27"/>
-                <w:shd w:val="clear" w:color="auto" w:fill="FFFFFF"/>
-              </w:rPr>
-              <w:t>.</w:t>
-            </w:r>
-          </w:p>
-          <w:p>
-            <w:pPr>
-              <w:spacing w:before="0" w:after="0"/>
-              <w:ind w:left="139"/>
-              <w:rPr>
-                <w:rFonts w:ascii="Aileron" w:hAnsi="Aileron"/>
-                <w:sz w:val="27"/>
-                <w:szCs w:val="27"/>
-                <w:shd w:val="clear" w:color="auto" w:fill="FFFFFF"/>
-              </w:rPr>
-            </w:pPr>
           </w:p>
           <w:p>
             <w:pPr>
@@ -2959,7 +4064,27 @@
                 <w:sz w:val="22"/>
                 <w:szCs w:val="22"/>
               </w:rPr>
-              <w:t>L'API RxJS propose énormément de possibilités — beaucoup trop pour tout voir dans ce cours.  Cependant, j'aimerais vous parler rapidement de l'existence des opérateurs.</w:t>
+              <w:t xml:space="preserve">L'API </w:t>
+            </w:r>
+            <w:proofErr w:type="spellStart"/>
+            <w:r>
+              <w:rPr>
+                <w:rFonts w:ascii="Bookman Old Style" w:eastAsia="Times New Roman" w:hAnsi="Bookman Old Style" w:cs="Times New Roman"/>
+                <w:kern w:val="0"/>
+                <w:sz w:val="22"/>
+                <w:szCs w:val="22"/>
+              </w:rPr>
+              <w:t>RxJS</w:t>
+            </w:r>
+            <w:proofErr w:type="spellEnd"/>
+            <w:r>
+              <w:rPr>
+                <w:rFonts w:ascii="Bookman Old Style" w:eastAsia="Times New Roman" w:hAnsi="Bookman Old Style" w:cs="Times New Roman"/>
+                <w:kern w:val="0"/>
+                <w:sz w:val="22"/>
+                <w:szCs w:val="22"/>
+              </w:rPr>
+              <w:t xml:space="preserve"> propose énormément de possibilités — beaucoup trop pour tout voir dans ce cours.  Cependant, j'aimerais vous parler rapidement de l'existence des opérateurs.</w:t>
             </w:r>
           </w:p>
           <w:p>
@@ -2981,7 +4106,47 @@
                 <w:sz w:val="22"/>
                 <w:szCs w:val="22"/>
               </w:rPr>
-              <w:t>Un opérateur est une fonction qui se place entre l'Observable et l'Observer (la Subscription, par exemple), et qui peut filtrer et/ou modifier les données reçues avant même qu'elles n'arrivent à la Subscription.  V</w:t>
+              <w:t xml:space="preserve">Un opérateur est une fonction qui se place entre l'Observable et l'Observer (la </w:t>
+            </w:r>
+            <w:proofErr w:type="spellStart"/>
+            <w:r>
+              <w:rPr>
+                <w:rFonts w:ascii="Bookman Old Style" w:eastAsia="Times New Roman" w:hAnsi="Bookman Old Style" w:cs="Times New Roman"/>
+                <w:kern w:val="0"/>
+                <w:sz w:val="22"/>
+                <w:szCs w:val="22"/>
+              </w:rPr>
+              <w:t>Subscription</w:t>
+            </w:r>
+            <w:proofErr w:type="spellEnd"/>
+            <w:r>
+              <w:rPr>
+                <w:rFonts w:ascii="Bookman Old Style" w:eastAsia="Times New Roman" w:hAnsi="Bookman Old Style" w:cs="Times New Roman"/>
+                <w:kern w:val="0"/>
+                <w:sz w:val="22"/>
+                <w:szCs w:val="22"/>
+              </w:rPr>
+              <w:t xml:space="preserve">, par exemple), et qui peut filtrer et/ou modifier les données reçues avant même qu'elles n'arrivent à la </w:t>
+            </w:r>
+            <w:proofErr w:type="spellStart"/>
+            <w:r>
+              <w:rPr>
+                <w:rFonts w:ascii="Bookman Old Style" w:eastAsia="Times New Roman" w:hAnsi="Bookman Old Style" w:cs="Times New Roman"/>
+                <w:kern w:val="0"/>
+                <w:sz w:val="22"/>
+                <w:szCs w:val="22"/>
+              </w:rPr>
+              <w:t>Subscription</w:t>
+            </w:r>
+            <w:proofErr w:type="spellEnd"/>
+            <w:r>
+              <w:rPr>
+                <w:rFonts w:ascii="Bookman Old Style" w:eastAsia="Times New Roman" w:hAnsi="Bookman Old Style" w:cs="Times New Roman"/>
+                <w:kern w:val="0"/>
+                <w:sz w:val="22"/>
+                <w:szCs w:val="22"/>
+              </w:rPr>
+              <w:t>.  V</w:t>
             </w:r>
             <w:r>
               <w:rPr>
@@ -3009,6 +4174,8 @@
                 <w:szCs w:val="22"/>
               </w:rPr>
             </w:pPr>
+            <w:proofErr w:type="spellStart"/>
+            <w:proofErr w:type="gramStart"/>
             <w:r>
               <w:rPr>
                 <w:rFonts w:ascii="Bookman Old Style" w:eastAsia="Times New Roman" w:hAnsi="Bookman Old Style" w:cs="Courier New"/>
@@ -3016,7 +4183,27 @@
                 <w:sz w:val="22"/>
                 <w:szCs w:val="22"/>
               </w:rPr>
-              <w:t>map()</w:t>
+              <w:t>map</w:t>
+            </w:r>
+            <w:proofErr w:type="spellEnd"/>
+            <w:r>
+              <w:rPr>
+                <w:rFonts w:ascii="Bookman Old Style" w:eastAsia="Times New Roman" w:hAnsi="Bookman Old Style" w:cs="Courier New"/>
+                <w:kern w:val="0"/>
+                <w:sz w:val="22"/>
+                <w:szCs w:val="22"/>
+              </w:rPr>
+              <w:t>(</w:t>
+            </w:r>
+            <w:proofErr w:type="gramEnd"/>
+            <w:r>
+              <w:rPr>
+                <w:rFonts w:ascii="Bookman Old Style" w:eastAsia="Times New Roman" w:hAnsi="Bookman Old Style" w:cs="Courier New"/>
+                <w:kern w:val="0"/>
+                <w:sz w:val="22"/>
+                <w:szCs w:val="22"/>
+              </w:rPr>
+              <w:t>)</w:t>
             </w:r>
             <w:r>
               <w:rPr>
@@ -3044,6 +4231,8 @@
                 <w:szCs w:val="22"/>
               </w:rPr>
             </w:pPr>
+            <w:proofErr w:type="spellStart"/>
+            <w:proofErr w:type="gramStart"/>
             <w:r>
               <w:rPr>
                 <w:rFonts w:ascii="Bookman Old Style" w:eastAsia="Times New Roman" w:hAnsi="Bookman Old Style" w:cs="Courier New"/>
@@ -3051,7 +4240,27 @@
                 <w:sz w:val="22"/>
                 <w:szCs w:val="22"/>
               </w:rPr>
-              <w:t>filter()</w:t>
+              <w:t>filter</w:t>
+            </w:r>
+            <w:proofErr w:type="spellEnd"/>
+            <w:r>
+              <w:rPr>
+                <w:rFonts w:ascii="Bookman Old Style" w:eastAsia="Times New Roman" w:hAnsi="Bookman Old Style" w:cs="Courier New"/>
+                <w:kern w:val="0"/>
+                <w:sz w:val="22"/>
+                <w:szCs w:val="22"/>
+              </w:rPr>
+              <w:t>(</w:t>
+            </w:r>
+            <w:proofErr w:type="gramEnd"/>
+            <w:r>
+              <w:rPr>
+                <w:rFonts w:ascii="Bookman Old Style" w:eastAsia="Times New Roman" w:hAnsi="Bookman Old Style" w:cs="Courier New"/>
+                <w:kern w:val="0"/>
+                <w:sz w:val="22"/>
+                <w:szCs w:val="22"/>
+              </w:rPr>
+              <w:t>)</w:t>
             </w:r>
             <w:r>
               <w:rPr>
@@ -3079,6 +4288,8 @@
                 <w:szCs w:val="22"/>
               </w:rPr>
             </w:pPr>
+            <w:proofErr w:type="spellStart"/>
+            <w:proofErr w:type="gramStart"/>
             <w:r>
               <w:rPr>
                 <w:rFonts w:ascii="Bookman Old Style" w:eastAsia="Times New Roman" w:hAnsi="Bookman Old Style" w:cs="Courier New"/>
@@ -3086,7 +4297,27 @@
                 <w:sz w:val="22"/>
                 <w:szCs w:val="22"/>
               </w:rPr>
-              <w:t>throttleTime()</w:t>
+              <w:t>throttleTime</w:t>
+            </w:r>
+            <w:proofErr w:type="spellEnd"/>
+            <w:r>
+              <w:rPr>
+                <w:rFonts w:ascii="Bookman Old Style" w:eastAsia="Times New Roman" w:hAnsi="Bookman Old Style" w:cs="Courier New"/>
+                <w:kern w:val="0"/>
+                <w:sz w:val="22"/>
+                <w:szCs w:val="22"/>
+              </w:rPr>
+              <w:t>(</w:t>
+            </w:r>
+            <w:proofErr w:type="gramEnd"/>
+            <w:r>
+              <w:rPr>
+                <w:rFonts w:ascii="Bookman Old Style" w:eastAsia="Times New Roman" w:hAnsi="Bookman Old Style" w:cs="Courier New"/>
+                <w:kern w:val="0"/>
+                <w:sz w:val="22"/>
+                <w:szCs w:val="22"/>
+              </w:rPr>
+              <w:t>)</w:t>
             </w:r>
             <w:r>
               <w:rPr>
@@ -3097,6 +4328,7 @@
               </w:rPr>
               <w:t>  : impose un délai minimum entre deux valeurs — par exemple, si un Observable émet cinq valeurs par seconde, mais ce sont uniquement les valeurs reçues toutes les secondes qui vous intéressent, vous pouvez passer  </w:t>
             </w:r>
+            <w:proofErr w:type="spellStart"/>
             <w:r>
               <w:rPr>
                 <w:rFonts w:ascii="Bookman Old Style" w:eastAsia="Times New Roman" w:hAnsi="Bookman Old Style" w:cs="Courier New"/>
@@ -3104,7 +4336,17 @@
                 <w:sz w:val="22"/>
                 <w:szCs w:val="22"/>
               </w:rPr>
-              <w:t>throttleTime(1000)</w:t>
+              <w:t>throttleTime</w:t>
+            </w:r>
+            <w:proofErr w:type="spellEnd"/>
+            <w:r>
+              <w:rPr>
+                <w:rFonts w:ascii="Bookman Old Style" w:eastAsia="Times New Roman" w:hAnsi="Bookman Old Style" w:cs="Courier New"/>
+                <w:kern w:val="0"/>
+                <w:sz w:val="22"/>
+                <w:szCs w:val="22"/>
+              </w:rPr>
+              <w:t>(1000)</w:t>
             </w:r>
             <w:r>
               <w:rPr>
@@ -3132,6 +4374,7 @@
                 <w:szCs w:val="22"/>
               </w:rPr>
             </w:pPr>
+            <w:proofErr w:type="gramStart"/>
             <w:r>
               <w:rPr>
                 <w:rFonts w:ascii="Bookman Old Style" w:eastAsia="Times New Roman" w:hAnsi="Bookman Old Style" w:cs="Courier New"/>
@@ -3139,7 +4382,17 @@
                 <w:sz w:val="22"/>
                 <w:szCs w:val="22"/>
               </w:rPr>
-              <w:t>scan()</w:t>
+              <w:t>scan(</w:t>
+            </w:r>
+            <w:proofErr w:type="gramEnd"/>
+            <w:r>
+              <w:rPr>
+                <w:rFonts w:ascii="Bookman Old Style" w:eastAsia="Times New Roman" w:hAnsi="Bookman Old Style" w:cs="Courier New"/>
+                <w:kern w:val="0"/>
+                <w:sz w:val="22"/>
+                <w:szCs w:val="22"/>
+              </w:rPr>
+              <w:t>)</w:t>
             </w:r>
             <w:r>
               <w:rPr>
@@ -3150,6 +4403,7 @@
               </w:rPr>
               <w:t>  et  </w:t>
             </w:r>
+            <w:proofErr w:type="spellStart"/>
             <w:r>
               <w:rPr>
                 <w:rFonts w:ascii="Bookman Old Style" w:eastAsia="Times New Roman" w:hAnsi="Bookman Old Style" w:cs="Courier New"/>
@@ -3157,7 +4411,17 @@
                 <w:sz w:val="22"/>
                 <w:szCs w:val="22"/>
               </w:rPr>
-              <w:t>reduce()</w:t>
+              <w:t>reduce</w:t>
+            </w:r>
+            <w:proofErr w:type="spellEnd"/>
+            <w:r>
+              <w:rPr>
+                <w:rFonts w:ascii="Bookman Old Style" w:eastAsia="Times New Roman" w:hAnsi="Bookman Old Style" w:cs="Courier New"/>
+                <w:kern w:val="0"/>
+                <w:sz w:val="22"/>
+                <w:szCs w:val="22"/>
+              </w:rPr>
+              <w:t>()</w:t>
             </w:r>
             <w:r>
               <w:rPr>
@@ -3166,8 +4430,19 @@
                 <w:sz w:val="22"/>
                 <w:szCs w:val="22"/>
               </w:rPr>
-              <w:t>  : permettent d'exécuter une fonction qui réunit l'ensemble des valeurs reçues selon une fonction que vous lui passez — par exemple, vous pouvez faire la somme de toutes les valeurs reçues. La différence basique entre les deux opérateurs :  </w:t>
-            </w:r>
+              <w:t xml:space="preserve">  : permettent d'exécuter une fonction qui réunit l'ensemble des valeurs reçues selon une fonction que vous lui passez — par exemple, vous pouvez faire la somme de toutes les valeurs reçues. La différence basique entre les deux opérateurs </w:t>
+            </w:r>
+            <w:proofErr w:type="gramStart"/>
+            <w:r>
+              <w:rPr>
+                <w:rFonts w:ascii="Bookman Old Style" w:eastAsia="Times New Roman" w:hAnsi="Bookman Old Style" w:cs="Times New Roman"/>
+                <w:kern w:val="0"/>
+                <w:sz w:val="22"/>
+                <w:szCs w:val="22"/>
+              </w:rPr>
+              <w:t>:  </w:t>
+            </w:r>
+            <w:proofErr w:type="spellStart"/>
             <w:r>
               <w:rPr>
                 <w:rFonts w:ascii="Bookman Old Style" w:eastAsia="Times New Roman" w:hAnsi="Bookman Old Style" w:cs="Courier New"/>
@@ -3175,7 +4450,18 @@
                 <w:sz w:val="22"/>
                 <w:szCs w:val="22"/>
               </w:rPr>
-              <w:t>reduce()</w:t>
+              <w:t>reduce</w:t>
+            </w:r>
+            <w:proofErr w:type="spellEnd"/>
+            <w:proofErr w:type="gramEnd"/>
+            <w:r>
+              <w:rPr>
+                <w:rFonts w:ascii="Bookman Old Style" w:eastAsia="Times New Roman" w:hAnsi="Bookman Old Style" w:cs="Courier New"/>
+                <w:kern w:val="0"/>
+                <w:sz w:val="22"/>
+                <w:szCs w:val="22"/>
+              </w:rPr>
+              <w:t>()</w:t>
             </w:r>
             <w:r>
               <w:rPr>
@@ -3224,7 +4510,27 @@
                 <w:sz w:val="22"/>
                 <w:szCs w:val="22"/>
               </w:rPr>
-              <w:t xml:space="preserve">En savoir plus sur RxJs et les Observables : </w:t>
+              <w:t xml:space="preserve">En savoir plus sur </w:t>
+            </w:r>
+            <w:proofErr w:type="spellStart"/>
+            <w:r>
+              <w:rPr>
+                <w:rFonts w:ascii="Bookman Old Style" w:eastAsia="Times New Roman" w:hAnsi="Bookman Old Style" w:cs="Times New Roman"/>
+                <w:kern w:val="0"/>
+                <w:sz w:val="22"/>
+                <w:szCs w:val="22"/>
+              </w:rPr>
+              <w:t>RxJs</w:t>
+            </w:r>
+            <w:proofErr w:type="spellEnd"/>
+            <w:r>
+              <w:rPr>
+                <w:rFonts w:ascii="Bookman Old Style" w:eastAsia="Times New Roman" w:hAnsi="Bookman Old Style" w:cs="Times New Roman"/>
+                <w:kern w:val="0"/>
+                <w:sz w:val="22"/>
+                <w:szCs w:val="22"/>
+              </w:rPr>
+              <w:t xml:space="preserve"> et les Observables : </w:t>
             </w:r>
             <w:hyperlink r:id="rId10" w:history="1">
               <w:r>
@@ -3320,7 +4626,27 @@
                 <w:sz w:val="22"/>
                 <w:szCs w:val="22"/>
               </w:rPr>
-              <w:t>En Angular, il y a deux grandes méthodes pour créer des formulaires :</w:t>
+              <w:t xml:space="preserve">En </w:t>
+            </w:r>
+            <w:proofErr w:type="spellStart"/>
+            <w:r>
+              <w:rPr>
+                <w:rFonts w:ascii="Bookman Old Style" w:eastAsia="Times New Roman" w:hAnsi="Bookman Old Style" w:cs="Times New Roman"/>
+                <w:kern w:val="0"/>
+                <w:sz w:val="22"/>
+                <w:szCs w:val="22"/>
+              </w:rPr>
+              <w:t>Angular</w:t>
+            </w:r>
+            <w:proofErr w:type="spellEnd"/>
+            <w:r>
+              <w:rPr>
+                <w:rFonts w:ascii="Bookman Old Style" w:eastAsia="Times New Roman" w:hAnsi="Bookman Old Style" w:cs="Times New Roman"/>
+                <w:kern w:val="0"/>
+                <w:sz w:val="22"/>
+                <w:szCs w:val="22"/>
+              </w:rPr>
+              <w:t>, il y a deux grandes méthodes pour créer des formulaires :</w:t>
             </w:r>
           </w:p>
           <w:p>
@@ -3348,6 +4674,7 @@
               </w:rPr>
               <w:t>la méthode </w:t>
             </w:r>
+            <w:proofErr w:type="spellStart"/>
             <w:r>
               <w:rPr>
                 <w:rFonts w:ascii="Bookman Old Style" w:eastAsia="Times New Roman" w:hAnsi="Bookman Old Style" w:cs="Times New Roman"/>
@@ -3359,6 +4686,7 @@
               </w:rPr>
               <w:t>template</w:t>
             </w:r>
+            <w:proofErr w:type="spellEnd"/>
             <w:r>
               <w:rPr>
                 <w:rFonts w:ascii="Bookman Old Style" w:eastAsia="Times New Roman" w:hAnsi="Bookman Old Style" w:cs="Times New Roman"/>
@@ -3366,7 +4694,47 @@
                 <w:sz w:val="22"/>
                 <w:szCs w:val="22"/>
               </w:rPr>
-              <w:t> : vous créez votre formulaire dans le template, et Angular l'analyse pour comprendre les différents inputs et pour en mettre à disposition le contenu ;</w:t>
+              <w:t xml:space="preserve"> : vous créez votre formulaire dans le </w:t>
+            </w:r>
+            <w:proofErr w:type="spellStart"/>
+            <w:r>
+              <w:rPr>
+                <w:rFonts w:ascii="Bookman Old Style" w:eastAsia="Times New Roman" w:hAnsi="Bookman Old Style" w:cs="Times New Roman"/>
+                <w:kern w:val="0"/>
+                <w:sz w:val="22"/>
+                <w:szCs w:val="22"/>
+              </w:rPr>
+              <w:t>template</w:t>
+            </w:r>
+            <w:proofErr w:type="spellEnd"/>
+            <w:r>
+              <w:rPr>
+                <w:rFonts w:ascii="Bookman Old Style" w:eastAsia="Times New Roman" w:hAnsi="Bookman Old Style" w:cs="Times New Roman"/>
+                <w:kern w:val="0"/>
+                <w:sz w:val="22"/>
+                <w:szCs w:val="22"/>
+              </w:rPr>
+              <w:t xml:space="preserve">, et </w:t>
+            </w:r>
+            <w:proofErr w:type="spellStart"/>
+            <w:r>
+              <w:rPr>
+                <w:rFonts w:ascii="Bookman Old Style" w:eastAsia="Times New Roman" w:hAnsi="Bookman Old Style" w:cs="Times New Roman"/>
+                <w:kern w:val="0"/>
+                <w:sz w:val="22"/>
+                <w:szCs w:val="22"/>
+              </w:rPr>
+              <w:t>Angular</w:t>
+            </w:r>
+            <w:proofErr w:type="spellEnd"/>
+            <w:r>
+              <w:rPr>
+                <w:rFonts w:ascii="Bookman Old Style" w:eastAsia="Times New Roman" w:hAnsi="Bookman Old Style" w:cs="Times New Roman"/>
+                <w:kern w:val="0"/>
+                <w:sz w:val="22"/>
+                <w:szCs w:val="22"/>
+              </w:rPr>
+              <w:t xml:space="preserve"> l'analyse pour comprendre les différents inputs et pour en mettre à disposition le contenu ;</w:t>
             </w:r>
           </w:p>
           <w:p>
@@ -3412,8 +4780,9 @@
                 <w:sz w:val="22"/>
                 <w:szCs w:val="22"/>
               </w:rPr>
-              <w:t> : vous créez votre formulaire en TypeScript et dans le template, puis vous en faites la liaison manuellement — cette approche est plus complexe, mais elle permet beaucoup plus de co</w:t>
-            </w:r>
+              <w:t xml:space="preserve"> : vous créez votre formulaire en </w:t>
+            </w:r>
+            <w:proofErr w:type="spellStart"/>
             <w:r>
               <w:rPr>
                 <w:rFonts w:ascii="Bookman Old Style" w:eastAsia="Times New Roman" w:hAnsi="Bookman Old Style" w:cs="Times New Roman"/>
@@ -3421,7 +4790,126 @@
                 <w:sz w:val="22"/>
                 <w:szCs w:val="22"/>
               </w:rPr>
+              <w:t>TypeScript</w:t>
+            </w:r>
+            <w:proofErr w:type="spellEnd"/>
+            <w:r>
+              <w:rPr>
+                <w:rFonts w:ascii="Bookman Old Style" w:eastAsia="Times New Roman" w:hAnsi="Bookman Old Style" w:cs="Times New Roman"/>
+                <w:kern w:val="0"/>
+                <w:sz w:val="22"/>
+                <w:szCs w:val="22"/>
+              </w:rPr>
+              <w:t xml:space="preserve"> et dans le </w:t>
+            </w:r>
+            <w:proofErr w:type="spellStart"/>
+            <w:r>
+              <w:rPr>
+                <w:rFonts w:ascii="Bookman Old Style" w:eastAsia="Times New Roman" w:hAnsi="Bookman Old Style" w:cs="Times New Roman"/>
+                <w:kern w:val="0"/>
+                <w:sz w:val="22"/>
+                <w:szCs w:val="22"/>
+              </w:rPr>
+              <w:t>template</w:t>
+            </w:r>
+            <w:proofErr w:type="spellEnd"/>
+            <w:r>
+              <w:rPr>
+                <w:rFonts w:ascii="Bookman Old Style" w:eastAsia="Times New Roman" w:hAnsi="Bookman Old Style" w:cs="Times New Roman"/>
+                <w:kern w:val="0"/>
+                <w:sz w:val="22"/>
+                <w:szCs w:val="22"/>
+              </w:rPr>
+              <w:t>, puis vous en faites la liaison manuellement — cette approche est plus complexe, mais elle permet beaucoup plus de co</w:t>
+            </w:r>
+            <w:r>
+              <w:rPr>
+                <w:rFonts w:ascii="Bookman Old Style" w:eastAsia="Times New Roman" w:hAnsi="Bookman Old Style" w:cs="Times New Roman"/>
+                <w:kern w:val="0"/>
+                <w:sz w:val="22"/>
+                <w:szCs w:val="22"/>
+              </w:rPr>
               <w:t>ntrôle et une approche dynamique.</w:t>
+            </w:r>
+          </w:p>
+          <w:p>
+            <w:pPr>
+              <w:shd w:val="clear" w:color="auto" w:fill="FFFFFF"/>
+              <w:spacing w:before="0" w:after="225" w:line="240" w:lineRule="auto"/>
+              <w:ind w:left="142"/>
+              <w:rPr>
+                <w:rFonts w:ascii="Bookman Old Style" w:eastAsia="Times New Roman" w:hAnsi="Bookman Old Style" w:cs="Times New Roman"/>
+                <w:kern w:val="0"/>
+                <w:sz w:val="22"/>
+                <w:szCs w:val="22"/>
+              </w:rPr>
+            </w:pPr>
+            <w:r>
+              <w:rPr>
+                <w:rFonts w:ascii="Bookman Old Style" w:eastAsia="Times New Roman" w:hAnsi="Bookman Old Style" w:cs="Times New Roman"/>
+                <w:kern w:val="0"/>
+                <w:sz w:val="22"/>
+                <w:szCs w:val="22"/>
+              </w:rPr>
+              <w:t xml:space="preserve">Dans </w:t>
+            </w:r>
+            <w:proofErr w:type="spellStart"/>
+            <w:r>
+              <w:rPr>
+                <w:rFonts w:ascii="Bookman Old Style" w:eastAsia="Times New Roman" w:hAnsi="Bookman Old Style" w:cs="Times New Roman"/>
+                <w:kern w:val="0"/>
+                <w:sz w:val="22"/>
+                <w:szCs w:val="22"/>
+              </w:rPr>
+              <w:t>Angular</w:t>
+            </w:r>
+            <w:proofErr w:type="spellEnd"/>
+            <w:r>
+              <w:rPr>
+                <w:rFonts w:ascii="Bookman Old Style" w:eastAsia="Times New Roman" w:hAnsi="Bookman Old Style" w:cs="Times New Roman"/>
+                <w:kern w:val="0"/>
+                <w:sz w:val="22"/>
+                <w:szCs w:val="22"/>
+              </w:rPr>
+              <w:t xml:space="preserve">, </w:t>
+            </w:r>
+            <w:r>
+              <w:rPr>
+                <w:rFonts w:ascii="Bookman Old Style" w:hAnsi="Bookman Old Style"/>
+                <w:sz w:val="22"/>
+                <w:szCs w:val="22"/>
+                <w:shd w:val="clear" w:color="auto" w:fill="FFFFFF"/>
+              </w:rPr>
+              <w:t>par défaut le comportement de validation HTML5</w:t>
+            </w:r>
+            <w:r>
+              <w:rPr>
+                <w:rFonts w:ascii="Bookman Old Style" w:hAnsi="Bookman Old Style"/>
+                <w:sz w:val="22"/>
+                <w:szCs w:val="22"/>
+                <w:shd w:val="clear" w:color="auto" w:fill="FFFFFF"/>
+              </w:rPr>
+              <w:t xml:space="preserve"> est </w:t>
+            </w:r>
+            <w:proofErr w:type="spellStart"/>
+            <w:r>
+              <w:rPr>
+                <w:rFonts w:ascii="Bookman Old Style" w:hAnsi="Bookman Old Style"/>
+                <w:sz w:val="22"/>
+                <w:szCs w:val="22"/>
+                <w:shd w:val="clear" w:color="auto" w:fill="FFFFFF"/>
+              </w:rPr>
+              <w:t>desactivé</w:t>
+            </w:r>
+            <w:proofErr w:type="spellEnd"/>
+            <w:r>
+              <w:rPr>
+                <w:rFonts w:ascii="Bookman Old Style" w:hAnsi="Bookman Old Style"/>
+                <w:sz w:val="22"/>
+                <w:szCs w:val="22"/>
+                <w:shd w:val="clear" w:color="auto" w:fill="FFFFFF"/>
+              </w:rPr>
+              <w:t>.</w:t>
             </w:r>
             <w:bookmarkStart w:id="0" w:name="_GoBack"/>
             <w:bookmarkEnd w:id="0"/>
@@ -3455,6 +4943,7 @@
                 <w:sz w:val="22"/>
                 <w:szCs w:val="22"/>
               </w:rPr>
+              <w:lastRenderedPageBreak/>
               <w:t xml:space="preserve">git push </w:t>
             </w:r>
           </w:p>
@@ -3502,7 +4991,6 @@
                 <w:sz w:val="22"/>
                 <w:szCs w:val="22"/>
               </w:rPr>
-              <w:lastRenderedPageBreak/>
               <w:t xml:space="preserve">git revert 6448b12ab54… </w:t>
             </w:r>
           </w:p>
@@ -3750,6 +5238,7 @@
                 <w:szCs w:val="22"/>
               </w:rPr>
             </w:pPr>
+            <w:proofErr w:type="gramStart"/>
             <w:r>
               <w:rPr>
                 <w:rFonts w:ascii="Bookman Old Style" w:hAnsi="Bookman Old Style"/>
@@ -3757,7 +5246,37 @@
                 <w:sz w:val="22"/>
                 <w:szCs w:val="22"/>
               </w:rPr>
-              <w:t>git checkout master</w:t>
+              <w:t>git</w:t>
+            </w:r>
+            <w:proofErr w:type="gramEnd"/>
+            <w:r>
+              <w:rPr>
+                <w:rFonts w:ascii="Bookman Old Style" w:hAnsi="Bookman Old Style"/>
+                <w:caps w:val="0"/>
+                <w:sz w:val="22"/>
+                <w:szCs w:val="22"/>
+              </w:rPr>
+              <w:t xml:space="preserve"> </w:t>
+            </w:r>
+            <w:proofErr w:type="spellStart"/>
+            <w:r>
+              <w:rPr>
+                <w:rFonts w:ascii="Bookman Old Style" w:hAnsi="Bookman Old Style"/>
+                <w:caps w:val="0"/>
+                <w:sz w:val="22"/>
+                <w:szCs w:val="22"/>
+              </w:rPr>
+              <w:t>checkout</w:t>
+            </w:r>
+            <w:proofErr w:type="spellEnd"/>
+            <w:r>
+              <w:rPr>
+                <w:rFonts w:ascii="Bookman Old Style" w:hAnsi="Bookman Old Style"/>
+                <w:caps w:val="0"/>
+                <w:sz w:val="22"/>
+                <w:szCs w:val="22"/>
+              </w:rPr>
+              <w:t xml:space="preserve"> master</w:t>
             </w:r>
           </w:p>
         </w:tc>
@@ -3837,7 +5356,43 @@
                 <w:sz w:val="22"/>
                 <w:szCs w:val="22"/>
               </w:rPr>
-              <w:t>git checkout master (se positioner sur la branche principale)</w:t>
+              <w:t xml:space="preserve">git </w:t>
+            </w:r>
+            <w:proofErr w:type="spellStart"/>
+            <w:r>
+              <w:rPr>
+                <w:rFonts w:ascii="Bookman Old Style" w:eastAsiaTheme="minorEastAsia" w:hAnsi="Bookman Old Style"/>
+                <w:sz w:val="22"/>
+                <w:szCs w:val="22"/>
+              </w:rPr>
+              <w:t>checkout</w:t>
+            </w:r>
+            <w:proofErr w:type="spellEnd"/>
+            <w:r>
+              <w:rPr>
+                <w:rFonts w:ascii="Bookman Old Style" w:eastAsiaTheme="minorEastAsia" w:hAnsi="Bookman Old Style"/>
+                <w:sz w:val="22"/>
+                <w:szCs w:val="22"/>
+              </w:rPr>
+              <w:t xml:space="preserve"> master (se </w:t>
+            </w:r>
+            <w:proofErr w:type="spellStart"/>
+            <w:r>
+              <w:rPr>
+                <w:rFonts w:ascii="Bookman Old Style" w:eastAsiaTheme="minorEastAsia" w:hAnsi="Bookman Old Style"/>
+                <w:sz w:val="22"/>
+                <w:szCs w:val="22"/>
+              </w:rPr>
+              <w:t>positioner</w:t>
+            </w:r>
+            <w:proofErr w:type="spellEnd"/>
+            <w:r>
+              <w:rPr>
+                <w:rFonts w:ascii="Bookman Old Style" w:eastAsiaTheme="minorEastAsia" w:hAnsi="Bookman Old Style"/>
+                <w:sz w:val="22"/>
+                <w:szCs w:val="22"/>
+              </w:rPr>
+              <w:t xml:space="preserve"> sur la branche principale)</w:t>
             </w:r>
           </w:p>
           <w:p>
@@ -3875,7 +5430,61 @@
                 <w:sz w:val="22"/>
                 <w:szCs w:val="22"/>
               </w:rPr>
-              <w:t>git merge nom_branche (fusionne la branche selectionnée avec la branche principale)</w:t>
+              <w:t xml:space="preserve">git </w:t>
+            </w:r>
+            <w:proofErr w:type="spellStart"/>
+            <w:r>
+              <w:rPr>
+                <w:rFonts w:ascii="Bookman Old Style" w:eastAsiaTheme="minorEastAsia" w:hAnsi="Bookman Old Style"/>
+                <w:sz w:val="22"/>
+                <w:szCs w:val="22"/>
+              </w:rPr>
+              <w:t>merge</w:t>
+            </w:r>
+            <w:proofErr w:type="spellEnd"/>
+            <w:r>
+              <w:rPr>
+                <w:rFonts w:ascii="Bookman Old Style" w:eastAsiaTheme="minorEastAsia" w:hAnsi="Bookman Old Style"/>
+                <w:sz w:val="22"/>
+                <w:szCs w:val="22"/>
+              </w:rPr>
+              <w:t xml:space="preserve"> </w:t>
+            </w:r>
+            <w:proofErr w:type="spellStart"/>
+            <w:r>
+              <w:rPr>
+                <w:rFonts w:ascii="Bookman Old Style" w:eastAsiaTheme="minorEastAsia" w:hAnsi="Bookman Old Style"/>
+                <w:sz w:val="22"/>
+                <w:szCs w:val="22"/>
+              </w:rPr>
+              <w:t>nom_branche</w:t>
+            </w:r>
+            <w:proofErr w:type="spellEnd"/>
+            <w:r>
+              <w:rPr>
+                <w:rFonts w:ascii="Bookman Old Style" w:eastAsiaTheme="minorEastAsia" w:hAnsi="Bookman Old Style"/>
+                <w:sz w:val="22"/>
+                <w:szCs w:val="22"/>
+              </w:rPr>
+              <w:t xml:space="preserve"> (fusionne la branche </w:t>
+            </w:r>
+            <w:proofErr w:type="spellStart"/>
+            <w:r>
+              <w:rPr>
+                <w:rFonts w:ascii="Bookman Old Style" w:eastAsiaTheme="minorEastAsia" w:hAnsi="Bookman Old Style"/>
+                <w:sz w:val="22"/>
+                <w:szCs w:val="22"/>
+              </w:rPr>
+              <w:t>selectionnée</w:t>
+            </w:r>
+            <w:proofErr w:type="spellEnd"/>
+            <w:r>
+              <w:rPr>
+                <w:rFonts w:ascii="Bookman Old Style" w:eastAsiaTheme="minorEastAsia" w:hAnsi="Bookman Old Style"/>
+                <w:sz w:val="22"/>
+                <w:szCs w:val="22"/>
+              </w:rPr>
+              <w:t xml:space="preserve"> avec la branche principale)</w:t>
             </w:r>
           </w:p>
           <w:p>
@@ -3946,8 +5555,39 @@
                 <w:sz w:val="22"/>
                 <w:szCs w:val="22"/>
               </w:rPr>
-              <w:t>git branch –D nom_branch</w:t>
-            </w:r>
+              <w:t xml:space="preserve">git </w:t>
+            </w:r>
+            <w:proofErr w:type="spellStart"/>
+            <w:r>
+              <w:rPr>
+                <w:rFonts w:ascii="Bookman Old Style" w:hAnsi="Bookman Old Style"/>
+                <w:color w:val="7E97AD" w:themeColor="accent1"/>
+                <w:sz w:val="22"/>
+                <w:szCs w:val="22"/>
+              </w:rPr>
+              <w:t>branch</w:t>
+            </w:r>
+            <w:proofErr w:type="spellEnd"/>
+            <w:r>
+              <w:rPr>
+                <w:rFonts w:ascii="Bookman Old Style" w:hAnsi="Bookman Old Style"/>
+                <w:color w:val="7E97AD" w:themeColor="accent1"/>
+                <w:sz w:val="22"/>
+                <w:szCs w:val="22"/>
+              </w:rPr>
+              <w:t xml:space="preserve"> –D </w:t>
+            </w:r>
+            <w:proofErr w:type="spellStart"/>
+            <w:r>
+              <w:rPr>
+                <w:rFonts w:ascii="Bookman Old Style" w:hAnsi="Bookman Old Style"/>
+                <w:color w:val="7E97AD" w:themeColor="accent1"/>
+                <w:sz w:val="22"/>
+                <w:szCs w:val="22"/>
+              </w:rPr>
+              <w:t>nom_branch</w:t>
+            </w:r>
+            <w:proofErr w:type="spellEnd"/>
           </w:p>
         </w:tc>
         <w:tc>
@@ -3970,7 +5610,25 @@
                 <w:sz w:val="22"/>
                 <w:szCs w:val="22"/>
               </w:rPr>
-              <w:t>Supprime une branche. S’il n’y a pas eu de merge auparavant, git interdit l’opération</w:t>
+              <w:t xml:space="preserve">Supprime une branche. S’il n’y a pas eu de </w:t>
+            </w:r>
+            <w:proofErr w:type="spellStart"/>
+            <w:r>
+              <w:rPr>
+                <w:rFonts w:ascii="Bookman Old Style" w:eastAsiaTheme="minorEastAsia" w:hAnsi="Bookman Old Style"/>
+                <w:sz w:val="22"/>
+                <w:szCs w:val="22"/>
+              </w:rPr>
+              <w:t>merge</w:t>
+            </w:r>
+            <w:proofErr w:type="spellEnd"/>
+            <w:r>
+              <w:rPr>
+                <w:rFonts w:ascii="Bookman Old Style" w:eastAsiaTheme="minorEastAsia" w:hAnsi="Bookman Old Style"/>
+                <w:sz w:val="22"/>
+                <w:szCs w:val="22"/>
+              </w:rPr>
+              <w:t xml:space="preserve"> auparavant, git interdit l’opération</w:t>
             </w:r>
           </w:p>
           <w:p>
@@ -3989,7 +5647,25 @@
                 <w:sz w:val="22"/>
                 <w:szCs w:val="22"/>
               </w:rPr>
-              <w:t xml:space="preserve">Supprime une branche même s’il n’y a pas eu de merge auparavant. </w:t>
+              <w:t xml:space="preserve">Supprime une branche même s’il n’y a pas eu de </w:t>
+            </w:r>
+            <w:proofErr w:type="spellStart"/>
+            <w:r>
+              <w:rPr>
+                <w:rFonts w:ascii="Bookman Old Style" w:eastAsiaTheme="minorEastAsia" w:hAnsi="Bookman Old Style"/>
+                <w:sz w:val="22"/>
+                <w:szCs w:val="22"/>
+              </w:rPr>
+              <w:t>merge</w:t>
+            </w:r>
+            <w:proofErr w:type="spellEnd"/>
+            <w:r>
+              <w:rPr>
+                <w:rFonts w:ascii="Bookman Old Style" w:eastAsiaTheme="minorEastAsia" w:hAnsi="Bookman Old Style"/>
+                <w:sz w:val="22"/>
+                <w:szCs w:val="22"/>
+              </w:rPr>
+              <w:t xml:space="preserve"> auparavant. </w:t>
             </w:r>
           </w:p>
         </w:tc>
@@ -4061,7 +5737,43 @@
                 <w:sz w:val="22"/>
                 <w:szCs w:val="22"/>
               </w:rPr>
-              <w:t xml:space="preserve"> mes modifications, si je ne veux pas encore commiter mes modifs et changer de branche entre temps.</w:t>
+              <w:t xml:space="preserve"> mes modifications, si je ne veux pas encore </w:t>
+            </w:r>
+            <w:proofErr w:type="spellStart"/>
+            <w:r>
+              <w:rPr>
+                <w:rFonts w:ascii="Bookman Old Style" w:eastAsiaTheme="minorEastAsia" w:hAnsi="Bookman Old Style"/>
+                <w:sz w:val="22"/>
+                <w:szCs w:val="22"/>
+              </w:rPr>
+              <w:t>commiter</w:t>
+            </w:r>
+            <w:proofErr w:type="spellEnd"/>
+            <w:r>
+              <w:rPr>
+                <w:rFonts w:ascii="Bookman Old Style" w:eastAsiaTheme="minorEastAsia" w:hAnsi="Bookman Old Style"/>
+                <w:sz w:val="22"/>
+                <w:szCs w:val="22"/>
+              </w:rPr>
+              <w:t xml:space="preserve"> mes </w:t>
+            </w:r>
+            <w:proofErr w:type="spellStart"/>
+            <w:r>
+              <w:rPr>
+                <w:rFonts w:ascii="Bookman Old Style" w:eastAsiaTheme="minorEastAsia" w:hAnsi="Bookman Old Style"/>
+                <w:sz w:val="22"/>
+                <w:szCs w:val="22"/>
+              </w:rPr>
+              <w:t>modifs</w:t>
+            </w:r>
+            <w:proofErr w:type="spellEnd"/>
+            <w:r>
+              <w:rPr>
+                <w:rFonts w:ascii="Bookman Old Style" w:eastAsiaTheme="minorEastAsia" w:hAnsi="Bookman Old Style"/>
+                <w:sz w:val="22"/>
+                <w:szCs w:val="22"/>
+              </w:rPr>
+              <w:t xml:space="preserve"> et changer de branche entre temps.</w:t>
             </w:r>
           </w:p>
         </w:tc>
@@ -4281,6 +5993,7 @@
                 <w:lang w:val="en-US"/>
               </w:rPr>
             </w:pPr>
+            <w:proofErr w:type="spellStart"/>
             <w:r>
               <w:rPr>
                 <w:rFonts w:ascii="Bookman Old Style" w:hAnsi="Bookman Old Style"/>
@@ -4289,8 +6002,9 @@
                 <w:szCs w:val="22"/>
                 <w:lang w:val="en-US"/>
               </w:rPr>
-              <w:t xml:space="preserve">git push </w:t>
-            </w:r>
+              <w:t>git</w:t>
+            </w:r>
+            <w:proofErr w:type="spellEnd"/>
             <w:r>
               <w:rPr>
                 <w:rFonts w:ascii="Bookman Old Style" w:hAnsi="Bookman Old Style"/>
@@ -4299,6 +6013,16 @@
                 <w:szCs w:val="22"/>
                 <w:lang w:val="en-US"/>
               </w:rPr>
+              <w:t xml:space="preserve"> push </w:t>
+            </w:r>
+            <w:r>
+              <w:rPr>
+                <w:rFonts w:ascii="Bookman Old Style" w:hAnsi="Bookman Old Style"/>
+                <w:color w:val="7E97AD" w:themeColor="accent1"/>
+                <w:sz w:val="22"/>
+                <w:szCs w:val="22"/>
+                <w:lang w:val="en-US"/>
+              </w:rPr>
               <w:t>--</w:t>
             </w:r>
             <w:r>
@@ -4329,8 +6053,19 @@
                 <w:sz w:val="22"/>
                 <w:szCs w:val="22"/>
               </w:rPr>
-              <w:t>git tag –d nom_tag</w:t>
-            </w:r>
+              <w:t xml:space="preserve">git tag –d </w:t>
+            </w:r>
+            <w:proofErr w:type="spellStart"/>
+            <w:r>
+              <w:rPr>
+                <w:rFonts w:ascii="Bookman Old Style" w:hAnsi="Bookman Old Style"/>
+                <w:color w:val="7E97AD" w:themeColor="accent1"/>
+                <w:sz w:val="22"/>
+                <w:szCs w:val="22"/>
+              </w:rPr>
+              <w:t>nom_tag</w:t>
+            </w:r>
+            <w:proofErr w:type="spellEnd"/>
           </w:p>
         </w:tc>
         <w:tc>
@@ -4447,7 +6182,25 @@
                 <w:sz w:val="22"/>
                 <w:szCs w:val="22"/>
               </w:rPr>
-              <w:t>Recherche une occurrence dans les fichiers source, par exemple git grep « TODO »</w:t>
+              <w:t xml:space="preserve">Recherche une occurrence dans les fichiers source, par exemple git </w:t>
+            </w:r>
+            <w:proofErr w:type="spellStart"/>
+            <w:r>
+              <w:rPr>
+                <w:rFonts w:ascii="Bookman Old Style" w:eastAsiaTheme="minorEastAsia" w:hAnsi="Bookman Old Style"/>
+                <w:sz w:val="22"/>
+                <w:szCs w:val="22"/>
+              </w:rPr>
+              <w:t>grep</w:t>
+            </w:r>
+            <w:proofErr w:type="spellEnd"/>
+            <w:r>
+              <w:rPr>
+                <w:rFonts w:ascii="Bookman Old Style" w:eastAsiaTheme="minorEastAsia" w:hAnsi="Bookman Old Style"/>
+                <w:sz w:val="22"/>
+                <w:szCs w:val="22"/>
+              </w:rPr>
+              <w:t xml:space="preserve"> « TODO »</w:t>
             </w:r>
           </w:p>
         </w:tc>
@@ -4513,15 +6266,27 @@
                 <w:sz w:val="22"/>
                 <w:szCs w:val="22"/>
               </w:rPr>
-              <w:t>.gitignore</w:t>
-            </w:r>
-            <w:r>
-              <w:rPr>
-                <w:rFonts w:ascii="Bookman Old Style" w:eastAsiaTheme="minorEastAsia" w:hAnsi="Bookman Old Style"/>
+              <w:t>.</w:t>
+            </w:r>
+            <w:proofErr w:type="spellStart"/>
+            <w:r>
+              <w:rPr>
+                <w:rFonts w:ascii="Bookman Old Style" w:eastAsiaTheme="minorEastAsia" w:hAnsi="Bookman Old Style"/>
+                <w:b/>
                 <w:color w:val="7E97AD" w:themeColor="accent1"/>
                 <w:sz w:val="22"/>
                 <w:szCs w:val="22"/>
               </w:rPr>
+              <w:t>gitignore</w:t>
+            </w:r>
+            <w:proofErr w:type="spellEnd"/>
+            <w:r>
+              <w:rPr>
+                <w:rFonts w:ascii="Bookman Old Style" w:eastAsiaTheme="minorEastAsia" w:hAnsi="Bookman Old Style"/>
+                <w:color w:val="7E97AD" w:themeColor="accent1"/>
+                <w:sz w:val="22"/>
+                <w:szCs w:val="22"/>
+              </w:rPr>
               <w:t xml:space="preserve"> </w:t>
             </w:r>
             <w:r>
@@ -4538,7 +6303,25 @@
                 <w:sz w:val="22"/>
                 <w:szCs w:val="22"/>
               </w:rPr>
-              <w:t xml:space="preserve"> Aucun de ces fichiers n’apparaitra dans git status, même modifié. </w:t>
+              <w:t xml:space="preserve"> Aucun de ces fichiers n’apparaitra dans git </w:t>
+            </w:r>
+            <w:proofErr w:type="spellStart"/>
+            <w:r>
+              <w:rPr>
+                <w:rFonts w:ascii="Bookman Old Style" w:eastAsiaTheme="minorEastAsia" w:hAnsi="Bookman Old Style"/>
+                <w:sz w:val="22"/>
+                <w:szCs w:val="22"/>
+              </w:rPr>
+              <w:t>status</w:t>
+            </w:r>
+            <w:proofErr w:type="spellEnd"/>
+            <w:r>
+              <w:rPr>
+                <w:rFonts w:ascii="Bookman Old Style" w:eastAsiaTheme="minorEastAsia" w:hAnsi="Bookman Old Style"/>
+                <w:sz w:val="22"/>
+                <w:szCs w:val="22"/>
+              </w:rPr>
+              <w:t xml:space="preserve">, même modifié. </w:t>
             </w:r>
           </w:p>
         </w:tc>
@@ -4781,7 +6564,7 @@
       <w:rPr>
         <w:noProof/>
       </w:rPr>
-      <w:t>2</w:t>
+      <w:t>7</w:t>
     </w:r>
     <w:r>
       <w:rPr>

</xml_diff>

<commit_message>
Gestion des formulaires avec FormGroup
</commit_message>
<xml_diff>
--- a/Angular - Premiere Approche.docx
+++ b/Angular - Premiere Approche.docx
@@ -2899,19 +2899,19 @@
               <w:spacing w:before="0" w:after="0"/>
               <w:ind w:left="139"/>
               <w:rPr>
-                <w:rFonts w:ascii="Bookman Old Style" w:hAnsi="Bookman Old Style"/>
-                <w:sz w:val="22"/>
-                <w:szCs w:val="22"/>
-                <w:shd w:val="clear" w:color="auto" w:fill="FFFFFF"/>
-              </w:rPr>
-            </w:pPr>
-            <w:r>
-              <w:rPr>
                 <w:rFonts w:ascii="Bookman Old Style" w:eastAsia="Times New Roman" w:hAnsi="Bookman Old Style" w:cs="Times New Roman"/>
                 <w:kern w:val="0"/>
                 <w:sz w:val="22"/>
                 <w:szCs w:val="22"/>
               </w:rPr>
+            </w:pPr>
+            <w:r>
+              <w:rPr>
+                <w:rFonts w:ascii="Bookman Old Style" w:eastAsia="Times New Roman" w:hAnsi="Bookman Old Style" w:cs="Times New Roman"/>
+                <w:kern w:val="0"/>
+                <w:sz w:val="22"/>
+                <w:szCs w:val="22"/>
+              </w:rPr>
               <w:t xml:space="preserve">Sous </w:t>
             </w:r>
             <w:proofErr w:type="spellStart"/>
@@ -2998,11 +2998,84 @@
               <w:spacing w:before="0" w:after="0"/>
               <w:ind w:left="139"/>
               <w:rPr>
-                <w:rFonts w:ascii="Bookman Old Style" w:eastAsiaTheme="minorEastAsia" w:hAnsi="Bookman Old Style"/>
-                <w:sz w:val="22"/>
-                <w:szCs w:val="22"/>
-              </w:rPr>
-            </w:pPr>
+                <w:rFonts w:ascii="Bookman Old Style" w:eastAsia="Times New Roman" w:hAnsi="Bookman Old Style" w:cs="Times New Roman"/>
+                <w:kern w:val="0"/>
+                <w:sz w:val="22"/>
+                <w:szCs w:val="22"/>
+              </w:rPr>
+            </w:pPr>
+          </w:p>
+          <w:p>
+            <w:pPr>
+              <w:ind w:left="142"/>
+              <w:rPr>
+                <w:rFonts w:ascii="Bookman Old Style" w:hAnsi="Bookman Old Style"/>
+                <w:sz w:val="22"/>
+                <w:szCs w:val="22"/>
+              </w:rPr>
+            </w:pPr>
+            <w:r>
+              <w:rPr>
+                <w:rFonts w:ascii="Bookman Old Style" w:hAnsi="Bookman Old Style"/>
+                <w:sz w:val="22"/>
+                <w:szCs w:val="22"/>
+              </w:rPr>
+              <w:t xml:space="preserve">Lorsqu’un </w:t>
+            </w:r>
+            <w:proofErr w:type="spellStart"/>
+            <w:r>
+              <w:rPr>
+                <w:rFonts w:ascii="Bookman Old Style" w:hAnsi="Bookman Old Style"/>
+                <w:sz w:val="22"/>
+                <w:szCs w:val="22"/>
+              </w:rPr>
+              <w:t>routerLink</w:t>
+            </w:r>
+            <w:proofErr w:type="spellEnd"/>
+            <w:r>
+              <w:rPr>
+                <w:rFonts w:ascii="Bookman Old Style" w:hAnsi="Bookman Old Style"/>
+                <w:sz w:val="22"/>
+                <w:szCs w:val="22"/>
+              </w:rPr>
+              <w:t>  se trouve à l'intérieur du  router-</w:t>
+            </w:r>
+            <w:proofErr w:type="spellStart"/>
+            <w:proofErr w:type="gramStart"/>
+            <w:r>
+              <w:rPr>
+                <w:rFonts w:ascii="Bookman Old Style" w:hAnsi="Bookman Old Style"/>
+                <w:sz w:val="22"/>
+                <w:szCs w:val="22"/>
+              </w:rPr>
+              <w:t>outlet</w:t>
+            </w:r>
+            <w:proofErr w:type="spellEnd"/>
+            <w:r>
+              <w:rPr>
+                <w:rFonts w:ascii="Bookman Old Style" w:hAnsi="Bookman Old Style"/>
+                <w:sz w:val="22"/>
+                <w:szCs w:val="22"/>
+              </w:rPr>
+              <w:t> ,</w:t>
+            </w:r>
+            <w:proofErr w:type="gramEnd"/>
+            <w:r>
+              <w:rPr>
+                <w:rFonts w:ascii="Bookman Old Style" w:hAnsi="Bookman Old Style"/>
+                <w:sz w:val="22"/>
+                <w:szCs w:val="22"/>
+              </w:rPr>
+              <w:t xml:space="preserve"> il faut ajouter un  /  au début de l'URL pour naviguer vers </w:t>
+            </w:r>
+            <w:r>
+              <w:rPr>
+                <w:rFonts w:ascii="Bookman Old Style" w:hAnsi="Bookman Old Style"/>
+                <w:sz w:val="22"/>
+                <w:szCs w:val="22"/>
+              </w:rPr>
+              <w:t>la racine, sinon il prend en compte url de la page courante.</w:t>
+            </w:r>
           </w:p>
         </w:tc>
       </w:tr>
@@ -3033,6 +3106,7 @@
                 <w:sz w:val="22"/>
                 <w:szCs w:val="22"/>
               </w:rPr>
+              <w:lastRenderedPageBreak/>
               <w:t>Les Guards</w:t>
             </w:r>
             <w:r>
@@ -3214,7 +3288,6 @@
                 <w:sz w:val="22"/>
                 <w:szCs w:val="22"/>
               </w:rPr>
-              <w:lastRenderedPageBreak/>
               <w:t>RouterStateSnapshot</w:t>
             </w:r>
             <w:proofErr w:type="spellEnd"/>
@@ -3274,7 +3347,18 @@
                 <w:szCs w:val="22"/>
                 <w:shd w:val="clear" w:color="auto" w:fill="FFFFFF"/>
               </w:rPr>
-              <w:t>), soit de manière asynchrone (sous forme de Promise ou d'Observable)</w:t>
+              <w:t>), soit de manière asynchro</w:t>
+            </w:r>
+            <w:bookmarkStart w:id="0" w:name="_GoBack"/>
+            <w:bookmarkEnd w:id="0"/>
+            <w:r>
+              <w:rPr>
+                <w:rFonts w:ascii="Bookman Old Style" w:hAnsi="Bookman Old Style"/>
+                <w:sz w:val="22"/>
+                <w:szCs w:val="22"/>
+                <w:shd w:val="clear" w:color="auto" w:fill="FFFFFF"/>
+              </w:rPr>
+              <w:t>ne (sous forme de Promise ou d'Observable)</w:t>
             </w:r>
           </w:p>
         </w:tc>
@@ -3307,7 +3391,6 @@
                 <w:sz w:val="22"/>
                 <w:szCs w:val="22"/>
               </w:rPr>
-              <w:lastRenderedPageBreak/>
               <w:t>Observer les données</w:t>
             </w:r>
           </w:p>
@@ -3999,17 +4082,7 @@
                 <w:szCs w:val="22"/>
                 <w:shd w:val="clear" w:color="auto" w:fill="FFFFFF"/>
               </w:rPr>
-              <w:t xml:space="preserve">Il existe un type d'Observable qui permet non seulement de réagir à de nouvelles informations, mais également d'en émettre.  Imaginez une variable dans un service, par exemple, qui peut être </w:t>
-            </w:r>
-            <w:r>
-              <w:rPr>
-                <w:rFonts w:ascii="Bookman Old Style" w:hAnsi="Bookman Old Style"/>
-                <w:sz w:val="22"/>
-                <w:szCs w:val="22"/>
-                <w:shd w:val="clear" w:color="auto" w:fill="FFFFFF"/>
-              </w:rPr>
-              <w:lastRenderedPageBreak/>
-              <w:t xml:space="preserve">modifié depuis plusieurs components ET qui fera réagir tous les components qui y sont liés en même temps.  Voici l'intérêt des </w:t>
+              <w:t xml:space="preserve">Il existe un type d'Observable qui permet non seulement de réagir à de nouvelles informations, mais également d'en émettre.  Imaginez une variable dans un service, par exemple, qui peut être modifié depuis plusieurs components ET qui fera réagir tous les components qui y sont liés en même temps.  Voici l'intérêt des </w:t>
             </w:r>
             <w:proofErr w:type="spellStart"/>
             <w:r>
@@ -4736,6 +4809,39 @@
               </w:rPr>
               <w:t xml:space="preserve"> l'analyse pour comprendre les différents inputs et pour en mettre à disposition le contenu ;</w:t>
             </w:r>
+            <w:r>
+              <w:rPr>
+                <w:rFonts w:ascii="Bookman Old Style" w:eastAsia="Times New Roman" w:hAnsi="Bookman Old Style" w:cs="Times New Roman"/>
+                <w:kern w:val="0"/>
+                <w:sz w:val="22"/>
+                <w:szCs w:val="22"/>
+              </w:rPr>
+              <w:t xml:space="preserve"> Le formulaire utilisé est de type </w:t>
+            </w:r>
+            <w:proofErr w:type="spellStart"/>
+            <w:r>
+              <w:rPr>
+                <w:rFonts w:ascii="Bookman Old Style" w:eastAsia="Times New Roman" w:hAnsi="Bookman Old Style" w:cs="Times New Roman"/>
+                <w:kern w:val="0"/>
+                <w:sz w:val="22"/>
+                <w:szCs w:val="22"/>
+              </w:rPr>
+              <w:t>ngForm</w:t>
+            </w:r>
+            <w:proofErr w:type="spellEnd"/>
+          </w:p>
+          <w:p>
+            <w:pPr>
+              <w:pStyle w:val="Paragraphedeliste"/>
+              <w:shd w:val="clear" w:color="auto" w:fill="FFFFFF"/>
+              <w:spacing w:before="0" w:after="225" w:line="240" w:lineRule="auto"/>
+              <w:rPr>
+                <w:rFonts w:ascii="Bookman Old Style" w:eastAsia="Times New Roman" w:hAnsi="Bookman Old Style" w:cs="Times New Roman"/>
+                <w:kern w:val="0"/>
+                <w:sz w:val="22"/>
+                <w:szCs w:val="22"/>
+              </w:rPr>
+            </w:pPr>
           </w:p>
           <w:p>
             <w:pPr>
@@ -4760,6 +4866,7 @@
                 <w:sz w:val="22"/>
                 <w:szCs w:val="22"/>
               </w:rPr>
+              <w:lastRenderedPageBreak/>
               <w:t>la méthode </w:t>
             </w:r>
             <w:r>
@@ -4831,6 +4938,35 @@
               </w:rPr>
               <w:t>ntrôle et une approche dynamique.</w:t>
             </w:r>
+            <w:r>
+              <w:rPr>
+                <w:rFonts w:ascii="Bookman Old Style" w:eastAsia="Times New Roman" w:hAnsi="Bookman Old Style" w:cs="Times New Roman"/>
+                <w:kern w:val="0"/>
+                <w:sz w:val="22"/>
+                <w:szCs w:val="22"/>
+              </w:rPr>
+              <w:t xml:space="preserve"> Le formulaire utilisé est de type </w:t>
+            </w:r>
+            <w:proofErr w:type="spellStart"/>
+            <w:r>
+              <w:rPr>
+                <w:rFonts w:ascii="Bookman Old Style" w:eastAsia="Times New Roman" w:hAnsi="Bookman Old Style" w:cs="Times New Roman"/>
+                <w:kern w:val="0"/>
+                <w:sz w:val="22"/>
+                <w:szCs w:val="22"/>
+              </w:rPr>
+              <w:t>FormGroup</w:t>
+            </w:r>
+            <w:proofErr w:type="spellEnd"/>
+            <w:r>
+              <w:rPr>
+                <w:rFonts w:ascii="Bookman Old Style" w:eastAsia="Times New Roman" w:hAnsi="Bookman Old Style" w:cs="Times New Roman"/>
+                <w:kern w:val="0"/>
+                <w:sz w:val="22"/>
+                <w:szCs w:val="22"/>
+              </w:rPr>
+              <w:t>.</w:t>
+            </w:r>
           </w:p>
           <w:p>
             <w:pPr>
@@ -4911,8 +5047,6 @@
               </w:rPr>
               <w:t>.</w:t>
             </w:r>
-            <w:bookmarkStart w:id="0" w:name="_GoBack"/>
-            <w:bookmarkEnd w:id="0"/>
           </w:p>
         </w:tc>
       </w:tr>
@@ -5697,6 +5831,7 @@
                 <w:sz w:val="22"/>
                 <w:szCs w:val="22"/>
               </w:rPr>
+              <w:lastRenderedPageBreak/>
               <w:t xml:space="preserve">git stash </w:t>
             </w:r>
           </w:p>
@@ -5919,7 +6054,6 @@
                 <w:szCs w:val="22"/>
                 <w:lang w:val="en-US"/>
               </w:rPr>
-              <w:lastRenderedPageBreak/>
               <w:t>git branch --track br_local br_serveur</w:t>
             </w:r>
           </w:p>

</xml_diff>

<commit_message>
Interrogation server avec HttpClient - Introduction Firebase
</commit_message>
<xml_diff>
--- a/Angular - Premiere Approche.docx
+++ b/Angular - Premiere Approche.docx
@@ -3347,18 +3347,7 @@
                 <w:szCs w:val="22"/>
                 <w:shd w:val="clear" w:color="auto" w:fill="FFFFFF"/>
               </w:rPr>
-              <w:t>), soit de manière asynchro</w:t>
-            </w:r>
-            <w:bookmarkStart w:id="0" w:name="_GoBack"/>
-            <w:bookmarkEnd w:id="0"/>
-            <w:r>
-              <w:rPr>
-                <w:rFonts w:ascii="Bookman Old Style" w:hAnsi="Bookman Old Style"/>
-                <w:sz w:val="22"/>
-                <w:szCs w:val="22"/>
-                <w:shd w:val="clear" w:color="auto" w:fill="FFFFFF"/>
-              </w:rPr>
-              <w:t>ne (sous forme de Promise ou d'Observable)</w:t>
+              <w:t>), soit de manière asynchrone (sous forme de Promise ou d'Observable)</w:t>
             </w:r>
           </w:p>
         </w:tc>
@@ -5016,16 +5005,7 @@
                 <w:szCs w:val="22"/>
                 <w:shd w:val="clear" w:color="auto" w:fill="FFFFFF"/>
               </w:rPr>
-              <w:t>par défaut le comportement de validation HTML5</w:t>
-            </w:r>
-            <w:r>
-              <w:rPr>
-                <w:rFonts w:ascii="Bookman Old Style" w:hAnsi="Bookman Old Style"/>
-                <w:sz w:val="22"/>
-                <w:szCs w:val="22"/>
-                <w:shd w:val="clear" w:color="auto" w:fill="FFFFFF"/>
-              </w:rPr>
-              <w:t xml:space="preserve"> est </w:t>
+              <w:t xml:space="preserve">par défaut le comportement de validation HTML5 est </w:t>
             </w:r>
             <w:proofErr w:type="spellStart"/>
             <w:r>
@@ -5078,7 +5058,17 @@
                 <w:szCs w:val="22"/>
               </w:rPr>
               <w:lastRenderedPageBreak/>
-              <w:t xml:space="preserve">git push </w:t>
+              <w:t>Interagir avec un serveur avec HttpClient</w:t>
+            </w:r>
+            <w:r>
+              <w:rPr>
+                <w:rFonts w:ascii="Bookman Old Style" w:eastAsia="Arial Unicode MS" w:hAnsi="Bookman Old Style" w:cs="Arial Unicode MS"/>
+                <w:caps w:val="0"/>
+                <w:noProof/>
+                <w:sz w:val="22"/>
+                <w:szCs w:val="22"/>
+              </w:rPr>
+              <w:t xml:space="preserve"> </w:t>
             </w:r>
           </w:p>
         </w:tc>
@@ -5089,12 +5079,82 @@
           <w:p>
             <w:pPr>
               <w:spacing w:before="0" w:after="0"/>
-              <w:rPr>
-                <w:rFonts w:ascii="Bookman Old Style" w:eastAsiaTheme="minorEastAsia" w:hAnsi="Bookman Old Style"/>
-                <w:sz w:val="22"/>
-                <w:szCs w:val="22"/>
-              </w:rPr>
-            </w:pPr>
+              <w:ind w:left="142"/>
+              <w:rPr>
+                <w:rFonts w:ascii="Bookman Old Style" w:eastAsiaTheme="minorEastAsia" w:hAnsi="Bookman Old Style"/>
+                <w:sz w:val="22"/>
+                <w:szCs w:val="22"/>
+              </w:rPr>
+            </w:pPr>
+            <w:proofErr w:type="spellStart"/>
+            <w:r>
+              <w:rPr>
+                <w:rFonts w:ascii="Bookman Old Style" w:hAnsi="Bookman Old Style"/>
+                <w:sz w:val="22"/>
+                <w:szCs w:val="22"/>
+                <w:shd w:val="clear" w:color="auto" w:fill="FFFFFF"/>
+              </w:rPr>
+              <w:t>Angular</w:t>
+            </w:r>
+            <w:proofErr w:type="spellEnd"/>
+            <w:r>
+              <w:rPr>
+                <w:rFonts w:ascii="Bookman Old Style" w:hAnsi="Bookman Old Style"/>
+                <w:sz w:val="22"/>
+                <w:szCs w:val="22"/>
+                <w:shd w:val="clear" w:color="auto" w:fill="FFFFFF"/>
+              </w:rPr>
+              <w:t xml:space="preserve"> met à disposition un service appelé  </w:t>
+            </w:r>
+            <w:proofErr w:type="spellStart"/>
+            <w:r>
+              <w:rPr>
+                <w:rStyle w:val="CodeHTML"/>
+                <w:rFonts w:ascii="Bookman Old Style" w:eastAsiaTheme="minorHAnsi" w:hAnsi="Bookman Old Style"/>
+                <w:sz w:val="22"/>
+                <w:szCs w:val="22"/>
+              </w:rPr>
+              <w:t>HttpClient</w:t>
+            </w:r>
+            <w:proofErr w:type="spellEnd"/>
+            <w:r>
+              <w:rPr>
+                <w:rFonts w:ascii="Bookman Old Style" w:hAnsi="Bookman Old Style"/>
+                <w:sz w:val="22"/>
+                <w:szCs w:val="22"/>
+                <w:shd w:val="clear" w:color="auto" w:fill="FFFFFF"/>
+              </w:rPr>
+              <w:t xml:space="preserve">  qui permet de créer et d'exécuter des appels HTTP (fait par AJAX - </w:t>
+            </w:r>
+            <w:proofErr w:type="spellStart"/>
+            <w:r>
+              <w:rPr>
+                <w:rFonts w:ascii="Bookman Old Style" w:hAnsi="Bookman Old Style"/>
+                <w:sz w:val="22"/>
+                <w:szCs w:val="22"/>
+                <w:shd w:val="clear" w:color="auto" w:fill="FFFFFF"/>
+              </w:rPr>
+              <w:t>Asynchronous</w:t>
+            </w:r>
+            <w:proofErr w:type="spellEnd"/>
+            <w:r>
+              <w:rPr>
+                <w:rFonts w:ascii="Bookman Old Style" w:hAnsi="Bookman Old Style"/>
+                <w:sz w:val="22"/>
+                <w:szCs w:val="22"/>
+                <w:shd w:val="clear" w:color="auto" w:fill="FFFFFF"/>
+              </w:rPr>
+              <w:t xml:space="preserve"> JavaScript and XML) et de réagir aux informations retournées par le serveu</w:t>
+            </w:r>
+            <w:r>
+              <w:rPr>
+                <w:rFonts w:ascii="Bookman Old Style" w:hAnsi="Bookman Old Style"/>
+                <w:sz w:val="22"/>
+                <w:szCs w:val="22"/>
+                <w:shd w:val="clear" w:color="auto" w:fill="FFFFFF"/>
+              </w:rPr>
+              <w:t>r.</w:t>
+            </w:r>
           </w:p>
         </w:tc>
       </w:tr>
@@ -5110,42 +5170,20 @@
               <w:ind w:left="137" w:right="119"/>
               <w:jc w:val="left"/>
               <w:rPr>
+                <w:rFonts w:ascii="Bookman Old Style" w:hAnsi="Bookman Old Style"/>
+                <w:sz w:val="22"/>
+                <w:szCs w:val="22"/>
+              </w:rPr>
+            </w:pPr>
+            <w:r>
+              <w:rPr>
                 <w:rFonts w:ascii="Bookman Old Style" w:eastAsia="Arial Unicode MS" w:hAnsi="Bookman Old Style" w:cs="Arial Unicode MS"/>
                 <w:caps w:val="0"/>
                 <w:noProof/>
                 <w:sz w:val="22"/>
                 <w:szCs w:val="22"/>
               </w:rPr>
-            </w:pPr>
-            <w:r>
-              <w:rPr>
-                <w:rFonts w:ascii="Bookman Old Style" w:eastAsia="Arial Unicode MS" w:hAnsi="Bookman Old Style" w:cs="Arial Unicode MS"/>
-                <w:caps w:val="0"/>
-                <w:noProof/>
-                <w:sz w:val="22"/>
-                <w:szCs w:val="22"/>
-              </w:rPr>
-              <w:t xml:space="preserve">git revert 6448b12ab54… </w:t>
-            </w:r>
-          </w:p>
-          <w:p>
-            <w:pPr>
-              <w:spacing w:before="0" w:after="0"/>
-              <w:ind w:left="142"/>
-              <w:rPr>
-                <w:rFonts w:ascii="Bookman Old Style" w:hAnsi="Bookman Old Style"/>
-                <w:sz w:val="22"/>
-                <w:szCs w:val="22"/>
-              </w:rPr>
-            </w:pPr>
-            <w:r>
-              <w:rPr>
-                <w:rFonts w:ascii="Bookman Old Style" w:hAnsi="Bookman Old Style"/>
-                <w:color w:val="7E97AD" w:themeColor="accent1"/>
-                <w:sz w:val="22"/>
-                <w:szCs w:val="22"/>
-              </w:rPr>
-              <w:t>puis faire git push</w:t>
+              <w:t>Le service Firebase de Google</w:t>
             </w:r>
           </w:p>
         </w:tc>
@@ -5165,11 +5203,63 @@
             </w:pPr>
             <w:r>
               <w:rPr>
-                <w:rFonts w:ascii="Bookman Old Style" w:eastAsiaTheme="minorEastAsia" w:hAnsi="Bookman Old Style"/>
-                <w:sz w:val="22"/>
-                <w:szCs w:val="22"/>
-              </w:rPr>
-              <w:t>Crée un commit inverse à un commit existant. Astuce pour annuler un commit envoyé sur le serveur</w:t>
+                <w:rFonts w:ascii="Bookman Old Style" w:hAnsi="Bookman Old Style"/>
+                <w:sz w:val="22"/>
+                <w:szCs w:val="22"/>
+                <w:shd w:val="clear" w:color="auto" w:fill="FFFFFF"/>
+              </w:rPr>
+              <w:t xml:space="preserve">Ce service permet la création d'un </w:t>
+            </w:r>
+            <w:proofErr w:type="spellStart"/>
+            <w:r>
+              <w:rPr>
+                <w:rFonts w:ascii="Bookman Old Style" w:hAnsi="Bookman Old Style"/>
+                <w:sz w:val="22"/>
+                <w:szCs w:val="22"/>
+                <w:shd w:val="clear" w:color="auto" w:fill="FFFFFF"/>
+              </w:rPr>
+              <w:t>backend</w:t>
+            </w:r>
+            <w:proofErr w:type="spellEnd"/>
+            <w:r>
+              <w:rPr>
+                <w:rFonts w:ascii="Bookman Old Style" w:hAnsi="Bookman Old Style"/>
+                <w:sz w:val="22"/>
+                <w:szCs w:val="22"/>
+                <w:shd w:val="clear" w:color="auto" w:fill="FFFFFF"/>
+              </w:rPr>
+              <w:t xml:space="preserve"> complet sans coder, et </w:t>
+            </w:r>
+            <w:bookmarkStart w:id="0" w:name="_GoBack"/>
+            <w:bookmarkEnd w:id="0"/>
+            <w:r>
+              <w:rPr>
+                <w:rFonts w:ascii="Bookman Old Style" w:hAnsi="Bookman Old Style"/>
+                <w:sz w:val="22"/>
+                <w:szCs w:val="22"/>
+                <w:shd w:val="clear" w:color="auto" w:fill="FFFFFF"/>
+              </w:rPr>
+              <w:t xml:space="preserve">comprend énormément de services, dont l'authentification, une base de données </w:t>
+            </w:r>
+            <w:proofErr w:type="spellStart"/>
+            <w:r>
+              <w:rPr>
+                <w:rFonts w:ascii="Bookman Old Style" w:hAnsi="Bookman Old Style"/>
+                <w:sz w:val="22"/>
+                <w:szCs w:val="22"/>
+                <w:shd w:val="clear" w:color="auto" w:fill="FFFFFF"/>
+              </w:rPr>
+              <w:t>NoSQL</w:t>
+            </w:r>
+            <w:proofErr w:type="spellEnd"/>
+            <w:r>
+              <w:rPr>
+                <w:rFonts w:ascii="Bookman Old Style" w:hAnsi="Bookman Old Style"/>
+                <w:sz w:val="22"/>
+                <w:szCs w:val="22"/>
+                <w:shd w:val="clear" w:color="auto" w:fill="FFFFFF"/>
+              </w:rPr>
+              <w:t xml:space="preserve"> et un stockage de fichiers. </w:t>
             </w:r>
           </w:p>
         </w:tc>
@@ -5689,6 +5779,7 @@
                 <w:sz w:val="22"/>
                 <w:szCs w:val="22"/>
               </w:rPr>
+              <w:lastRenderedPageBreak/>
               <w:t xml:space="preserve">git </w:t>
             </w:r>
             <w:proofErr w:type="spellStart"/>
@@ -5744,6 +5835,7 @@
                 <w:sz w:val="22"/>
                 <w:szCs w:val="22"/>
               </w:rPr>
+              <w:lastRenderedPageBreak/>
               <w:t xml:space="preserve">Supprime une branche. S’il n’y a pas eu de </w:t>
             </w:r>
             <w:proofErr w:type="spellStart"/>

</xml_diff>

<commit_message>
Créer une application avec Angular et Firebase
</commit_message>
<xml_diff>
--- a/Angular - Premiere Approche.docx
+++ b/Angular - Premiere Approche.docx
@@ -890,6 +890,38 @@
                 <w:color w:val="FFFFFF" w:themeColor="background1"/>
                 <w:sz w:val="22"/>
                 <w:szCs w:val="22"/>
+                <w:highlight w:val="darkGray"/>
+              </w:rPr>
+              <w:t xml:space="preserve"> --style</w:t>
+            </w:r>
+            <w:r>
+              <w:rPr>
+                <w:rFonts w:ascii="Bookman Old Style" w:eastAsiaTheme="minorEastAsia" w:hAnsi="Bookman Old Style"/>
+                <w:color w:val="FFFFFF" w:themeColor="background1"/>
+                <w:sz w:val="22"/>
+                <w:szCs w:val="22"/>
+                <w:highlight w:val="lightGray"/>
+              </w:rPr>
+              <w:t>=</w:t>
+            </w:r>
+            <w:proofErr w:type="spellStart"/>
+            <w:r>
+              <w:rPr>
+                <w:rFonts w:ascii="Bookman Old Style" w:eastAsiaTheme="minorEastAsia" w:hAnsi="Bookman Old Style"/>
+                <w:color w:val="FFFFFF" w:themeColor="background1"/>
+                <w:sz w:val="22"/>
+                <w:szCs w:val="22"/>
+                <w:highlight w:val="lightGray"/>
+              </w:rPr>
+              <w:t>scss</w:t>
+            </w:r>
+            <w:proofErr w:type="spellEnd"/>
+            <w:r>
+              <w:rPr>
+                <w:rFonts w:ascii="Bookman Old Style" w:eastAsiaTheme="minorEastAsia" w:hAnsi="Bookman Old Style"/>
+                <w:color w:val="FFFFFF" w:themeColor="background1"/>
+                <w:sz w:val="22"/>
+                <w:szCs w:val="22"/>
               </w:rPr>
               <w:t xml:space="preserve"> </w:t>
             </w:r>
@@ -1122,6 +1154,15 @@
                 <w:szCs w:val="22"/>
               </w:rPr>
               <w:t xml:space="preserve">Ajouter le chemin </w:t>
+            </w:r>
+            <w:r>
+              <w:rPr>
+                <w:rFonts w:ascii="Bookman Old Style" w:hAnsi="Bookman Old Style"/>
+                <w:noProof/>
+                <w:sz w:val="22"/>
+                <w:szCs w:val="22"/>
+              </w:rPr>
+              <w:t>suivant au fichier angular.json, section ‘style’ : nodes_modules/bootstrap/dist/css/bootstrap.css</w:t>
             </w:r>
           </w:p>
         </w:tc>
@@ -1419,7 +1460,18 @@
                 <w:szCs w:val="22"/>
               </w:rPr>
               <w:lastRenderedPageBreak/>
-              <w:t>Event binding : faire réagir mon code TypeScript aux évènements venant du template HTML.</w:t>
+              <w:t>Event binding : faire réagir mon code TypeScri</w:t>
+            </w:r>
+            <w:bookmarkStart w:id="0" w:name="_GoBack"/>
+            <w:bookmarkEnd w:id="0"/>
+            <w:r>
+              <w:rPr>
+                <w:rFonts w:ascii="Bookman Old Style" w:hAnsi="Bookman Old Style"/>
+                <w:noProof/>
+                <w:sz w:val="22"/>
+                <w:szCs w:val="22"/>
+              </w:rPr>
+              <w:t>pt aux évènements venant du template HTML.</w:t>
             </w:r>
           </w:p>
           <w:p>
@@ -5228,18 +5280,7 @@
                 <w:szCs w:val="22"/>
                 <w:shd w:val="clear" w:color="auto" w:fill="FFFFFF"/>
               </w:rPr>
-              <w:t xml:space="preserve"> complet sans coder, et </w:t>
-            </w:r>
-            <w:bookmarkStart w:id="0" w:name="_GoBack"/>
-            <w:bookmarkEnd w:id="0"/>
-            <w:r>
-              <w:rPr>
-                <w:rFonts w:ascii="Bookman Old Style" w:hAnsi="Bookman Old Style"/>
-                <w:sz w:val="22"/>
-                <w:szCs w:val="22"/>
-                <w:shd w:val="clear" w:color="auto" w:fill="FFFFFF"/>
-              </w:rPr>
-              <w:t xml:space="preserve">comprend énormément de services, dont l'authentification, une base de données </w:t>
+              <w:t xml:space="preserve"> complet sans coder, et comprend énormément de services, dont l'authentification, une base de données </w:t>
             </w:r>
             <w:proofErr w:type="spellStart"/>
             <w:r>
@@ -6790,7 +6831,7 @@
       <w:rPr>
         <w:noProof/>
       </w:rPr>
-      <w:t>7</w:t>
+      <w:t>2</w:t>
     </w:r>
     <w:r>
       <w:rPr>

</xml_diff>

<commit_message>
Mise à jour doc angular
</commit_message>
<xml_diff>
--- a/Angular - Premiere Approche.docx
+++ b/Angular - Premiere Approche.docx
@@ -46,64 +46,8 @@
                 <w:szCs w:val="22"/>
                 <w:lang w:val="en-US"/>
               </w:rPr>
-              <w:t xml:space="preserve">Les </w:t>
-            </w:r>
-            <w:proofErr w:type="spellStart"/>
-            <w:r>
-              <w:rPr>
-                <w:rFonts w:ascii="Bookman Old Style" w:eastAsia="Arial Unicode MS" w:hAnsi="Bookman Old Style" w:cs="Arial Unicode MS"/>
-                <w:color w:val="7E97AD" w:themeColor="accent1"/>
-                <w:sz w:val="22"/>
-                <w:szCs w:val="22"/>
-                <w:lang w:val="en-US"/>
-              </w:rPr>
-              <w:t>enjeux</w:t>
-            </w:r>
-            <w:proofErr w:type="spellEnd"/>
-            <w:r>
-              <w:rPr>
-                <w:rFonts w:ascii="Bookman Old Style" w:eastAsia="Arial Unicode MS" w:hAnsi="Bookman Old Style" w:cs="Arial Unicode MS"/>
-                <w:color w:val="7E97AD" w:themeColor="accent1"/>
-                <w:sz w:val="22"/>
-                <w:szCs w:val="22"/>
-                <w:lang w:val="en-US"/>
-              </w:rPr>
-              <w:t xml:space="preserve"> </w:t>
-            </w:r>
-            <w:proofErr w:type="spellStart"/>
-            <w:r>
-              <w:rPr>
-                <w:rFonts w:ascii="Bookman Old Style" w:eastAsia="Arial Unicode MS" w:hAnsi="Bookman Old Style" w:cs="Arial Unicode MS"/>
-                <w:color w:val="7E97AD" w:themeColor="accent1"/>
-                <w:sz w:val="22"/>
-                <w:szCs w:val="22"/>
-                <w:lang w:val="en-US"/>
-              </w:rPr>
-              <w:t>autour</w:t>
-            </w:r>
-            <w:proofErr w:type="spellEnd"/>
-            <w:r>
-              <w:rPr>
-                <w:rFonts w:ascii="Bookman Old Style" w:eastAsia="Arial Unicode MS" w:hAnsi="Bookman Old Style" w:cs="Arial Unicode MS"/>
-                <w:color w:val="7E97AD" w:themeColor="accent1"/>
-                <w:sz w:val="22"/>
-                <w:szCs w:val="22"/>
-                <w:lang w:val="en-US"/>
-              </w:rPr>
-              <w:t xml:space="preserve"> </w:t>
-            </w:r>
-            <w:proofErr w:type="spellStart"/>
-            <w:r>
-              <w:rPr>
-                <w:rFonts w:ascii="Bookman Old Style" w:eastAsia="Arial Unicode MS" w:hAnsi="Bookman Old Style" w:cs="Arial Unicode MS"/>
-                <w:color w:val="7E97AD" w:themeColor="accent1"/>
-                <w:sz w:val="22"/>
-                <w:szCs w:val="22"/>
-                <w:lang w:val="en-US"/>
-              </w:rPr>
-              <w:t>d’Angular</w:t>
-            </w:r>
-            <w:proofErr w:type="spellEnd"/>
+              <w:t>TypeScript</w:t>
+            </w:r>
           </w:p>
         </w:tc>
         <w:tc>
@@ -112,363 +56,466 @@
           </w:tcPr>
           <w:p>
             <w:pPr>
-              <w:pStyle w:val="DateduCV"/>
+              <w:pStyle w:val="Paragraphedeliste"/>
               <w:numPr>
                 <w:ilvl w:val="0"/>
-                <w:numId w:val="2"/>
+                <w:numId w:val="7"/>
               </w:numPr>
-              <w:spacing w:before="0" w:after="0"/>
-              <w:ind w:right="142"/>
-              <w:rPr>
-                <w:rFonts w:ascii="Bookman Old Style" w:hAnsi="Bookman Old Style"/>
-                <w:sz w:val="22"/>
-                <w:szCs w:val="22"/>
-                <w:shd w:val="clear" w:color="auto" w:fill="FFFFFF"/>
-              </w:rPr>
-            </w:pPr>
-            <w:proofErr w:type="spellStart"/>
-            <w:r>
-              <w:rPr>
-                <w:rFonts w:ascii="Bookman Old Style" w:hAnsi="Bookman Old Style"/>
-                <w:sz w:val="22"/>
-                <w:szCs w:val="22"/>
-                <w:shd w:val="clear" w:color="auto" w:fill="FFFFFF"/>
-              </w:rPr>
-              <w:t>Angular</w:t>
-            </w:r>
-            <w:proofErr w:type="spellEnd"/>
-            <w:r>
-              <w:rPr>
-                <w:rFonts w:ascii="Bookman Old Style" w:hAnsi="Bookman Old Style"/>
-                <w:sz w:val="22"/>
-                <w:szCs w:val="22"/>
-                <w:shd w:val="clear" w:color="auto" w:fill="FFFFFF"/>
-              </w:rPr>
-              <w:t xml:space="preserve"> est un </w:t>
-            </w:r>
-            <w:proofErr w:type="spellStart"/>
-            <w:r>
-              <w:rPr>
-                <w:rFonts w:ascii="Bookman Old Style" w:hAnsi="Bookman Old Style"/>
-                <w:sz w:val="22"/>
-                <w:szCs w:val="22"/>
-                <w:shd w:val="clear" w:color="auto" w:fill="FFFFFF"/>
-              </w:rPr>
-              <w:t>framework</w:t>
-            </w:r>
-            <w:proofErr w:type="spellEnd"/>
-            <w:r>
-              <w:rPr>
-                <w:rFonts w:ascii="Bookman Old Style" w:hAnsi="Bookman Old Style"/>
-                <w:sz w:val="22"/>
-                <w:szCs w:val="22"/>
-                <w:shd w:val="clear" w:color="auto" w:fill="FFFFFF"/>
-              </w:rPr>
-              <w:t xml:space="preserve"> géré par Google. </w:t>
-            </w:r>
-          </w:p>
-          <w:p>
-            <w:pPr>
-              <w:pStyle w:val="DateduCV"/>
+              <w:autoSpaceDE w:val="0"/>
+              <w:autoSpaceDN w:val="0"/>
+              <w:adjustRightInd w:val="0"/>
+              <w:spacing w:before="0" w:after="0" w:line="240" w:lineRule="auto"/>
+              <w:rPr>
+                <w:rFonts w:ascii="Bookman Old Style" w:eastAsia="NotoSerif" w:hAnsi="Bookman Old Style" w:cs="NotoSerif"/>
+                <w:kern w:val="0"/>
+                <w:sz w:val="22"/>
+                <w:szCs w:val="22"/>
+              </w:rPr>
+            </w:pPr>
+            <w:r>
+              <w:rPr>
+                <w:rFonts w:ascii="Bookman Old Style" w:eastAsia="NotoSerif" w:hAnsi="Bookman Old Style" w:cs="NotoSerif"/>
+                <w:kern w:val="0"/>
+                <w:sz w:val="22"/>
+                <w:szCs w:val="22"/>
+              </w:rPr>
+              <w:t>TypeScript, qui existe depuis 2012, est un sur-ensemble de JavaScript, ajoutant quelques trucs a</w:t>
+            </w:r>
+            <w:r>
+              <w:rPr>
+                <w:rFonts w:ascii="Bookman Old Style" w:eastAsia="NotoSerif" w:hAnsi="Bookman Old Style" w:cs="NotoSerif"/>
+                <w:kern w:val="0"/>
+                <w:sz w:val="22"/>
+                <w:szCs w:val="22"/>
+              </w:rPr>
+              <w:t xml:space="preserve"> E</w:t>
+            </w:r>
+            <w:r>
+              <w:rPr>
+                <w:rFonts w:ascii="Bookman Old Style" w:eastAsia="NotoSerif" w:hAnsi="Bookman Old Style" w:cs="NotoSerif"/>
+                <w:kern w:val="0"/>
+                <w:sz w:val="22"/>
+                <w:szCs w:val="22"/>
+              </w:rPr>
+              <w:t xml:space="preserve">S5. Le plus important </w:t>
+            </w:r>
+            <w:r>
+              <w:rPr>
+                <w:rFonts w:ascii="Bookman Old Style" w:eastAsia="NotoSerif" w:hAnsi="Bookman Old Style" w:cs="NotoSerif"/>
+                <w:kern w:val="0"/>
+                <w:sz w:val="22"/>
+                <w:szCs w:val="22"/>
+              </w:rPr>
+              <w:t>étant</w:t>
+            </w:r>
+            <w:r>
+              <w:rPr>
+                <w:rFonts w:ascii="Bookman Old Style" w:eastAsia="NotoSerif" w:hAnsi="Bookman Old Style" w:cs="NotoSerif"/>
+                <w:kern w:val="0"/>
+                <w:sz w:val="22"/>
+                <w:szCs w:val="22"/>
+              </w:rPr>
+              <w:t xml:space="preserve"> le </w:t>
+            </w:r>
+            <w:r>
+              <w:rPr>
+                <w:rFonts w:ascii="Bookman Old Style" w:eastAsia="NotoSerif" w:hAnsi="Bookman Old Style" w:cs="NotoSerif"/>
+                <w:kern w:val="0"/>
+                <w:sz w:val="22"/>
+                <w:szCs w:val="22"/>
+              </w:rPr>
+              <w:t>système</w:t>
+            </w:r>
+            <w:r>
+              <w:rPr>
+                <w:rFonts w:ascii="Bookman Old Style" w:eastAsia="NotoSerif" w:hAnsi="Bookman Old Style" w:cs="NotoSerif"/>
+                <w:kern w:val="0"/>
+                <w:sz w:val="22"/>
+                <w:szCs w:val="22"/>
+              </w:rPr>
+              <w:t xml:space="preserve"> de </w:t>
+            </w:r>
+            <w:r>
+              <w:rPr>
+                <w:rFonts w:ascii="Bookman Old Style" w:eastAsia="NotoSerif" w:hAnsi="Bookman Old Style" w:cs="NotoSerif"/>
+                <w:kern w:val="0"/>
+                <w:sz w:val="22"/>
+                <w:szCs w:val="22"/>
+              </w:rPr>
+              <w:t xml:space="preserve">type, lui donnant </w:t>
+            </w:r>
+            <w:r>
+              <w:rPr>
+                <w:rFonts w:ascii="Bookman Old Style" w:eastAsia="NotoSerif" w:hAnsi="Bookman Old Style" w:cs="NotoSerif"/>
+                <w:kern w:val="0"/>
+                <w:sz w:val="22"/>
+                <w:szCs w:val="22"/>
+              </w:rPr>
+              <w:t>même</w:t>
+            </w:r>
+            <w:r>
+              <w:rPr>
+                <w:rFonts w:ascii="Bookman Old Style" w:eastAsia="NotoSerif" w:hAnsi="Bookman Old Style" w:cs="NotoSerif"/>
+                <w:kern w:val="0"/>
+                <w:sz w:val="22"/>
+                <w:szCs w:val="22"/>
+              </w:rPr>
+              <w:t xml:space="preserve"> son nom.</w:t>
+            </w:r>
+          </w:p>
+          <w:p>
+            <w:pPr>
+              <w:pStyle w:val="Paragraphedeliste"/>
+              <w:autoSpaceDE w:val="0"/>
+              <w:autoSpaceDN w:val="0"/>
+              <w:adjustRightInd w:val="0"/>
+              <w:spacing w:before="0" w:after="0" w:line="240" w:lineRule="auto"/>
+              <w:rPr>
+                <w:rFonts w:ascii="Bookman Old Style" w:eastAsia="NotoSerif" w:hAnsi="Bookman Old Style" w:cs="NotoSerif"/>
+                <w:kern w:val="0"/>
+                <w:sz w:val="22"/>
+                <w:szCs w:val="22"/>
+              </w:rPr>
+            </w:pPr>
+          </w:p>
+          <w:p>
+            <w:pPr>
+              <w:pStyle w:val="Paragraphedeliste"/>
               <w:numPr>
                 <w:ilvl w:val="0"/>
-                <w:numId w:val="2"/>
+                <w:numId w:val="7"/>
               </w:numPr>
-              <w:spacing w:before="0" w:after="0"/>
-              <w:ind w:right="142"/>
-              <w:rPr>
-                <w:rFonts w:ascii="Bookman Old Style" w:hAnsi="Bookman Old Style"/>
-                <w:sz w:val="22"/>
-                <w:szCs w:val="22"/>
-                <w:shd w:val="clear" w:color="auto" w:fill="FFFFFF"/>
-              </w:rPr>
-            </w:pPr>
-            <w:r>
-              <w:rPr>
-                <w:rFonts w:ascii="Bookman Old Style" w:hAnsi="Bookman Old Style"/>
-                <w:sz w:val="22"/>
-                <w:szCs w:val="22"/>
-                <w:shd w:val="clear" w:color="auto" w:fill="FFFFFF"/>
-              </w:rPr>
-              <w:t xml:space="preserve">Il s’appuie sur le </w:t>
-            </w:r>
-            <w:proofErr w:type="spellStart"/>
-            <w:r>
-              <w:rPr>
-                <w:rFonts w:ascii="Bookman Old Style" w:hAnsi="Bookman Old Style"/>
-                <w:sz w:val="22"/>
-                <w:szCs w:val="22"/>
-                <w:shd w:val="clear" w:color="auto" w:fill="FFFFFF"/>
-              </w:rPr>
-              <w:t>TypeScript</w:t>
-            </w:r>
-            <w:proofErr w:type="spellEnd"/>
-            <w:r>
-              <w:rPr>
-                <w:rFonts w:ascii="Bookman Old Style" w:hAnsi="Bookman Old Style"/>
-                <w:sz w:val="22"/>
-                <w:szCs w:val="22"/>
-                <w:shd w:val="clear" w:color="auto" w:fill="FFFFFF"/>
-              </w:rPr>
-              <w:t xml:space="preserve"> un sur-ensemble de </w:t>
-            </w:r>
-            <w:proofErr w:type="spellStart"/>
-            <w:r>
-              <w:rPr>
-                <w:rFonts w:ascii="Bookman Old Style" w:hAnsi="Bookman Old Style"/>
-                <w:sz w:val="22"/>
-                <w:szCs w:val="22"/>
-                <w:shd w:val="clear" w:color="auto" w:fill="FFFFFF"/>
-              </w:rPr>
-              <w:t>javascript</w:t>
-            </w:r>
-            <w:proofErr w:type="spellEnd"/>
-            <w:r>
-              <w:rPr>
-                <w:rFonts w:ascii="Bookman Old Style" w:hAnsi="Bookman Old Style"/>
-                <w:sz w:val="22"/>
-                <w:szCs w:val="22"/>
-                <w:shd w:val="clear" w:color="auto" w:fill="FFFFFF"/>
-              </w:rPr>
-              <w:t xml:space="preserve">. Ses particularités : </w:t>
-            </w:r>
-          </w:p>
-          <w:p>
-            <w:pPr>
-              <w:pStyle w:val="DateduCV"/>
+              <w:autoSpaceDE w:val="0"/>
+              <w:autoSpaceDN w:val="0"/>
+              <w:adjustRightInd w:val="0"/>
+              <w:spacing w:before="0" w:after="0" w:line="240" w:lineRule="auto"/>
+              <w:rPr>
+                <w:rFonts w:ascii="Bookman Old Style" w:eastAsia="NotoSerif" w:hAnsi="Bookman Old Style" w:cs="NotoSerif"/>
+                <w:kern w:val="0"/>
+                <w:sz w:val="22"/>
+                <w:szCs w:val="22"/>
+              </w:rPr>
+            </w:pPr>
+            <w:r>
+              <w:rPr>
+                <w:rFonts w:ascii="Bookman Old Style" w:eastAsia="NotoSerif" w:hAnsi="Bookman Old Style" w:cs="NotoSerif"/>
+                <w:kern w:val="0"/>
+                <w:sz w:val="22"/>
+                <w:szCs w:val="22"/>
+              </w:rPr>
+              <w:t>Depuis la version 1.5,</w:t>
+            </w:r>
+            <w:r>
+              <w:rPr>
+                <w:rFonts w:ascii="Bookman Old Style" w:eastAsia="NotoSerif" w:hAnsi="Bookman Old Style" w:cs="NotoSerif"/>
+                <w:kern w:val="0"/>
+                <w:sz w:val="22"/>
+                <w:szCs w:val="22"/>
+              </w:rPr>
+              <w:t xml:space="preserve"> </w:t>
+            </w:r>
+            <w:r>
+              <w:rPr>
+                <w:rFonts w:ascii="Bookman Old Style" w:eastAsia="NotoSerif" w:hAnsi="Bookman Old Style" w:cs="NotoSerif"/>
+                <w:kern w:val="0"/>
+                <w:sz w:val="22"/>
+                <w:szCs w:val="22"/>
+              </w:rPr>
+              <w:t xml:space="preserve">sortie en 2015, cette </w:t>
+            </w:r>
+            <w:r>
+              <w:rPr>
+                <w:rFonts w:ascii="Bookman Old Style" w:eastAsia="NotoSerif" w:hAnsi="Bookman Old Style" w:cs="NotoSerif"/>
+                <w:kern w:val="0"/>
+                <w:sz w:val="22"/>
+                <w:szCs w:val="22"/>
+              </w:rPr>
+              <w:t>bibliothèque</w:t>
+            </w:r>
+            <w:r>
+              <w:rPr>
+                <w:rFonts w:ascii="Bookman Old Style" w:eastAsia="NotoSerif" w:hAnsi="Bookman Old Style" w:cs="NotoSerif"/>
+                <w:kern w:val="0"/>
+                <w:sz w:val="22"/>
+                <w:szCs w:val="22"/>
+              </w:rPr>
+              <w:t xml:space="preserve"> essaie d’</w:t>
+            </w:r>
+            <w:r>
+              <w:rPr>
+                <w:rFonts w:ascii="Bookman Old Style" w:eastAsia="NotoSerif" w:hAnsi="Bookman Old Style" w:cs="NotoSerif"/>
+                <w:kern w:val="0"/>
+                <w:sz w:val="22"/>
+                <w:szCs w:val="22"/>
+              </w:rPr>
+              <w:t>être</w:t>
+            </w:r>
+            <w:r>
+              <w:rPr>
+                <w:rFonts w:ascii="Bookman Old Style" w:eastAsia="NotoSerif" w:hAnsi="Bookman Old Style" w:cs="NotoSerif"/>
+                <w:kern w:val="0"/>
+                <w:sz w:val="22"/>
+                <w:szCs w:val="22"/>
+              </w:rPr>
+              <w:t xml:space="preserve"> un sur-ensemble d’ES6, incluant toutes les</w:t>
+            </w:r>
+            <w:r>
+              <w:rPr>
+                <w:rFonts w:ascii="Bookman Old Style" w:eastAsia="NotoSerif" w:hAnsi="Bookman Old Style" w:cs="NotoSerif"/>
+                <w:kern w:val="0"/>
+                <w:sz w:val="22"/>
+                <w:szCs w:val="22"/>
+              </w:rPr>
+              <w:t xml:space="preserve"> </w:t>
+            </w:r>
+            <w:r>
+              <w:rPr>
+                <w:rFonts w:ascii="Bookman Old Style" w:eastAsia="NotoSerif" w:hAnsi="Bookman Old Style" w:cs="NotoSerif"/>
+                <w:kern w:val="0"/>
+                <w:sz w:val="22"/>
+                <w:szCs w:val="22"/>
+              </w:rPr>
+              <w:t>fonctionnalités</w:t>
+            </w:r>
+            <w:r>
+              <w:rPr>
+                <w:rFonts w:ascii="Bookman Old Style" w:eastAsia="NotoSerif" w:hAnsi="Bookman Old Style" w:cs="NotoSerif"/>
+                <w:kern w:val="0"/>
+                <w:sz w:val="22"/>
+                <w:szCs w:val="22"/>
+              </w:rPr>
+              <w:t xml:space="preserve"> vues </w:t>
+            </w:r>
+            <w:r>
+              <w:rPr>
+                <w:rFonts w:ascii="Bookman Old Style" w:eastAsia="NotoSerif" w:hAnsi="Bookman Old Style" w:cs="NotoSerif"/>
+                <w:kern w:val="0"/>
+                <w:sz w:val="22"/>
+                <w:szCs w:val="22"/>
+              </w:rPr>
+              <w:t>précédemment</w:t>
+            </w:r>
+            <w:r>
+              <w:rPr>
+                <w:rFonts w:ascii="Bookman Old Style" w:eastAsia="NotoSerif" w:hAnsi="Bookman Old Style" w:cs="NotoSerif"/>
+                <w:kern w:val="0"/>
+                <w:sz w:val="22"/>
+                <w:szCs w:val="22"/>
+              </w:rPr>
+              <w:t xml:space="preserve">, et quelques </w:t>
+            </w:r>
+            <w:r>
+              <w:rPr>
+                <w:rFonts w:ascii="Bookman Old Style" w:eastAsia="NotoSerif" w:hAnsi="Bookman Old Style" w:cs="NotoSerif"/>
+                <w:kern w:val="0"/>
+                <w:sz w:val="22"/>
+                <w:szCs w:val="22"/>
+              </w:rPr>
+              <w:t>nouveautés</w:t>
+            </w:r>
+            <w:r>
+              <w:rPr>
+                <w:rFonts w:ascii="Bookman Old Style" w:eastAsia="NotoSerif" w:hAnsi="Bookman Old Style" w:cs="NotoSerif"/>
+                <w:kern w:val="0"/>
+                <w:sz w:val="22"/>
+                <w:szCs w:val="22"/>
+              </w:rPr>
+              <w:t xml:space="preserve">, comme les </w:t>
+            </w:r>
+            <w:r>
+              <w:rPr>
+                <w:rFonts w:ascii="Bookman Old Style" w:eastAsia="NotoSerif" w:hAnsi="Bookman Old Style" w:cs="NotoSerif"/>
+                <w:kern w:val="0"/>
+                <w:sz w:val="22"/>
+                <w:szCs w:val="22"/>
+              </w:rPr>
+              <w:t>décorateurs</w:t>
+            </w:r>
+            <w:r>
+              <w:rPr>
+                <w:rFonts w:ascii="Bookman Old Style" w:eastAsia="NotoSerif" w:hAnsi="Bookman Old Style" w:cs="NotoSerif"/>
+                <w:kern w:val="0"/>
+                <w:sz w:val="22"/>
+                <w:szCs w:val="22"/>
+              </w:rPr>
+              <w:t>.</w:t>
+            </w:r>
+          </w:p>
+          <w:p>
+            <w:pPr>
+              <w:autoSpaceDE w:val="0"/>
+              <w:autoSpaceDN w:val="0"/>
+              <w:adjustRightInd w:val="0"/>
+              <w:spacing w:before="0" w:after="0" w:line="240" w:lineRule="auto"/>
+              <w:rPr>
+                <w:rFonts w:ascii="Bookman Old Style" w:eastAsia="NotoSerif" w:hAnsi="Bookman Old Style" w:cs="NotoSerif"/>
+                <w:kern w:val="0"/>
+                <w:sz w:val="22"/>
+                <w:szCs w:val="22"/>
+              </w:rPr>
+            </w:pPr>
+            <w:r>
+              <w:rPr>
+                <w:rFonts w:ascii="Bookman Old Style" w:eastAsia="NotoSerif" w:hAnsi="Bookman Old Style" w:cs="NotoSerif"/>
+                <w:kern w:val="0"/>
+                <w:sz w:val="22"/>
+                <w:szCs w:val="22"/>
+              </w:rPr>
+              <w:t xml:space="preserve"> </w:t>
+            </w:r>
+          </w:p>
+          <w:p>
+            <w:pPr>
+              <w:pStyle w:val="Paragraphedeliste"/>
               <w:numPr>
                 <w:ilvl w:val="0"/>
-                <w:numId w:val="3"/>
+                <w:numId w:val="7"/>
               </w:numPr>
-              <w:spacing w:before="0" w:after="0"/>
-              <w:ind w:right="142"/>
-              <w:rPr>
-                <w:rFonts w:ascii="Bookman Old Style" w:hAnsi="Bookman Old Style"/>
-                <w:sz w:val="22"/>
-                <w:szCs w:val="22"/>
-                <w:shd w:val="clear" w:color="auto" w:fill="FFFFFF"/>
-              </w:rPr>
-            </w:pPr>
-            <w:r>
-              <w:rPr>
-                <w:rFonts w:ascii="Bookman Old Style" w:hAnsi="Bookman Old Style"/>
-                <w:sz w:val="22"/>
-                <w:szCs w:val="22"/>
-                <w:shd w:val="clear" w:color="auto" w:fill="FFFFFF"/>
-              </w:rPr>
-              <w:t xml:space="preserve">Il doit être </w:t>
-            </w:r>
-            <w:proofErr w:type="spellStart"/>
-            <w:r>
-              <w:rPr>
-                <w:rFonts w:ascii="Bookman Old Style" w:hAnsi="Bookman Old Style"/>
-                <w:sz w:val="22"/>
-                <w:szCs w:val="22"/>
-                <w:shd w:val="clear" w:color="auto" w:fill="FFFFFF"/>
-              </w:rPr>
-              <w:t>transcompilé</w:t>
-            </w:r>
-            <w:proofErr w:type="spellEnd"/>
-            <w:r>
-              <w:rPr>
-                <w:rFonts w:ascii="Bookman Old Style" w:hAnsi="Bookman Old Style"/>
-                <w:sz w:val="22"/>
-                <w:szCs w:val="22"/>
-                <w:shd w:val="clear" w:color="auto" w:fill="FFFFFF"/>
-              </w:rPr>
-              <w:t xml:space="preserve"> pour être rendu compatible sur les navigateurs. </w:t>
-            </w:r>
-          </w:p>
-          <w:p>
-            <w:pPr>
-              <w:pStyle w:val="DateduCV"/>
-              <w:numPr>
-                <w:ilvl w:val="0"/>
-                <w:numId w:val="3"/>
-              </w:numPr>
-              <w:spacing w:before="0" w:after="0"/>
-              <w:ind w:right="142"/>
-              <w:rPr>
-                <w:rFonts w:ascii="Bookman Old Style" w:hAnsi="Bookman Old Style"/>
-                <w:sz w:val="22"/>
-                <w:szCs w:val="22"/>
-                <w:shd w:val="clear" w:color="auto" w:fill="FFFFFF"/>
-              </w:rPr>
-            </w:pPr>
-            <w:r>
-              <w:rPr>
-                <w:rFonts w:ascii="Bookman Old Style" w:hAnsi="Bookman Old Style"/>
-                <w:sz w:val="22"/>
-                <w:szCs w:val="22"/>
-                <w:shd w:val="clear" w:color="auto" w:fill="FFFFFF"/>
-              </w:rPr>
-              <w:t>Il est beaucoup plus stable, rapide et facile</w:t>
-            </w:r>
-          </w:p>
-          <w:p>
-            <w:pPr>
-              <w:pStyle w:val="DateduCV"/>
-              <w:numPr>
-                <w:ilvl w:val="0"/>
-                <w:numId w:val="3"/>
-              </w:numPr>
-              <w:spacing w:before="0" w:after="0"/>
-              <w:ind w:right="142"/>
-              <w:rPr>
-                <w:rFonts w:ascii="Bookman Old Style" w:hAnsi="Bookman Old Style"/>
-                <w:sz w:val="22"/>
-                <w:szCs w:val="22"/>
-                <w:shd w:val="clear" w:color="auto" w:fill="FFFFFF"/>
-              </w:rPr>
-            </w:pPr>
-            <w:r>
-              <w:rPr>
-                <w:rFonts w:ascii="Bookman Old Style" w:hAnsi="Bookman Old Style"/>
-                <w:sz w:val="22"/>
-                <w:szCs w:val="22"/>
-                <w:shd w:val="clear" w:color="auto" w:fill="FFFFFF"/>
-              </w:rPr>
-              <w:t>Il possède un typage strict</w:t>
-            </w:r>
-          </w:p>
-          <w:p>
-            <w:pPr>
-              <w:pStyle w:val="DateduCV"/>
-              <w:numPr>
-                <w:ilvl w:val="0"/>
-                <w:numId w:val="3"/>
-              </w:numPr>
-              <w:spacing w:before="0" w:after="0"/>
-              <w:ind w:right="142"/>
-              <w:rPr>
-                <w:rFonts w:ascii="Bookman Old Style" w:hAnsi="Bookman Old Style"/>
-                <w:sz w:val="22"/>
-                <w:szCs w:val="22"/>
-                <w:shd w:val="clear" w:color="auto" w:fill="FFFFFF"/>
-              </w:rPr>
-            </w:pPr>
-            <w:r>
-              <w:rPr>
-                <w:rFonts w:ascii="Bookman Old Style" w:hAnsi="Bookman Old Style"/>
-                <w:sz w:val="22"/>
-                <w:szCs w:val="22"/>
-                <w:shd w:val="clear" w:color="auto" w:fill="FFFFFF"/>
-              </w:rPr>
-              <w:t xml:space="preserve">On peut utiliser des fonctions lambda ou </w:t>
-            </w:r>
-            <w:proofErr w:type="spellStart"/>
-            <w:r>
-              <w:rPr>
-                <w:rFonts w:ascii="Bookman Old Style" w:hAnsi="Bookman Old Style"/>
-                <w:sz w:val="22"/>
-                <w:szCs w:val="22"/>
-                <w:shd w:val="clear" w:color="auto" w:fill="FFFFFF"/>
-              </w:rPr>
-              <w:t>arrow</w:t>
-            </w:r>
-            <w:proofErr w:type="spellEnd"/>
-          </w:p>
-          <w:p>
-            <w:pPr>
-              <w:pStyle w:val="DateduCV"/>
-              <w:numPr>
-                <w:ilvl w:val="0"/>
-                <w:numId w:val="3"/>
-              </w:numPr>
-              <w:spacing w:before="0" w:after="0"/>
-              <w:ind w:right="142"/>
-              <w:rPr>
-                <w:rFonts w:ascii="Bookman Old Style" w:hAnsi="Bookman Old Style"/>
-                <w:sz w:val="22"/>
-                <w:szCs w:val="22"/>
-                <w:shd w:val="clear" w:color="auto" w:fill="FFFFFF"/>
-              </w:rPr>
-            </w:pPr>
-            <w:r>
-              <w:rPr>
-                <w:rFonts w:ascii="Bookman Old Style" w:hAnsi="Bookman Old Style"/>
-                <w:sz w:val="22"/>
-                <w:szCs w:val="22"/>
-                <w:shd w:val="clear" w:color="auto" w:fill="FFFFFF"/>
-              </w:rPr>
-              <w:t>On peut créer des classes et des interfaces, codage plus modulaire et robuste</w:t>
-            </w:r>
-          </w:p>
-          <w:p>
-            <w:pPr>
-              <w:pStyle w:val="DateduCV"/>
-              <w:numPr>
-                <w:ilvl w:val="0"/>
-                <w:numId w:val="2"/>
-              </w:numPr>
-              <w:spacing w:before="0" w:after="0"/>
-              <w:ind w:right="142"/>
-              <w:rPr>
-                <w:rFonts w:ascii="Bookman Old Style" w:hAnsi="Bookman Old Style"/>
-                <w:sz w:val="22"/>
-                <w:szCs w:val="22"/>
-                <w:shd w:val="clear" w:color="auto" w:fill="FFFFFF"/>
-              </w:rPr>
-            </w:pPr>
-            <w:proofErr w:type="spellStart"/>
-            <w:r>
-              <w:rPr>
-                <w:rFonts w:ascii="Bookman Old Style" w:hAnsi="Bookman Old Style"/>
-                <w:sz w:val="22"/>
-                <w:szCs w:val="22"/>
-                <w:shd w:val="clear" w:color="auto" w:fill="FFFFFF"/>
-              </w:rPr>
-              <w:t>Ionic</w:t>
-            </w:r>
-            <w:proofErr w:type="spellEnd"/>
-            <w:r>
-              <w:rPr>
-                <w:rFonts w:ascii="Bookman Old Style" w:hAnsi="Bookman Old Style"/>
-                <w:sz w:val="22"/>
-                <w:szCs w:val="22"/>
-                <w:shd w:val="clear" w:color="auto" w:fill="FFFFFF"/>
-              </w:rPr>
-              <w:t xml:space="preserve"> le </w:t>
-            </w:r>
-            <w:proofErr w:type="spellStart"/>
-            <w:r>
-              <w:rPr>
-                <w:rFonts w:ascii="Bookman Old Style" w:hAnsi="Bookman Old Style"/>
-                <w:sz w:val="22"/>
-                <w:szCs w:val="22"/>
-                <w:shd w:val="clear" w:color="auto" w:fill="FFFFFF"/>
-              </w:rPr>
-              <w:t>framework</w:t>
-            </w:r>
-            <w:proofErr w:type="spellEnd"/>
-            <w:r>
-              <w:rPr>
-                <w:rFonts w:ascii="Bookman Old Style" w:hAnsi="Bookman Old Style"/>
-                <w:sz w:val="22"/>
-                <w:szCs w:val="22"/>
-                <w:shd w:val="clear" w:color="auto" w:fill="FFFFFF"/>
-              </w:rPr>
-              <w:t xml:space="preserve"> dédié aux applications mobiles utilise </w:t>
-            </w:r>
-            <w:proofErr w:type="spellStart"/>
-            <w:r>
-              <w:rPr>
-                <w:rFonts w:ascii="Bookman Old Style" w:hAnsi="Bookman Old Style"/>
-                <w:sz w:val="22"/>
-                <w:szCs w:val="22"/>
-                <w:shd w:val="clear" w:color="auto" w:fill="FFFFFF"/>
-              </w:rPr>
-              <w:t>Angular</w:t>
-            </w:r>
-            <w:proofErr w:type="spellEnd"/>
-            <w:r>
-              <w:rPr>
-                <w:rFonts w:ascii="Bookman Old Style" w:hAnsi="Bookman Old Style"/>
-                <w:sz w:val="22"/>
-                <w:szCs w:val="22"/>
-                <w:shd w:val="clear" w:color="auto" w:fill="FFFFFF"/>
-              </w:rPr>
-              <w:t>.</w:t>
+              <w:autoSpaceDE w:val="0"/>
+              <w:autoSpaceDN w:val="0"/>
+              <w:adjustRightInd w:val="0"/>
+              <w:spacing w:before="0" w:after="0" w:line="240" w:lineRule="auto"/>
+              <w:rPr>
+                <w:rFonts w:ascii="Bookman Old Style" w:hAnsi="Bookman Old Style"/>
+                <w:sz w:val="22"/>
+                <w:szCs w:val="22"/>
+                <w:shd w:val="clear" w:color="auto" w:fill="FFFFFF"/>
+              </w:rPr>
+            </w:pPr>
+            <w:r>
+              <w:rPr>
+                <w:rFonts w:ascii="Bookman Old Style" w:eastAsia="NotoSerif" w:hAnsi="Bookman Old Style" w:cs="NotoSerif"/>
+                <w:kern w:val="0"/>
+                <w:sz w:val="22"/>
+                <w:szCs w:val="22"/>
+              </w:rPr>
+              <w:t>Ecrire du</w:t>
+            </w:r>
+            <w:r>
+              <w:rPr>
+                <w:rFonts w:ascii="Bookman Old Style" w:eastAsia="NotoSerif" w:hAnsi="Bookman Old Style" w:cs="NotoSerif"/>
+                <w:kern w:val="0"/>
+                <w:sz w:val="22"/>
+                <w:szCs w:val="22"/>
+              </w:rPr>
+              <w:t xml:space="preserve"> TypeScript ressemble à é</w:t>
+            </w:r>
+            <w:r>
+              <w:rPr>
+                <w:rFonts w:ascii="Bookman Old Style" w:eastAsia="NotoSerif" w:hAnsi="Bookman Old Style" w:cs="NotoSerif"/>
+                <w:kern w:val="0"/>
+                <w:sz w:val="22"/>
+                <w:szCs w:val="22"/>
+              </w:rPr>
+              <w:t>crire du JavaScript. Par convention les fichiers sources TypeScript ont</w:t>
+            </w:r>
+            <w:r>
+              <w:rPr>
+                <w:rFonts w:ascii="Bookman Old Style" w:eastAsia="NotoSerif" w:hAnsi="Bookman Old Style" w:cs="NotoSerif"/>
+                <w:kern w:val="0"/>
+                <w:sz w:val="22"/>
+                <w:szCs w:val="22"/>
+              </w:rPr>
+              <w:t xml:space="preserve"> </w:t>
+            </w:r>
+            <w:r>
+              <w:rPr>
+                <w:rFonts w:ascii="Bookman Old Style" w:eastAsia="NotoSerif" w:hAnsi="Bookman Old Style" w:cs="NotoSerif"/>
+                <w:kern w:val="0"/>
+                <w:sz w:val="22"/>
+                <w:szCs w:val="22"/>
+              </w:rPr>
+              <w:t xml:space="preserve">l’extension </w:t>
+            </w:r>
+            <w:r>
+              <w:rPr>
+                <w:rFonts w:ascii="Bookman Old Style" w:eastAsia="mplus1mn-regular" w:hAnsi="Bookman Old Style" w:cs="mplus1mn-regular"/>
+                <w:kern w:val="0"/>
+                <w:sz w:val="22"/>
+                <w:szCs w:val="22"/>
+              </w:rPr>
+              <w:t>.ts</w:t>
+            </w:r>
+            <w:r>
+              <w:rPr>
+                <w:rFonts w:ascii="Bookman Old Style" w:eastAsia="NotoSerif" w:hAnsi="Bookman Old Style" w:cs="NotoSerif"/>
+                <w:kern w:val="0"/>
+                <w:sz w:val="22"/>
+                <w:szCs w:val="22"/>
+              </w:rPr>
+              <w:t xml:space="preserve">, et seront compiles en JavaScript standard, en </w:t>
+            </w:r>
+            <w:r>
+              <w:rPr>
+                <w:rFonts w:ascii="Bookman Old Style" w:eastAsia="NotoSerif" w:hAnsi="Bookman Old Style" w:cs="NotoSerif"/>
+                <w:kern w:val="0"/>
+                <w:sz w:val="22"/>
+                <w:szCs w:val="22"/>
+              </w:rPr>
+              <w:t>général</w:t>
+            </w:r>
+            <w:r>
+              <w:rPr>
+                <w:rFonts w:ascii="Bookman Old Style" w:eastAsia="NotoSerif" w:hAnsi="Bookman Old Style" w:cs="NotoSerif"/>
+                <w:kern w:val="0"/>
+                <w:sz w:val="22"/>
+                <w:szCs w:val="22"/>
+              </w:rPr>
+              <w:t xml:space="preserve"> lors du build, avec le</w:t>
+            </w:r>
+            <w:r>
+              <w:rPr>
+                <w:rFonts w:ascii="Bookman Old Style" w:eastAsia="NotoSerif" w:hAnsi="Bookman Old Style" w:cs="NotoSerif"/>
+                <w:kern w:val="0"/>
+                <w:sz w:val="22"/>
+                <w:szCs w:val="22"/>
+              </w:rPr>
+              <w:t xml:space="preserve"> </w:t>
+            </w:r>
+            <w:r>
+              <w:rPr>
+                <w:rFonts w:ascii="Bookman Old Style" w:eastAsia="NotoSerif" w:hAnsi="Bookman Old Style" w:cs="NotoSerif"/>
+                <w:kern w:val="0"/>
+                <w:sz w:val="22"/>
+                <w:szCs w:val="22"/>
+              </w:rPr>
+              <w:t xml:space="preserve">compilateur TypeScript. Le code </w:t>
+            </w:r>
+            <w:r>
+              <w:rPr>
+                <w:rFonts w:ascii="Bookman Old Style" w:eastAsia="NotoSerif" w:hAnsi="Bookman Old Style" w:cs="NotoSerif"/>
+                <w:kern w:val="0"/>
+                <w:sz w:val="22"/>
+                <w:szCs w:val="22"/>
+              </w:rPr>
+              <w:t>généré</w:t>
+            </w:r>
+            <w:r>
+              <w:rPr>
+                <w:rFonts w:ascii="Bookman Old Style" w:eastAsia="NotoSerif" w:hAnsi="Bookman Old Style" w:cs="NotoSerif"/>
+                <w:kern w:val="0"/>
+                <w:sz w:val="22"/>
+                <w:szCs w:val="22"/>
+              </w:rPr>
+              <w:t xml:space="preserve"> reste </w:t>
+            </w:r>
+            <w:r>
+              <w:rPr>
+                <w:rFonts w:ascii="Bookman Old Style" w:eastAsia="NotoSerif" w:hAnsi="Bookman Old Style" w:cs="NotoSerif"/>
+                <w:kern w:val="0"/>
+                <w:sz w:val="22"/>
+                <w:szCs w:val="22"/>
+              </w:rPr>
+              <w:t>très</w:t>
+            </w:r>
+            <w:r>
+              <w:rPr>
+                <w:rFonts w:ascii="Bookman Old Style" w:eastAsia="NotoSerif" w:hAnsi="Bookman Old Style" w:cs="NotoSerif"/>
+                <w:kern w:val="0"/>
+                <w:sz w:val="22"/>
+                <w:szCs w:val="22"/>
+              </w:rPr>
+              <w:t xml:space="preserve"> lisible.</w:t>
             </w:r>
           </w:p>
         </w:tc>
@@ -487,22 +534,12 @@
               <w:ind w:left="137" w:right="119"/>
               <w:rPr>
                 <w:rFonts w:ascii="Bookman Old Style" w:eastAsia="Arial Unicode MS" w:hAnsi="Bookman Old Style" w:cs="Arial Unicode MS"/>
-                <w:caps/>
-                <w:noProof/>
                 <w:color w:val="7E97AD" w:themeColor="accent1"/>
                 <w:sz w:val="22"/>
                 <w:szCs w:val="22"/>
-              </w:rPr>
-            </w:pPr>
-            <w:r>
-              <w:rPr>
-                <w:rFonts w:ascii="Bookman Old Style" w:eastAsia="Arial Unicode MS" w:hAnsi="Bookman Old Style" w:cs="Arial Unicode MS"/>
-                <w:color w:val="7E97AD" w:themeColor="accent1"/>
-                <w:sz w:val="22"/>
-                <w:szCs w:val="22"/>
-              </w:rPr>
-              <w:t>Préparer l’environnement de développement</w:t>
-            </w:r>
+                <w:lang w:val="en-US"/>
+              </w:rPr>
+            </w:pPr>
           </w:p>
         </w:tc>
         <w:tc>
@@ -532,7 +569,45 @@
                 <w:szCs w:val="22"/>
                 <w:shd w:val="clear" w:color="auto" w:fill="FFFFFF"/>
               </w:rPr>
-              <w:t>Installer Node.js la dernière version stable.</w:t>
+              <w:t>Les types - s</w:t>
+            </w:r>
+            <w:r>
+              <w:rPr>
+                <w:rFonts w:ascii="Bookman Old Style" w:hAnsi="Bookman Old Style"/>
+                <w:sz w:val="22"/>
+                <w:szCs w:val="22"/>
+                <w:shd w:val="clear" w:color="auto" w:fill="FFFFFF"/>
+              </w:rPr>
+              <w:t xml:space="preserve">yntaxe : </w:t>
+            </w:r>
+            <w:r>
+              <w:rPr>
+                <w:rFonts w:ascii="Bookman Old Style" w:hAnsi="Bookman Old Style"/>
+                <w:sz w:val="22"/>
+                <w:szCs w:val="22"/>
+                <w:highlight w:val="lightGray"/>
+                <w:shd w:val="clear" w:color="auto" w:fill="FFFFFF"/>
+              </w:rPr>
+              <w:t>let variable : type</w:t>
+            </w:r>
+            <w:r>
+              <w:rPr>
+                <w:rFonts w:ascii="Bookman Old Style" w:hAnsi="Bookman Old Style"/>
+                <w:sz w:val="22"/>
+                <w:szCs w:val="22"/>
+                <w:shd w:val="clear" w:color="auto" w:fill="FFFFFF"/>
+              </w:rPr>
+              <w:t xml:space="preserve">. On peut aussi avoir : </w:t>
+            </w:r>
+            <w:r>
+              <w:rPr>
+                <w:rFonts w:ascii="Bookman Old Style" w:hAnsi="Bookman Old Style"/>
+                <w:sz w:val="22"/>
+                <w:szCs w:val="22"/>
+                <w:highlight w:val="lightGray"/>
+                <w:shd w:val="clear" w:color="auto" w:fill="FFFFFF"/>
+              </w:rPr>
+              <w:t>let variable : type1 | type2</w:t>
             </w:r>
           </w:p>
           <w:p>
@@ -558,89 +633,17 @@
                 <w:szCs w:val="22"/>
                 <w:shd w:val="clear" w:color="auto" w:fill="FFFFFF"/>
               </w:rPr>
-              <w:t>Installer la dernière version de NPM (</w:t>
-            </w:r>
-            <w:proofErr w:type="spellStart"/>
-            <w:r>
-              <w:rPr>
-                <w:rFonts w:ascii="Bookman Old Style" w:hAnsi="Bookman Old Style"/>
-                <w:sz w:val="22"/>
-                <w:szCs w:val="22"/>
-                <w:shd w:val="clear" w:color="auto" w:fill="FFFFFF"/>
-              </w:rPr>
-              <w:t>Node</w:t>
-            </w:r>
-            <w:proofErr w:type="spellEnd"/>
-            <w:r>
-              <w:rPr>
-                <w:rFonts w:ascii="Bookman Old Style" w:hAnsi="Bookman Old Style"/>
-                <w:sz w:val="22"/>
-                <w:szCs w:val="22"/>
-                <w:shd w:val="clear" w:color="auto" w:fill="FFFFFF"/>
-              </w:rPr>
-              <w:t xml:space="preserve"> Package Manager) avec la commande : </w:t>
-            </w:r>
-            <w:proofErr w:type="spellStart"/>
-            <w:r>
-              <w:rPr>
-                <w:rFonts w:ascii="Bookman Old Style" w:hAnsi="Bookman Old Style"/>
-                <w:color w:val="FFFFFF" w:themeColor="background1"/>
-                <w:sz w:val="22"/>
-                <w:szCs w:val="22"/>
-                <w:highlight w:val="darkGray"/>
-                <w:shd w:val="clear" w:color="auto" w:fill="FFFFFF"/>
-              </w:rPr>
-              <w:t>npm</w:t>
-            </w:r>
-            <w:proofErr w:type="spellEnd"/>
-            <w:r>
-              <w:rPr>
-                <w:rFonts w:ascii="Bookman Old Style" w:hAnsi="Bookman Old Style"/>
-                <w:color w:val="FFFFFF" w:themeColor="background1"/>
-                <w:sz w:val="22"/>
-                <w:szCs w:val="22"/>
-                <w:highlight w:val="black"/>
-                <w:shd w:val="clear" w:color="auto" w:fill="FFFFFF"/>
-              </w:rPr>
-              <w:t xml:space="preserve"> </w:t>
-            </w:r>
-            <w:proofErr w:type="spellStart"/>
-            <w:r>
-              <w:rPr>
-                <w:rFonts w:ascii="Bookman Old Style" w:hAnsi="Bookman Old Style"/>
-                <w:color w:val="FFFFFF" w:themeColor="background1"/>
-                <w:sz w:val="22"/>
-                <w:szCs w:val="22"/>
-                <w:highlight w:val="darkGray"/>
-                <w:shd w:val="clear" w:color="auto" w:fill="FFFFFF"/>
-              </w:rPr>
-              <w:t>install</w:t>
-            </w:r>
-            <w:proofErr w:type="spellEnd"/>
-            <w:r>
-              <w:rPr>
-                <w:rFonts w:ascii="Bookman Old Style" w:hAnsi="Bookman Old Style"/>
-                <w:color w:val="FFFFFF" w:themeColor="background1"/>
-                <w:sz w:val="22"/>
-                <w:szCs w:val="22"/>
-                <w:highlight w:val="darkGray"/>
-                <w:shd w:val="clear" w:color="auto" w:fill="FFFFFF"/>
-              </w:rPr>
-              <w:t xml:space="preserve"> –g </w:t>
-            </w:r>
-            <w:proofErr w:type="spellStart"/>
-            <w:r>
-              <w:rPr>
-                <w:rFonts w:ascii="Bookman Old Style" w:hAnsi="Bookman Old Style"/>
-                <w:color w:val="FFFFFF" w:themeColor="background1"/>
-                <w:sz w:val="22"/>
-                <w:szCs w:val="22"/>
-                <w:highlight w:val="darkGray"/>
-                <w:shd w:val="clear" w:color="auto" w:fill="FFFFFF"/>
-              </w:rPr>
-              <w:t>npm@latest</w:t>
-            </w:r>
-            <w:proofErr w:type="spellEnd"/>
+              <w:t>Les différents types : string, number, any, Array, une classe définie dans l’</w:t>
+            </w:r>
+            <w:r>
+              <w:rPr>
+                <w:rFonts w:ascii="Bookman Old Style" w:hAnsi="Bookman Old Style"/>
+                <w:sz w:val="22"/>
+                <w:szCs w:val="22"/>
+                <w:shd w:val="clear" w:color="auto" w:fill="FFFFFF"/>
+              </w:rPr>
+              <w:t>application,</w:t>
+            </w:r>
           </w:p>
           <w:p>
             <w:pPr>
@@ -665,29 +668,461 @@
                 <w:szCs w:val="22"/>
                 <w:shd w:val="clear" w:color="auto" w:fill="FFFFFF"/>
               </w:rPr>
-              <w:t xml:space="preserve">Installer le CLI </w:t>
-            </w:r>
-            <w:proofErr w:type="spellStart"/>
-            <w:r>
-              <w:rPr>
-                <w:rFonts w:ascii="Bookman Old Style" w:hAnsi="Bookman Old Style"/>
-                <w:sz w:val="22"/>
-                <w:szCs w:val="22"/>
-                <w:shd w:val="clear" w:color="auto" w:fill="FFFFFF"/>
-              </w:rPr>
-              <w:t>Angular</w:t>
-            </w:r>
-            <w:proofErr w:type="spellEnd"/>
-            <w:r>
-              <w:rPr>
-                <w:rFonts w:ascii="Bookman Old Style" w:hAnsi="Bookman Old Style"/>
-                <w:sz w:val="22"/>
-                <w:szCs w:val="22"/>
-                <w:shd w:val="clear" w:color="auto" w:fill="FFFFFF"/>
-              </w:rPr>
-              <w:t xml:space="preserve"> : </w:t>
-            </w:r>
-            <w:proofErr w:type="spellStart"/>
+              <w:t>On peut également définir des enums</w:t>
+            </w:r>
+            <w:r>
+              <w:rPr>
+                <w:rFonts w:ascii="Bookman Old Style" w:hAnsi="Bookman Old Style"/>
+                <w:sz w:val="22"/>
+                <w:szCs w:val="22"/>
+                <w:shd w:val="clear" w:color="auto" w:fill="FFFFFF"/>
+              </w:rPr>
+              <w:t>, le type de retour des fonctions, des interfaces,…</w:t>
+            </w:r>
+          </w:p>
+          <w:p>
+            <w:pPr>
+              <w:pStyle w:val="DateduCV"/>
+              <w:numPr>
+                <w:ilvl w:val="0"/>
+                <w:numId w:val="2"/>
+              </w:numPr>
+              <w:spacing w:before="0" w:after="0"/>
+              <w:ind w:right="142"/>
+              <w:rPr>
+                <w:rFonts w:ascii="Bookman Old Style" w:hAnsi="Bookman Old Style"/>
+                <w:sz w:val="22"/>
+                <w:szCs w:val="22"/>
+                <w:shd w:val="clear" w:color="auto" w:fill="FFFFFF"/>
+              </w:rPr>
+            </w:pPr>
+            <w:r>
+              <w:rPr>
+                <w:rFonts w:ascii="Bookman Old Style" w:hAnsi="Bookman Old Style"/>
+                <w:sz w:val="22"/>
+                <w:szCs w:val="22"/>
+                <w:shd w:val="clear" w:color="auto" w:fill="FFFFFF"/>
+              </w:rPr>
+              <w:t>Les paramètres optionnels d’une fonction se définissent avec un ? après le paramètre</w:t>
+            </w:r>
+            <w:r>
+              <w:rPr>
+                <w:rFonts w:ascii="Bookman Old Style" w:hAnsi="Bookman Old Style"/>
+                <w:sz w:val="22"/>
+                <w:szCs w:val="22"/>
+                <w:shd w:val="clear" w:color="auto" w:fill="FFFFFF"/>
+              </w:rPr>
+              <w:t>.</w:t>
+            </w:r>
+          </w:p>
+          <w:p>
+            <w:pPr>
+              <w:pStyle w:val="DateduCV"/>
+              <w:numPr>
+                <w:ilvl w:val="0"/>
+                <w:numId w:val="2"/>
+              </w:numPr>
+              <w:spacing w:before="0" w:after="0"/>
+              <w:ind w:right="142"/>
+              <w:rPr>
+                <w:rFonts w:ascii="Bookman Old Style" w:hAnsi="Bookman Old Style"/>
+                <w:sz w:val="22"/>
+                <w:szCs w:val="22"/>
+                <w:shd w:val="clear" w:color="auto" w:fill="FFFFFF"/>
+              </w:rPr>
+            </w:pPr>
+            <w:r>
+              <w:rPr>
+                <w:rFonts w:ascii="Bookman Old Style" w:hAnsi="Bookman Old Style"/>
+                <w:sz w:val="22"/>
+                <w:szCs w:val="22"/>
+                <w:shd w:val="clear" w:color="auto" w:fill="FFFFFF"/>
+              </w:rPr>
+              <w:t>Les classes peuvent implémenter des interfaces.</w:t>
+            </w:r>
+            <w:bookmarkStart w:id="0" w:name="_GoBack"/>
+            <w:bookmarkEnd w:id="0"/>
+          </w:p>
+        </w:tc>
+      </w:tr>
+      <w:tr>
+        <w:trPr>
+          <w:trHeight w:val="999"/>
+        </w:trPr>
+        <w:tc>
+          <w:tcPr>
+            <w:tcW w:w="2977" w:type="dxa"/>
+          </w:tcPr>
+          <w:p>
+            <w:pPr>
+              <w:spacing w:before="0" w:after="0"/>
+              <w:ind w:left="137" w:right="119"/>
+              <w:rPr>
+                <w:rFonts w:ascii="Bookman Old Style" w:eastAsia="Arial Unicode MS" w:hAnsi="Bookman Old Style" w:cs="Arial Unicode MS"/>
+                <w:color w:val="7E97AD" w:themeColor="accent1"/>
+                <w:sz w:val="22"/>
+                <w:szCs w:val="22"/>
+              </w:rPr>
+            </w:pPr>
+          </w:p>
+        </w:tc>
+        <w:tc>
+          <w:tcPr>
+            <w:tcW w:w="10631" w:type="dxa"/>
+          </w:tcPr>
+          <w:p>
+            <w:pPr>
+              <w:pStyle w:val="DateduCV"/>
+              <w:numPr>
+                <w:ilvl w:val="0"/>
+                <w:numId w:val="2"/>
+              </w:numPr>
+              <w:spacing w:before="0" w:after="0"/>
+              <w:ind w:right="142"/>
+              <w:rPr>
+                <w:rFonts w:ascii="Bookman Old Style" w:hAnsi="Bookman Old Style"/>
+                <w:sz w:val="22"/>
+                <w:szCs w:val="22"/>
+                <w:shd w:val="clear" w:color="auto" w:fill="FFFFFF"/>
+              </w:rPr>
+            </w:pPr>
+          </w:p>
+        </w:tc>
+      </w:tr>
+      <w:tr>
+        <w:trPr>
+          <w:trHeight w:val="999"/>
+        </w:trPr>
+        <w:tc>
+          <w:tcPr>
+            <w:tcW w:w="2977" w:type="dxa"/>
+          </w:tcPr>
+          <w:p>
+            <w:pPr>
+              <w:spacing w:before="0" w:after="0"/>
+              <w:ind w:left="137" w:right="119"/>
+              <w:rPr>
+                <w:rFonts w:ascii="Bookman Old Style" w:eastAsia="Arial Unicode MS" w:hAnsi="Bookman Old Style" w:cs="Arial Unicode MS"/>
+                <w:color w:val="7E97AD" w:themeColor="accent1"/>
+                <w:sz w:val="22"/>
+                <w:szCs w:val="22"/>
+                <w:lang w:val="en-US"/>
+              </w:rPr>
+            </w:pPr>
+            <w:r>
+              <w:rPr>
+                <w:rFonts w:ascii="Bookman Old Style" w:eastAsia="Arial Unicode MS" w:hAnsi="Bookman Old Style" w:cs="Arial Unicode MS"/>
+                <w:color w:val="7E97AD" w:themeColor="accent1"/>
+                <w:sz w:val="22"/>
+                <w:szCs w:val="22"/>
+                <w:lang w:val="en-US"/>
+              </w:rPr>
+              <w:t>Les enjeux autour d’Angular</w:t>
+            </w:r>
+          </w:p>
+        </w:tc>
+        <w:tc>
+          <w:tcPr>
+            <w:tcW w:w="10631" w:type="dxa"/>
+          </w:tcPr>
+          <w:p>
+            <w:pPr>
+              <w:pStyle w:val="DateduCV"/>
+              <w:numPr>
+                <w:ilvl w:val="0"/>
+                <w:numId w:val="2"/>
+              </w:numPr>
+              <w:spacing w:before="0" w:after="0"/>
+              <w:ind w:right="142"/>
+              <w:rPr>
+                <w:rFonts w:ascii="Bookman Old Style" w:hAnsi="Bookman Old Style"/>
+                <w:sz w:val="22"/>
+                <w:szCs w:val="22"/>
+                <w:shd w:val="clear" w:color="auto" w:fill="FFFFFF"/>
+              </w:rPr>
+            </w:pPr>
+            <w:r>
+              <w:rPr>
+                <w:rFonts w:ascii="Bookman Old Style" w:hAnsi="Bookman Old Style"/>
+                <w:sz w:val="22"/>
+                <w:szCs w:val="22"/>
+                <w:shd w:val="clear" w:color="auto" w:fill="FFFFFF"/>
+              </w:rPr>
+              <w:t xml:space="preserve">Angular est un framework géré par Google. </w:t>
+            </w:r>
+          </w:p>
+          <w:p>
+            <w:pPr>
+              <w:pStyle w:val="DateduCV"/>
+              <w:numPr>
+                <w:ilvl w:val="0"/>
+                <w:numId w:val="2"/>
+              </w:numPr>
+              <w:spacing w:before="0" w:after="0"/>
+              <w:ind w:right="142"/>
+              <w:rPr>
+                <w:rFonts w:ascii="Bookman Old Style" w:hAnsi="Bookman Old Style"/>
+                <w:sz w:val="22"/>
+                <w:szCs w:val="22"/>
+                <w:shd w:val="clear" w:color="auto" w:fill="FFFFFF"/>
+              </w:rPr>
+            </w:pPr>
+            <w:r>
+              <w:rPr>
+                <w:rFonts w:ascii="Bookman Old Style" w:hAnsi="Bookman Old Style"/>
+                <w:sz w:val="22"/>
+                <w:szCs w:val="22"/>
+                <w:shd w:val="clear" w:color="auto" w:fill="FFFFFF"/>
+              </w:rPr>
+              <w:t xml:space="preserve">Il s’appuie sur le TypeScript un sur-ensemble de javascript. Ses particularités : </w:t>
+            </w:r>
+          </w:p>
+          <w:p>
+            <w:pPr>
+              <w:pStyle w:val="DateduCV"/>
+              <w:numPr>
+                <w:ilvl w:val="0"/>
+                <w:numId w:val="3"/>
+              </w:numPr>
+              <w:spacing w:before="0" w:after="0"/>
+              <w:ind w:right="142"/>
+              <w:rPr>
+                <w:rFonts w:ascii="Bookman Old Style" w:hAnsi="Bookman Old Style"/>
+                <w:sz w:val="22"/>
+                <w:szCs w:val="22"/>
+                <w:shd w:val="clear" w:color="auto" w:fill="FFFFFF"/>
+              </w:rPr>
+            </w:pPr>
+            <w:r>
+              <w:rPr>
+                <w:rFonts w:ascii="Bookman Old Style" w:hAnsi="Bookman Old Style"/>
+                <w:sz w:val="22"/>
+                <w:szCs w:val="22"/>
+                <w:shd w:val="clear" w:color="auto" w:fill="FFFFFF"/>
+              </w:rPr>
+              <w:t xml:space="preserve">Il doit être transcompilé pour être rendu compatible sur les navigateurs. </w:t>
+            </w:r>
+          </w:p>
+          <w:p>
+            <w:pPr>
+              <w:pStyle w:val="DateduCV"/>
+              <w:numPr>
+                <w:ilvl w:val="0"/>
+                <w:numId w:val="3"/>
+              </w:numPr>
+              <w:spacing w:before="0" w:after="0"/>
+              <w:ind w:right="142"/>
+              <w:rPr>
+                <w:rFonts w:ascii="Bookman Old Style" w:hAnsi="Bookman Old Style"/>
+                <w:sz w:val="22"/>
+                <w:szCs w:val="22"/>
+                <w:shd w:val="clear" w:color="auto" w:fill="FFFFFF"/>
+              </w:rPr>
+            </w:pPr>
+            <w:r>
+              <w:rPr>
+                <w:rFonts w:ascii="Bookman Old Style" w:hAnsi="Bookman Old Style"/>
+                <w:sz w:val="22"/>
+                <w:szCs w:val="22"/>
+                <w:shd w:val="clear" w:color="auto" w:fill="FFFFFF"/>
+              </w:rPr>
+              <w:t>Il est beaucoup plus stable, rapide et facile</w:t>
+            </w:r>
+          </w:p>
+          <w:p>
+            <w:pPr>
+              <w:pStyle w:val="DateduCV"/>
+              <w:numPr>
+                <w:ilvl w:val="0"/>
+                <w:numId w:val="3"/>
+              </w:numPr>
+              <w:spacing w:before="0" w:after="0"/>
+              <w:ind w:right="142"/>
+              <w:rPr>
+                <w:rFonts w:ascii="Bookman Old Style" w:hAnsi="Bookman Old Style"/>
+                <w:sz w:val="22"/>
+                <w:szCs w:val="22"/>
+                <w:shd w:val="clear" w:color="auto" w:fill="FFFFFF"/>
+              </w:rPr>
+            </w:pPr>
+            <w:r>
+              <w:rPr>
+                <w:rFonts w:ascii="Bookman Old Style" w:hAnsi="Bookman Old Style"/>
+                <w:sz w:val="22"/>
+                <w:szCs w:val="22"/>
+                <w:shd w:val="clear" w:color="auto" w:fill="FFFFFF"/>
+              </w:rPr>
+              <w:t>Il possède un typage strict</w:t>
+            </w:r>
+          </w:p>
+          <w:p>
+            <w:pPr>
+              <w:pStyle w:val="DateduCV"/>
+              <w:numPr>
+                <w:ilvl w:val="0"/>
+                <w:numId w:val="3"/>
+              </w:numPr>
+              <w:spacing w:before="0" w:after="0"/>
+              <w:ind w:right="142"/>
+              <w:rPr>
+                <w:rFonts w:ascii="Bookman Old Style" w:hAnsi="Bookman Old Style"/>
+                <w:sz w:val="22"/>
+                <w:szCs w:val="22"/>
+                <w:shd w:val="clear" w:color="auto" w:fill="FFFFFF"/>
+              </w:rPr>
+            </w:pPr>
+            <w:r>
+              <w:rPr>
+                <w:rFonts w:ascii="Bookman Old Style" w:hAnsi="Bookman Old Style"/>
+                <w:sz w:val="22"/>
+                <w:szCs w:val="22"/>
+                <w:shd w:val="clear" w:color="auto" w:fill="FFFFFF"/>
+              </w:rPr>
+              <w:t>On peut utiliser des fonctions lambda ou arrow</w:t>
+            </w:r>
+          </w:p>
+          <w:p>
+            <w:pPr>
+              <w:pStyle w:val="DateduCV"/>
+              <w:numPr>
+                <w:ilvl w:val="0"/>
+                <w:numId w:val="3"/>
+              </w:numPr>
+              <w:spacing w:before="0" w:after="0"/>
+              <w:ind w:right="142"/>
+              <w:rPr>
+                <w:rFonts w:ascii="Bookman Old Style" w:hAnsi="Bookman Old Style"/>
+                <w:sz w:val="22"/>
+                <w:szCs w:val="22"/>
+                <w:shd w:val="clear" w:color="auto" w:fill="FFFFFF"/>
+              </w:rPr>
+            </w:pPr>
+            <w:r>
+              <w:rPr>
+                <w:rFonts w:ascii="Bookman Old Style" w:hAnsi="Bookman Old Style"/>
+                <w:sz w:val="22"/>
+                <w:szCs w:val="22"/>
+                <w:shd w:val="clear" w:color="auto" w:fill="FFFFFF"/>
+              </w:rPr>
+              <w:t>On peut créer des classes et des interfaces, codage plus modulaire et robuste</w:t>
+            </w:r>
+          </w:p>
+          <w:p>
+            <w:pPr>
+              <w:pStyle w:val="DateduCV"/>
+              <w:numPr>
+                <w:ilvl w:val="0"/>
+                <w:numId w:val="2"/>
+              </w:numPr>
+              <w:spacing w:before="0" w:after="0"/>
+              <w:ind w:right="142"/>
+              <w:rPr>
+                <w:rFonts w:ascii="Bookman Old Style" w:hAnsi="Bookman Old Style"/>
+                <w:sz w:val="22"/>
+                <w:szCs w:val="22"/>
+                <w:shd w:val="clear" w:color="auto" w:fill="FFFFFF"/>
+              </w:rPr>
+            </w:pPr>
+            <w:r>
+              <w:rPr>
+                <w:rFonts w:ascii="Bookman Old Style" w:hAnsi="Bookman Old Style"/>
+                <w:sz w:val="22"/>
+                <w:szCs w:val="22"/>
+                <w:shd w:val="clear" w:color="auto" w:fill="FFFFFF"/>
+              </w:rPr>
+              <w:t>Ionic le framework dédié aux applications mobiles utilise Angular.</w:t>
+            </w:r>
+          </w:p>
+        </w:tc>
+      </w:tr>
+      <w:tr>
+        <w:trPr>
+          <w:trHeight w:val="999"/>
+        </w:trPr>
+        <w:tc>
+          <w:tcPr>
+            <w:tcW w:w="2977" w:type="dxa"/>
+          </w:tcPr>
+          <w:p>
+            <w:pPr>
+              <w:spacing w:before="0" w:after="0"/>
+              <w:ind w:left="137" w:right="119"/>
+              <w:rPr>
+                <w:rFonts w:ascii="Bookman Old Style" w:eastAsia="Arial Unicode MS" w:hAnsi="Bookman Old Style" w:cs="Arial Unicode MS"/>
+                <w:caps/>
+                <w:noProof/>
+                <w:color w:val="7E97AD" w:themeColor="accent1"/>
+                <w:sz w:val="22"/>
+                <w:szCs w:val="22"/>
+              </w:rPr>
+            </w:pPr>
+            <w:r>
+              <w:rPr>
+                <w:rFonts w:ascii="Bookman Old Style" w:eastAsia="Arial Unicode MS" w:hAnsi="Bookman Old Style" w:cs="Arial Unicode MS"/>
+                <w:color w:val="7E97AD" w:themeColor="accent1"/>
+                <w:sz w:val="22"/>
+                <w:szCs w:val="22"/>
+              </w:rPr>
+              <w:lastRenderedPageBreak/>
+              <w:t>Préparer l’environnement de développement</w:t>
+            </w:r>
+          </w:p>
+        </w:tc>
+        <w:tc>
+          <w:tcPr>
+            <w:tcW w:w="10631" w:type="dxa"/>
+          </w:tcPr>
+          <w:p>
+            <w:pPr>
+              <w:pStyle w:val="DateduCV"/>
+              <w:numPr>
+                <w:ilvl w:val="0"/>
+                <w:numId w:val="2"/>
+              </w:numPr>
+              <w:spacing w:before="0" w:after="0"/>
+              <w:ind w:right="142"/>
+              <w:rPr>
+                <w:rFonts w:ascii="Bookman Old Style" w:hAnsi="Bookman Old Style"/>
+                <w:sz w:val="22"/>
+                <w:szCs w:val="22"/>
+                <w:shd w:val="clear" w:color="auto" w:fill="FFFFFF"/>
+              </w:rPr>
+            </w:pPr>
+            <w:r>
+              <w:rPr>
+                <w:rFonts w:ascii="Bookman Old Style" w:hAnsi="Bookman Old Style"/>
+                <w:sz w:val="22"/>
+                <w:szCs w:val="22"/>
+                <w:shd w:val="clear" w:color="auto" w:fill="FFFFFF"/>
+              </w:rPr>
+              <w:t>Installer Node.js la dernière version stable.</w:t>
+            </w:r>
+          </w:p>
+          <w:p>
+            <w:pPr>
+              <w:pStyle w:val="DateduCV"/>
+              <w:numPr>
+                <w:ilvl w:val="0"/>
+                <w:numId w:val="2"/>
+              </w:numPr>
+              <w:spacing w:before="0" w:after="0"/>
+              <w:ind w:right="142"/>
+              <w:rPr>
+                <w:rFonts w:ascii="Bookman Old Style" w:hAnsi="Bookman Old Style"/>
+                <w:sz w:val="22"/>
+                <w:szCs w:val="22"/>
+                <w:shd w:val="clear" w:color="auto" w:fill="FFFFFF"/>
+              </w:rPr>
+            </w:pPr>
+            <w:r>
+              <w:rPr>
+                <w:rFonts w:ascii="Bookman Old Style" w:hAnsi="Bookman Old Style"/>
+                <w:sz w:val="22"/>
+                <w:szCs w:val="22"/>
+                <w:shd w:val="clear" w:color="auto" w:fill="FFFFFF"/>
+              </w:rPr>
+              <w:t xml:space="preserve">Installer la dernière version de NPM (Node Package Manager) avec la commande : </w:t>
+            </w:r>
             <w:r>
               <w:rPr>
                 <w:rFonts w:ascii="Bookman Old Style" w:hAnsi="Bookman Old Style"/>
@@ -699,19 +1134,54 @@
               </w:rPr>
               <w:t>npm</w:t>
             </w:r>
-            <w:proofErr w:type="spellEnd"/>
             <w:r>
               <w:rPr>
                 <w:rFonts w:ascii="Bookman Old Style" w:hAnsi="Bookman Old Style"/>
                 <w:color w:val="FFFFFF" w:themeColor="background1"/>
                 <w:sz w:val="22"/>
                 <w:szCs w:val="22"/>
+                <w:highlight w:val="black"/>
+                <w:shd w:val="clear" w:color="auto" w:fill="FFFFFF"/>
+              </w:rPr>
+              <w:t xml:space="preserve"> </w:t>
+            </w:r>
+            <w:r>
+              <w:rPr>
+                <w:rFonts w:ascii="Bookman Old Style" w:hAnsi="Bookman Old Style"/>
+                <w:color w:val="FFFFFF" w:themeColor="background1"/>
+                <w:sz w:val="22"/>
+                <w:szCs w:val="22"/>
                 <w:highlight w:val="darkGray"/>
                 <w:shd w:val="clear" w:color="auto" w:fill="FFFFFF"/>
               </w:rPr>
-              <w:t xml:space="preserve"> </w:t>
-            </w:r>
-            <w:proofErr w:type="spellStart"/>
+              <w:t>install –g npm@latest</w:t>
+            </w:r>
+          </w:p>
+          <w:p>
+            <w:pPr>
+              <w:pStyle w:val="DateduCV"/>
+              <w:numPr>
+                <w:ilvl w:val="0"/>
+                <w:numId w:val="2"/>
+              </w:numPr>
+              <w:spacing w:before="0" w:after="0"/>
+              <w:ind w:right="142"/>
+              <w:rPr>
+                <w:rFonts w:ascii="Bookman Old Style" w:hAnsi="Bookman Old Style"/>
+                <w:sz w:val="22"/>
+                <w:szCs w:val="22"/>
+                <w:shd w:val="clear" w:color="auto" w:fill="FFFFFF"/>
+              </w:rPr>
+            </w:pPr>
+            <w:r>
+              <w:rPr>
+                <w:rFonts w:ascii="Bookman Old Style" w:hAnsi="Bookman Old Style"/>
+                <w:sz w:val="22"/>
+                <w:szCs w:val="22"/>
+                <w:shd w:val="clear" w:color="auto" w:fill="FFFFFF"/>
+              </w:rPr>
+              <w:t xml:space="preserve">Installer le CLI Angular : </w:t>
+            </w:r>
             <w:r>
               <w:rPr>
                 <w:rFonts w:ascii="Bookman Old Style" w:hAnsi="Bookman Old Style"/>
@@ -721,43 +1191,7 @@
                 <w:highlight w:val="darkGray"/>
                 <w:shd w:val="clear" w:color="auto" w:fill="FFFFFF"/>
               </w:rPr>
-              <w:t>install</w:t>
-            </w:r>
-            <w:proofErr w:type="spellEnd"/>
-            <w:r>
-              <w:rPr>
-                <w:rFonts w:ascii="Bookman Old Style" w:hAnsi="Bookman Old Style"/>
-                <w:color w:val="FFFFFF" w:themeColor="background1"/>
-                <w:sz w:val="22"/>
-                <w:szCs w:val="22"/>
-                <w:highlight w:val="darkGray"/>
-                <w:shd w:val="clear" w:color="auto" w:fill="FFFFFF"/>
-              </w:rPr>
-              <w:t xml:space="preserve"> –g @</w:t>
-            </w:r>
-            <w:proofErr w:type="spellStart"/>
-            <w:r>
-              <w:rPr>
-                <w:rFonts w:ascii="Bookman Old Style" w:hAnsi="Bookman Old Style"/>
-                <w:color w:val="FFFFFF" w:themeColor="background1"/>
-                <w:sz w:val="22"/>
-                <w:szCs w:val="22"/>
-                <w:highlight w:val="darkGray"/>
-                <w:shd w:val="clear" w:color="auto" w:fill="FFFFFF"/>
-              </w:rPr>
-              <w:t>angular</w:t>
-            </w:r>
-            <w:proofErr w:type="spellEnd"/>
-            <w:r>
-              <w:rPr>
-                <w:rFonts w:ascii="Bookman Old Style" w:hAnsi="Bookman Old Style"/>
-                <w:color w:val="FFFFFF" w:themeColor="background1"/>
-                <w:sz w:val="22"/>
-                <w:szCs w:val="22"/>
-                <w:highlight w:val="darkGray"/>
-                <w:shd w:val="clear" w:color="auto" w:fill="FFFFFF"/>
-              </w:rPr>
-              <w:t>/cl</w:t>
+              <w:t>npm install –g @angular/cl</w:t>
             </w:r>
             <w:r>
               <w:rPr>
@@ -850,7 +1284,6 @@
                 <w:szCs w:val="22"/>
               </w:rPr>
             </w:pPr>
-            <w:proofErr w:type="spellStart"/>
             <w:r>
               <w:rPr>
                 <w:rFonts w:ascii="Bookman Old Style" w:eastAsiaTheme="minorEastAsia" w:hAnsi="Bookman Old Style"/>
@@ -859,63 +1292,28 @@
                 <w:szCs w:val="22"/>
                 <w:highlight w:val="darkGray"/>
               </w:rPr>
-              <w:t>ng</w:t>
-            </w:r>
-            <w:proofErr w:type="spellEnd"/>
+              <w:t>ng new nom_projet --style</w:t>
+            </w:r>
             <w:r>
               <w:rPr>
                 <w:rFonts w:ascii="Bookman Old Style" w:eastAsiaTheme="minorEastAsia" w:hAnsi="Bookman Old Style"/>
                 <w:color w:val="FFFFFF" w:themeColor="background1"/>
                 <w:sz w:val="22"/>
                 <w:szCs w:val="22"/>
-                <w:highlight w:val="darkGray"/>
-              </w:rPr>
-              <w:t xml:space="preserve"> new </w:t>
-            </w:r>
-            <w:proofErr w:type="spellStart"/>
+                <w:highlight w:val="lightGray"/>
+              </w:rPr>
+              <w:t>=</w:t>
+            </w:r>
             <w:r>
               <w:rPr>
                 <w:rFonts w:ascii="Bookman Old Style" w:eastAsiaTheme="minorEastAsia" w:hAnsi="Bookman Old Style"/>
                 <w:color w:val="FFFFFF" w:themeColor="background1"/>
                 <w:sz w:val="22"/>
                 <w:szCs w:val="22"/>
-                <w:highlight w:val="darkGray"/>
-              </w:rPr>
-              <w:t>nom_projet</w:t>
-            </w:r>
-            <w:proofErr w:type="spellEnd"/>
-            <w:r>
-              <w:rPr>
-                <w:rFonts w:ascii="Bookman Old Style" w:eastAsiaTheme="minorEastAsia" w:hAnsi="Bookman Old Style"/>
-                <w:color w:val="FFFFFF" w:themeColor="background1"/>
-                <w:sz w:val="22"/>
-                <w:szCs w:val="22"/>
-                <w:highlight w:val="darkGray"/>
-              </w:rPr>
-              <w:t xml:space="preserve"> --style</w:t>
-            </w:r>
-            <w:r>
-              <w:rPr>
-                <w:rFonts w:ascii="Bookman Old Style" w:eastAsiaTheme="minorEastAsia" w:hAnsi="Bookman Old Style"/>
-                <w:color w:val="FFFFFF" w:themeColor="background1"/>
-                <w:sz w:val="22"/>
-                <w:szCs w:val="22"/>
                 <w:highlight w:val="lightGray"/>
               </w:rPr>
-              <w:t>=</w:t>
-            </w:r>
-            <w:proofErr w:type="spellStart"/>
-            <w:r>
-              <w:rPr>
-                <w:rFonts w:ascii="Bookman Old Style" w:eastAsiaTheme="minorEastAsia" w:hAnsi="Bookman Old Style"/>
-                <w:color w:val="FFFFFF" w:themeColor="background1"/>
-                <w:sz w:val="22"/>
-                <w:szCs w:val="22"/>
-                <w:highlight w:val="lightGray"/>
-              </w:rPr>
               <w:t>scss</w:t>
             </w:r>
-            <w:proofErr w:type="spellEnd"/>
             <w:r>
               <w:rPr>
                 <w:rFonts w:ascii="Bookman Old Style" w:eastAsiaTheme="minorEastAsia" w:hAnsi="Bookman Old Style"/>
@@ -941,7 +1339,6 @@
                 <w:szCs w:val="22"/>
               </w:rPr>
             </w:pPr>
-            <w:proofErr w:type="spellStart"/>
             <w:r>
               <w:rPr>
                 <w:rFonts w:ascii="Bookman Old Style" w:eastAsiaTheme="minorEastAsia" w:hAnsi="Bookman Old Style"/>
@@ -950,40 +1347,7 @@
                 <w:szCs w:val="22"/>
                 <w:highlight w:val="darkGray"/>
               </w:rPr>
-              <w:t>ng</w:t>
-            </w:r>
-            <w:proofErr w:type="spellEnd"/>
-            <w:r>
-              <w:rPr>
-                <w:rFonts w:ascii="Bookman Old Style" w:eastAsiaTheme="minorEastAsia" w:hAnsi="Bookman Old Style"/>
-                <w:color w:val="FFFFFF" w:themeColor="background1"/>
-                <w:sz w:val="22"/>
-                <w:szCs w:val="22"/>
-                <w:highlight w:val="darkGray"/>
-              </w:rPr>
-              <w:t xml:space="preserve"> </w:t>
-            </w:r>
-            <w:proofErr w:type="spellStart"/>
-            <w:r>
-              <w:rPr>
-                <w:rFonts w:ascii="Bookman Old Style" w:eastAsiaTheme="minorEastAsia" w:hAnsi="Bookman Old Style"/>
-                <w:color w:val="FFFFFF" w:themeColor="background1"/>
-                <w:sz w:val="22"/>
-                <w:szCs w:val="22"/>
-                <w:highlight w:val="darkGray"/>
-              </w:rPr>
-              <w:t>fix</w:t>
-            </w:r>
-            <w:proofErr w:type="spellEnd"/>
-            <w:r>
-              <w:rPr>
-                <w:rFonts w:ascii="Bookman Old Style" w:eastAsiaTheme="minorEastAsia" w:hAnsi="Bookman Old Style"/>
-                <w:color w:val="FFFFFF" w:themeColor="background1"/>
-                <w:sz w:val="22"/>
-                <w:szCs w:val="22"/>
-                <w:highlight w:val="darkGray"/>
-              </w:rPr>
-              <w:t xml:space="preserve"> audit</w:t>
+              <w:t>ng fix audit</w:t>
             </w:r>
             <w:r>
               <w:rPr>
@@ -1017,7 +1381,6 @@
                 <w:szCs w:val="22"/>
               </w:rPr>
             </w:pPr>
-            <w:proofErr w:type="spellStart"/>
             <w:r>
               <w:rPr>
                 <w:rFonts w:ascii="Bookman Old Style" w:eastAsiaTheme="minorEastAsia" w:hAnsi="Bookman Old Style"/>
@@ -1026,18 +1389,7 @@
                 <w:szCs w:val="22"/>
                 <w:highlight w:val="darkGray"/>
               </w:rPr>
-              <w:t>ng</w:t>
-            </w:r>
-            <w:proofErr w:type="spellEnd"/>
-            <w:r>
-              <w:rPr>
-                <w:rFonts w:ascii="Bookman Old Style" w:eastAsiaTheme="minorEastAsia" w:hAnsi="Bookman Old Style"/>
-                <w:color w:val="FFFFFF" w:themeColor="background1"/>
-                <w:sz w:val="22"/>
-                <w:szCs w:val="22"/>
-                <w:highlight w:val="darkGray"/>
-              </w:rPr>
-              <w:t xml:space="preserve"> serve --open</w:t>
+              <w:t>ng serve --open</w:t>
             </w:r>
             <w:r>
               <w:rPr>
@@ -1224,67 +1576,7 @@
                 <w:szCs w:val="23"/>
                 <w:shd w:val="clear" w:color="auto" w:fill="FFFFFF"/>
               </w:rPr>
-              <w:t xml:space="preserve">Le </w:t>
-            </w:r>
-            <w:proofErr w:type="spellStart"/>
-            <w:r>
-              <w:rPr>
-                <w:rFonts w:ascii="Bookman Old Style" w:hAnsi="Bookman Old Style"/>
-                <w:sz w:val="23"/>
-                <w:szCs w:val="23"/>
-                <w:shd w:val="clear" w:color="auto" w:fill="FFFFFF"/>
-              </w:rPr>
-              <w:t>databinding</w:t>
-            </w:r>
-            <w:proofErr w:type="spellEnd"/>
-            <w:r>
-              <w:rPr>
-                <w:rFonts w:ascii="Bookman Old Style" w:hAnsi="Bookman Old Style"/>
-                <w:sz w:val="23"/>
-                <w:szCs w:val="23"/>
-                <w:shd w:val="clear" w:color="auto" w:fill="FFFFFF"/>
-              </w:rPr>
-              <w:t xml:space="preserve">, c'est la communication entre votre code </w:t>
-            </w:r>
-            <w:proofErr w:type="spellStart"/>
-            <w:r>
-              <w:rPr>
-                <w:rFonts w:ascii="Bookman Old Style" w:hAnsi="Bookman Old Style"/>
-                <w:sz w:val="23"/>
-                <w:szCs w:val="23"/>
-                <w:shd w:val="clear" w:color="auto" w:fill="FFFFFF"/>
-              </w:rPr>
-              <w:t>TypeScript</w:t>
-            </w:r>
-            <w:proofErr w:type="spellEnd"/>
-            <w:r>
-              <w:rPr>
-                <w:rFonts w:ascii="Bookman Old Style" w:hAnsi="Bookman Old Style"/>
-                <w:sz w:val="23"/>
-                <w:szCs w:val="23"/>
-                <w:shd w:val="clear" w:color="auto" w:fill="FFFFFF"/>
-              </w:rPr>
-              <w:t xml:space="preserve"> et le </w:t>
-            </w:r>
-            <w:proofErr w:type="spellStart"/>
-            <w:r>
-              <w:rPr>
-                <w:rFonts w:ascii="Bookman Old Style" w:hAnsi="Bookman Old Style"/>
-                <w:sz w:val="23"/>
-                <w:szCs w:val="23"/>
-                <w:shd w:val="clear" w:color="auto" w:fill="FFFFFF"/>
-              </w:rPr>
-              <w:t>template</w:t>
-            </w:r>
-            <w:proofErr w:type="spellEnd"/>
-            <w:r>
-              <w:rPr>
-                <w:rFonts w:ascii="Bookman Old Style" w:hAnsi="Bookman Old Style"/>
-                <w:sz w:val="23"/>
-                <w:szCs w:val="23"/>
-                <w:shd w:val="clear" w:color="auto" w:fill="FFFFFF"/>
-              </w:rPr>
-              <w:t xml:space="preserve"> HTML qui est montré à l'utilisateur.  Cette communication est divisée en deux directions</w:t>
+              <w:t>Le databinding, c'est la communication entre votre code TypeScript et le template HTML qui est montré à l'utilisateur.  Cette communication est divisée en deux directions</w:t>
             </w:r>
             <w:r>
               <w:rPr>
@@ -1355,9 +1647,8 @@
                 <w:szCs w:val="23"/>
                 <w:shd w:val="clear" w:color="auto" w:fill="FFFFFF"/>
               </w:rPr>
-              <w:t xml:space="preserve"> et la </w:t>
-            </w:r>
-            <w:proofErr w:type="spellStart"/>
+              <w:t xml:space="preserve"> et la propery binding</w:t>
+            </w:r>
             <w:r>
               <w:rPr>
                 <w:rFonts w:ascii="Bookman Old Style" w:hAnsi="Bookman Old Style"/>
@@ -1365,36 +1656,6 @@
                 <w:szCs w:val="23"/>
                 <w:shd w:val="clear" w:color="auto" w:fill="FFFFFF"/>
               </w:rPr>
-              <w:t>propery</w:t>
-            </w:r>
-            <w:proofErr w:type="spellEnd"/>
-            <w:r>
-              <w:rPr>
-                <w:rFonts w:ascii="Bookman Old Style" w:hAnsi="Bookman Old Style"/>
-                <w:sz w:val="23"/>
-                <w:szCs w:val="23"/>
-                <w:shd w:val="clear" w:color="auto" w:fill="FFFFFF"/>
-              </w:rPr>
-              <w:t xml:space="preserve"> </w:t>
-            </w:r>
-            <w:proofErr w:type="spellStart"/>
-            <w:r>
-              <w:rPr>
-                <w:rFonts w:ascii="Bookman Old Style" w:hAnsi="Bookman Old Style"/>
-                <w:sz w:val="23"/>
-                <w:szCs w:val="23"/>
-                <w:shd w:val="clear" w:color="auto" w:fill="FFFFFF"/>
-              </w:rPr>
-              <w:t>binding</w:t>
-            </w:r>
-            <w:proofErr w:type="spellEnd"/>
-            <w:r>
-              <w:rPr>
-                <w:rFonts w:ascii="Bookman Old Style" w:hAnsi="Bookman Old Style"/>
-                <w:sz w:val="23"/>
-                <w:szCs w:val="23"/>
-                <w:shd w:val="clear" w:color="auto" w:fill="FFFFFF"/>
-              </w:rPr>
               <w:t xml:space="preserve"> (</w:t>
             </w:r>
             <w:r>
@@ -1404,19 +1665,8 @@
                 <w:szCs w:val="22"/>
                 <w:shd w:val="clear" w:color="auto" w:fill="FFFFFF"/>
               </w:rPr>
-              <w:t xml:space="preserve">modifier dynamiquement les propriétés d'un élément du DOM en fonction de données dans votre </w:t>
-            </w:r>
-            <w:proofErr w:type="spellStart"/>
-            <w:r>
-              <w:rPr>
-                <w:rFonts w:ascii="Bookman Old Style" w:hAnsi="Bookman Old Style"/>
-                <w:sz w:val="22"/>
-                <w:szCs w:val="22"/>
-                <w:shd w:val="clear" w:color="auto" w:fill="FFFFFF"/>
-              </w:rPr>
-              <w:t>TypeScript</w:t>
-            </w:r>
-            <w:proofErr w:type="spellEnd"/>
+              <w:t>modifier dynamiquement les propriétés d'un élément du DOM en fonction de données dans votre TypeScript</w:t>
+            </w:r>
             <w:r>
               <w:rPr>
                 <w:rFonts w:ascii="Aileron" w:hAnsi="Aileron"/>
@@ -1459,19 +1709,7 @@
                 <w:sz w:val="22"/>
                 <w:szCs w:val="22"/>
               </w:rPr>
-              <w:lastRenderedPageBreak/>
-              <w:t>Event binding : faire réagir mon code TypeScri</w:t>
-            </w:r>
-            <w:bookmarkStart w:id="0" w:name="_GoBack"/>
-            <w:bookmarkEnd w:id="0"/>
-            <w:r>
-              <w:rPr>
-                <w:rFonts w:ascii="Bookman Old Style" w:hAnsi="Bookman Old Style"/>
-                <w:noProof/>
-                <w:sz w:val="22"/>
-                <w:szCs w:val="22"/>
-              </w:rPr>
-              <w:t>pt aux évènements venant du template HTML.</w:t>
+              <w:t>Event binding : faire réagir mon code TypeScript aux évènements venant du template HTML.</w:t>
             </w:r>
           </w:p>
           <w:p>
@@ -1521,7 +1759,6 @@
                 <w:lang w:val="en-US"/>
               </w:rPr>
             </w:pPr>
-            <w:proofErr w:type="spellStart"/>
             <w:r>
               <w:rPr>
                 <w:rFonts w:ascii="Bookman Old Style" w:hAnsi="Bookman Old Style"/>
@@ -1530,41 +1767,7 @@
                 <w:szCs w:val="22"/>
                 <w:lang w:val="en-US"/>
               </w:rPr>
-              <w:lastRenderedPageBreak/>
-              <w:t>Générer</w:t>
-            </w:r>
-            <w:proofErr w:type="spellEnd"/>
-            <w:r>
-              <w:rPr>
-                <w:rFonts w:ascii="Bookman Old Style" w:hAnsi="Bookman Old Style"/>
-                <w:color w:val="7E97AD" w:themeColor="accent1"/>
-                <w:sz w:val="22"/>
-                <w:szCs w:val="22"/>
-                <w:lang w:val="en-US"/>
-              </w:rPr>
-              <w:t xml:space="preserve"> un nouveau </w:t>
-            </w:r>
-            <w:proofErr w:type="spellStart"/>
-            <w:r>
-              <w:rPr>
-                <w:rFonts w:ascii="Bookman Old Style" w:hAnsi="Bookman Old Style"/>
-                <w:color w:val="7E97AD" w:themeColor="accent1"/>
-                <w:sz w:val="22"/>
-                <w:szCs w:val="22"/>
-                <w:lang w:val="en-US"/>
-              </w:rPr>
-              <w:t>composant</w:t>
-            </w:r>
-            <w:proofErr w:type="spellEnd"/>
-            <w:r>
-              <w:rPr>
-                <w:rFonts w:ascii="Bookman Old Style" w:hAnsi="Bookman Old Style"/>
-                <w:color w:val="7E97AD" w:themeColor="accent1"/>
-                <w:sz w:val="22"/>
-                <w:szCs w:val="22"/>
-                <w:lang w:val="en-US"/>
-              </w:rPr>
-              <w:t xml:space="preserve"> </w:t>
+              <w:t xml:space="preserve">Générer un nouveau composant </w:t>
             </w:r>
             <w:r>
               <w:rPr>
@@ -1592,7 +1795,6 @@
                 <w:szCs w:val="22"/>
               </w:rPr>
             </w:pPr>
-            <w:proofErr w:type="spellStart"/>
             <w:r>
               <w:rPr>
                 <w:rFonts w:ascii="Bookman Old Style" w:eastAsiaTheme="minorEastAsia" w:hAnsi="Bookman Old Style"/>
@@ -1601,104 +1803,35 @@
                 <w:szCs w:val="22"/>
                 <w:highlight w:val="darkGray"/>
               </w:rPr>
-              <w:t>ng</w:t>
-            </w:r>
-            <w:proofErr w:type="spellEnd"/>
+              <w:t>ng generate component nom_composant</w:t>
+            </w:r>
             <w:r>
               <w:rPr>
                 <w:rFonts w:ascii="Bookman Old Style" w:eastAsiaTheme="minorEastAsia" w:hAnsi="Bookman Old Style"/>
                 <w:color w:val="FFFFFF" w:themeColor="background1"/>
                 <w:sz w:val="22"/>
                 <w:szCs w:val="22"/>
+              </w:rPr>
+              <w:t xml:space="preserve"> </w:t>
+            </w:r>
+            <w:r>
+              <w:rPr>
+                <w:rFonts w:ascii="Bookman Old Style" w:eastAsiaTheme="minorEastAsia" w:hAnsi="Bookman Old Style"/>
+                <w:sz w:val="22"/>
+                <w:szCs w:val="22"/>
+              </w:rPr>
+              <w:t xml:space="preserve">ou bien </w:t>
+            </w:r>
+            <w:r>
+              <w:rPr>
+                <w:rFonts w:ascii="Bookman Old Style" w:eastAsiaTheme="minorEastAsia" w:hAnsi="Bookman Old Style"/>
+                <w:color w:val="FFFFFF" w:themeColor="background1"/>
+                <w:sz w:val="22"/>
+                <w:szCs w:val="22"/>
                 <w:highlight w:val="darkGray"/>
               </w:rPr>
-              <w:t xml:space="preserve"> </w:t>
-            </w:r>
-            <w:proofErr w:type="spellStart"/>
-            <w:r>
-              <w:rPr>
-                <w:rFonts w:ascii="Bookman Old Style" w:eastAsiaTheme="minorEastAsia" w:hAnsi="Bookman Old Style"/>
-                <w:color w:val="FFFFFF" w:themeColor="background1"/>
-                <w:sz w:val="22"/>
-                <w:szCs w:val="22"/>
-                <w:highlight w:val="darkGray"/>
-              </w:rPr>
-              <w:t>generate</w:t>
-            </w:r>
-            <w:proofErr w:type="spellEnd"/>
-            <w:r>
-              <w:rPr>
-                <w:rFonts w:ascii="Bookman Old Style" w:eastAsiaTheme="minorEastAsia" w:hAnsi="Bookman Old Style"/>
-                <w:color w:val="FFFFFF" w:themeColor="background1"/>
-                <w:sz w:val="22"/>
-                <w:szCs w:val="22"/>
-                <w:highlight w:val="darkGray"/>
-              </w:rPr>
-              <w:t xml:space="preserve"> component </w:t>
-            </w:r>
-            <w:proofErr w:type="spellStart"/>
-            <w:r>
-              <w:rPr>
-                <w:rFonts w:ascii="Bookman Old Style" w:eastAsiaTheme="minorEastAsia" w:hAnsi="Bookman Old Style"/>
-                <w:color w:val="FFFFFF" w:themeColor="background1"/>
-                <w:sz w:val="22"/>
-                <w:szCs w:val="22"/>
-                <w:highlight w:val="darkGray"/>
-              </w:rPr>
-              <w:t>nom_composant</w:t>
-            </w:r>
-            <w:proofErr w:type="spellEnd"/>
-            <w:r>
-              <w:rPr>
-                <w:rFonts w:ascii="Bookman Old Style" w:eastAsiaTheme="minorEastAsia" w:hAnsi="Bookman Old Style"/>
-                <w:color w:val="FFFFFF" w:themeColor="background1"/>
-                <w:sz w:val="22"/>
-                <w:szCs w:val="22"/>
-              </w:rPr>
-              <w:t xml:space="preserve"> </w:t>
-            </w:r>
-            <w:r>
-              <w:rPr>
-                <w:rFonts w:ascii="Bookman Old Style" w:eastAsiaTheme="minorEastAsia" w:hAnsi="Bookman Old Style"/>
-                <w:sz w:val="22"/>
-                <w:szCs w:val="22"/>
-              </w:rPr>
-              <w:t xml:space="preserve">ou bien </w:t>
-            </w:r>
-            <w:proofErr w:type="spellStart"/>
-            <w:r>
-              <w:rPr>
-                <w:rFonts w:ascii="Bookman Old Style" w:eastAsiaTheme="minorEastAsia" w:hAnsi="Bookman Old Style"/>
-                <w:color w:val="FFFFFF" w:themeColor="background1"/>
-                <w:sz w:val="22"/>
-                <w:szCs w:val="22"/>
-                <w:highlight w:val="darkGray"/>
-              </w:rPr>
-              <w:t>ng</w:t>
-            </w:r>
-            <w:proofErr w:type="spellEnd"/>
-            <w:r>
-              <w:rPr>
-                <w:rFonts w:ascii="Bookman Old Style" w:eastAsiaTheme="minorEastAsia" w:hAnsi="Bookman Old Style"/>
-                <w:color w:val="FFFFFF" w:themeColor="background1"/>
-                <w:sz w:val="22"/>
-                <w:szCs w:val="22"/>
-                <w:highlight w:val="darkGray"/>
-              </w:rPr>
-              <w:t xml:space="preserve"> g c </w:t>
-            </w:r>
-            <w:proofErr w:type="spellStart"/>
-            <w:r>
-              <w:rPr>
-                <w:rFonts w:ascii="Bookman Old Style" w:eastAsiaTheme="minorEastAsia" w:hAnsi="Bookman Old Style"/>
-                <w:color w:val="FFFFFF" w:themeColor="background1"/>
-                <w:sz w:val="22"/>
-                <w:szCs w:val="22"/>
-                <w:highlight w:val="darkGray"/>
-              </w:rPr>
-              <w:t>nom_composant</w:t>
-            </w:r>
-            <w:proofErr w:type="spellEnd"/>
+              <w:t>ng g c nom_composant</w:t>
+            </w:r>
           </w:p>
         </w:tc>
       </w:tr>
@@ -1795,6 +1928,7 @@
                 <w:sz w:val="22"/>
                 <w:szCs w:val="22"/>
               </w:rPr>
+              <w:lastRenderedPageBreak/>
               <w:t>Les Directives</w:t>
             </w:r>
           </w:p>
@@ -1831,27 +1965,7 @@
                 <w:sz w:val="22"/>
                 <w:szCs w:val="22"/>
               </w:rPr>
-              <w:t xml:space="preserve">erez des applications </w:t>
-            </w:r>
-            <w:proofErr w:type="spellStart"/>
-            <w:r>
-              <w:rPr>
-                <w:rFonts w:ascii="Bookman Old Style" w:eastAsia="Times New Roman" w:hAnsi="Bookman Old Style" w:cs="Times New Roman"/>
-                <w:kern w:val="0"/>
-                <w:sz w:val="22"/>
-                <w:szCs w:val="22"/>
-              </w:rPr>
-              <w:t>Angular</w:t>
-            </w:r>
-            <w:proofErr w:type="spellEnd"/>
-            <w:r>
-              <w:rPr>
-                <w:rFonts w:ascii="Bookman Old Style" w:eastAsia="Times New Roman" w:hAnsi="Bookman Old Style" w:cs="Times New Roman"/>
-                <w:kern w:val="0"/>
-                <w:sz w:val="22"/>
-                <w:szCs w:val="22"/>
-              </w:rPr>
-              <w:t>. </w:t>
+              <w:t>erez des applications Angular. </w:t>
             </w:r>
             <w:r>
               <w:rPr>
@@ -1993,33 +2107,15 @@
                 <w:sz w:val="22"/>
                 <w:szCs w:val="22"/>
               </w:rPr>
-              <w:t>*</w:t>
-            </w:r>
-            <w:proofErr w:type="spellStart"/>
-            <w:r>
-              <w:rPr>
-                <w:rFonts w:ascii="Bookman Old Style" w:eastAsiaTheme="minorEastAsia" w:hAnsi="Bookman Old Style"/>
-                <w:sz w:val="22"/>
-                <w:szCs w:val="22"/>
-              </w:rPr>
-              <w:t>ng</w:t>
-            </w:r>
-            <w:r>
-              <w:rPr>
-                <w:rFonts w:ascii="Bookman Old Style" w:eastAsiaTheme="minorEastAsia" w:hAnsi="Bookman Old Style"/>
-                <w:sz w:val="22"/>
-                <w:szCs w:val="22"/>
-              </w:rPr>
-              <w:t>For</w:t>
-            </w:r>
-            <w:proofErr w:type="spellEnd"/>
-            <w:r>
-              <w:rPr>
-                <w:rFonts w:ascii="Bookman Old Style" w:eastAsiaTheme="minorEastAsia" w:hAnsi="Bookman Old Style"/>
-                <w:sz w:val="22"/>
-                <w:szCs w:val="22"/>
-              </w:rPr>
-              <w:t> : structure itérative</w:t>
+              <w:t>*ng</w:t>
+            </w:r>
+            <w:r>
+              <w:rPr>
+                <w:rFonts w:ascii="Bookman Old Style" w:eastAsiaTheme="minorEastAsia" w:hAnsi="Bookman Old Style"/>
+                <w:sz w:val="22"/>
+                <w:szCs w:val="22"/>
+              </w:rPr>
+              <w:t>For : structure itérative</w:t>
             </w:r>
           </w:p>
           <w:p>
@@ -2042,18 +2138,8 @@
                 <w:sz w:val="22"/>
                 <w:szCs w:val="22"/>
               </w:rPr>
-              <w:t xml:space="preserve"> *</w:t>
-            </w:r>
-            <w:proofErr w:type="spellStart"/>
-            <w:r>
-              <w:rPr>
-                <w:rFonts w:ascii="Bookman Old Style" w:eastAsiaTheme="minorEastAsia" w:hAnsi="Bookman Old Style"/>
-                <w:sz w:val="22"/>
-                <w:szCs w:val="22"/>
-              </w:rPr>
-              <w:t>ngIf</w:t>
-            </w:r>
-            <w:proofErr w:type="spellEnd"/>
+              <w:t xml:space="preserve"> *ngIf</w:t>
+            </w:r>
             <w:r>
               <w:rPr>
                 <w:rFonts w:ascii="Bookman Old Style" w:eastAsiaTheme="minorEastAsia" w:hAnsi="Bookman Old Style"/>
@@ -2151,7 +2237,6 @@
                 <w:szCs w:val="22"/>
               </w:rPr>
             </w:pPr>
-            <w:proofErr w:type="spellStart"/>
             <w:r>
               <w:rPr>
                 <w:rFonts w:ascii="Bookman Old Style" w:eastAsiaTheme="minorEastAsia" w:hAnsi="Bookman Old Style"/>
@@ -2160,7 +2245,6 @@
               </w:rPr>
               <w:t>ngModel</w:t>
             </w:r>
-            <w:proofErr w:type="spellEnd"/>
             <w:r>
               <w:rPr>
                 <w:rFonts w:ascii="Bookman Old Style" w:eastAsiaTheme="minorEastAsia" w:hAnsi="Bookman Old Style"/>
@@ -2192,7 +2276,6 @@
                 <w:szCs w:val="22"/>
               </w:rPr>
             </w:pPr>
-            <w:proofErr w:type="spellStart"/>
             <w:r>
               <w:rPr>
                 <w:rFonts w:ascii="Bookman Old Style" w:eastAsiaTheme="minorEastAsia" w:hAnsi="Bookman Old Style"/>
@@ -2201,7 +2284,6 @@
               </w:rPr>
               <w:t>ngStyle</w:t>
             </w:r>
-            <w:proofErr w:type="spellEnd"/>
             <w:r>
               <w:rPr>
                 <w:rFonts w:ascii="Bookman Old Style" w:eastAsiaTheme="minorEastAsia" w:hAnsi="Bookman Old Style"/>
@@ -2225,7 +2307,6 @@
                 <w:szCs w:val="22"/>
               </w:rPr>
             </w:pPr>
-            <w:proofErr w:type="spellStart"/>
             <w:r>
               <w:rPr>
                 <w:rFonts w:ascii="Bookman Old Style" w:eastAsiaTheme="minorEastAsia" w:hAnsi="Bookman Old Style"/>
@@ -2234,7 +2315,6 @@
               </w:rPr>
               <w:t>ngClass</w:t>
             </w:r>
-            <w:proofErr w:type="spellEnd"/>
             <w:r>
               <w:rPr>
                 <w:rFonts w:ascii="Bookman Old Style" w:eastAsiaTheme="minorEastAsia" w:hAnsi="Bookman Old Style"/>
@@ -2303,76 +2383,16 @@
                 <w:szCs w:val="22"/>
                 <w:shd w:val="clear" w:color="auto" w:fill="FFFFFF"/>
               </w:rPr>
-              <w:t xml:space="preserve">Les pipes prennent des données en input, les transforment, et puis affichent les données modifiées dans le DOM.  Il y a des pipes fournis avec </w:t>
-            </w:r>
-            <w:proofErr w:type="spellStart"/>
-            <w:r>
-              <w:rPr>
-                <w:rFonts w:ascii="Bookman Old Style" w:hAnsi="Bookman Old Style"/>
-                <w:sz w:val="22"/>
-                <w:szCs w:val="22"/>
-                <w:shd w:val="clear" w:color="auto" w:fill="FFFFFF"/>
-              </w:rPr>
-              <w:t>Angular</w:t>
-            </w:r>
-            <w:proofErr w:type="spellEnd"/>
-            <w:r>
-              <w:rPr>
-                <w:rFonts w:ascii="Bookman Old Style" w:hAnsi="Bookman Old Style"/>
-                <w:sz w:val="22"/>
-                <w:szCs w:val="22"/>
-                <w:shd w:val="clear" w:color="auto" w:fill="FFFFFF"/>
-              </w:rPr>
-              <w:t>, et vous pouvez également créer vos propres pipes si vous en avez besoin. </w:t>
-            </w:r>
-            <w:r>
-              <w:rPr>
-                <w:rFonts w:ascii="Bookman Old Style" w:hAnsi="Bookman Old Style"/>
-                <w:sz w:val="22"/>
-                <w:szCs w:val="22"/>
-                <w:shd w:val="clear" w:color="auto" w:fill="FFFFFF"/>
-              </w:rPr>
-              <w:t>L’idée étant de modifier l’affichage des données, sans en modifier la nature (</w:t>
-            </w:r>
-            <w:proofErr w:type="spellStart"/>
-            <w:r>
-              <w:rPr>
-                <w:rFonts w:ascii="Bookman Old Style" w:hAnsi="Bookman Old Style"/>
-                <w:sz w:val="22"/>
-                <w:szCs w:val="22"/>
-                <w:shd w:val="clear" w:color="auto" w:fill="FFFFFF"/>
-              </w:rPr>
-              <w:t>cf</w:t>
-            </w:r>
-            <w:proofErr w:type="spellEnd"/>
-            <w:r>
-              <w:rPr>
-                <w:rFonts w:ascii="Bookman Old Style" w:hAnsi="Bookman Old Style"/>
-                <w:sz w:val="22"/>
-                <w:szCs w:val="22"/>
-                <w:shd w:val="clear" w:color="auto" w:fill="FFFFFF"/>
-              </w:rPr>
-              <w:t xml:space="preserve"> : </w:t>
-            </w:r>
-            <w:proofErr w:type="spellStart"/>
-            <w:r>
-              <w:rPr>
-                <w:rFonts w:ascii="Bookman Old Style" w:hAnsi="Bookman Old Style"/>
-                <w:sz w:val="22"/>
-                <w:szCs w:val="22"/>
-                <w:shd w:val="clear" w:color="auto" w:fill="FFFFFF"/>
-              </w:rPr>
-              <w:t>twig</w:t>
-            </w:r>
-            <w:proofErr w:type="spellEnd"/>
-            <w:r>
-              <w:rPr>
-                <w:rFonts w:ascii="Bookman Old Style" w:hAnsi="Bookman Old Style"/>
-                <w:sz w:val="22"/>
-                <w:szCs w:val="22"/>
-                <w:shd w:val="clear" w:color="auto" w:fill="FFFFFF"/>
-              </w:rPr>
-              <w:t xml:space="preserve">). </w:t>
+              <w:t>Les pipes prennent des données en input, les transforment, et puis affichent les données modifiées dans le DOM.  Il y a des pipes fournis avec Angular, et vous pouvez également créer vos propres pipes si vous en avez besoin. </w:t>
+            </w:r>
+            <w:r>
+              <w:rPr>
+                <w:rFonts w:ascii="Bookman Old Style" w:hAnsi="Bookman Old Style"/>
+                <w:sz w:val="22"/>
+                <w:szCs w:val="22"/>
+                <w:shd w:val="clear" w:color="auto" w:fill="FFFFFF"/>
+              </w:rPr>
+              <w:t xml:space="preserve">L’idée étant de modifier l’affichage des données, sans en modifier la nature (cf : twig). </w:t>
             </w:r>
           </w:p>
           <w:p>
@@ -2401,56 +2421,16 @@
                 <w:szCs w:val="22"/>
                 <w:shd w:val="clear" w:color="auto" w:fill="FFFFFF"/>
               </w:rPr>
-              <w:t xml:space="preserve"> </w:t>
-            </w:r>
-            <w:proofErr w:type="spellStart"/>
-            <w:r>
-              <w:rPr>
-                <w:rFonts w:ascii="Bookman Old Style" w:hAnsi="Bookman Old Style"/>
-                <w:sz w:val="22"/>
-                <w:szCs w:val="22"/>
-                <w:shd w:val="clear" w:color="auto" w:fill="FFFFFF"/>
-              </w:rPr>
-              <w:t>async</w:t>
-            </w:r>
-            <w:proofErr w:type="spellEnd"/>
-            <w:r>
-              <w:rPr>
-                <w:rFonts w:ascii="Bookman Old Style" w:hAnsi="Bookman Old Style"/>
-                <w:sz w:val="22"/>
-                <w:szCs w:val="22"/>
-                <w:shd w:val="clear" w:color="auto" w:fill="FFFFFF"/>
-              </w:rPr>
-              <w:t xml:space="preserve"> permet de spécifier à </w:t>
-            </w:r>
-            <w:proofErr w:type="spellStart"/>
-            <w:r>
-              <w:rPr>
-                <w:rFonts w:ascii="Bookman Old Style" w:hAnsi="Bookman Old Style"/>
-                <w:sz w:val="22"/>
-                <w:szCs w:val="22"/>
-                <w:shd w:val="clear" w:color="auto" w:fill="FFFFFF"/>
-              </w:rPr>
-              <w:t>A</w:t>
-            </w:r>
-            <w:r>
-              <w:rPr>
-                <w:rFonts w:ascii="Bookman Old Style" w:hAnsi="Bookman Old Style"/>
-                <w:sz w:val="22"/>
-                <w:szCs w:val="22"/>
-                <w:shd w:val="clear" w:color="auto" w:fill="FFFFFF"/>
-              </w:rPr>
-              <w:t>ngular</w:t>
-            </w:r>
-            <w:proofErr w:type="spellEnd"/>
-            <w:r>
-              <w:rPr>
-                <w:rFonts w:ascii="Bookman Old Style" w:hAnsi="Bookman Old Style"/>
-                <w:sz w:val="22"/>
-                <w:szCs w:val="22"/>
-                <w:shd w:val="clear" w:color="auto" w:fill="FFFFFF"/>
-              </w:rPr>
-              <w:t xml:space="preserve"> des données qui sont récupérées de façon asynchrone.</w:t>
+              <w:t xml:space="preserve"> async permet de spécifier à A</w:t>
+            </w:r>
+            <w:r>
+              <w:rPr>
+                <w:rFonts w:ascii="Bookman Old Style" w:hAnsi="Bookman Old Style"/>
+                <w:sz w:val="22"/>
+                <w:szCs w:val="22"/>
+                <w:shd w:val="clear" w:color="auto" w:fill="FFFFFF"/>
+              </w:rPr>
+              <w:t>ngular des données qui sont récupérées de façon asynchrone.</w:t>
             </w:r>
           </w:p>
         </w:tc>
@@ -2544,17 +2524,7 @@
                 <w:szCs w:val="22"/>
                 <w:shd w:val="clear" w:color="auto" w:fill="FFFFFF"/>
               </w:rPr>
-              <w:t xml:space="preserve">Pour être </w:t>
-            </w:r>
-            <w:r>
-              <w:rPr>
-                <w:rFonts w:ascii="Bookman Old Style" w:hAnsi="Bookman Old Style"/>
-                <w:sz w:val="22"/>
-                <w:szCs w:val="22"/>
-                <w:shd w:val="clear" w:color="auto" w:fill="FFFFFF"/>
-              </w:rPr>
-              <w:lastRenderedPageBreak/>
-              <w:t>utilisé dans l'application, un service doit être injecté, et le niveau choisi pour l'injection est très important.  Il y a trois niveaux possibles pour cette injection</w:t>
+              <w:t>Pour être utilisé dans l'application, un service doit être injecté, et le niveau choisi pour l'injection est très important.  Il y a trois niveaux possibles pour cette injection</w:t>
             </w:r>
             <w:r>
               <w:rPr>
@@ -2590,7 +2560,6 @@
               </w:rPr>
               <w:t>dans  </w:t>
             </w:r>
-            <w:proofErr w:type="spellStart"/>
             <w:r>
               <w:rPr>
                 <w:rFonts w:ascii="Bookman Old Style" w:hAnsi="Bookman Old Style" w:cs="Courier New"/>
@@ -2600,7 +2569,6 @@
               </w:rPr>
               <w:t>AppModule</w:t>
             </w:r>
-            <w:proofErr w:type="spellEnd"/>
             <w:r>
               <w:rPr>
                 <w:rFonts w:ascii="Bookman Old Style" w:hAnsi="Bookman Old Style"/>
@@ -2655,7 +2623,6 @@
               </w:rPr>
               <w:t>dans  </w:t>
             </w:r>
-            <w:proofErr w:type="spellStart"/>
             <w:r>
               <w:rPr>
                 <w:rStyle w:val="CodeHTML"/>
@@ -2666,7 +2633,6 @@
               </w:rPr>
               <w:t>AppComponent</w:t>
             </w:r>
-            <w:proofErr w:type="spellEnd"/>
             <w:r>
               <w:rPr>
                 <w:rFonts w:ascii="Bookman Old Style" w:hAnsi="Bookman Old Style"/>
@@ -2777,8 +2743,6 @@
               </w:rPr>
               <w:t>a méthode  </w:t>
             </w:r>
-            <w:proofErr w:type="spellStart"/>
-            <w:proofErr w:type="gramStart"/>
             <w:r>
               <w:rPr>
                 <w:rStyle w:val="CodeHTML"/>
@@ -2786,27 +2750,7 @@
                 <w:sz w:val="22"/>
                 <w:szCs w:val="22"/>
               </w:rPr>
-              <w:t>ngOnInit</w:t>
-            </w:r>
-            <w:proofErr w:type="spellEnd"/>
-            <w:r>
-              <w:rPr>
-                <w:rStyle w:val="CodeHTML"/>
-                <w:rFonts w:ascii="Bookman Old Style" w:eastAsiaTheme="minorHAnsi" w:hAnsi="Bookman Old Style"/>
-                <w:sz w:val="22"/>
-                <w:szCs w:val="22"/>
-              </w:rPr>
-              <w:t>(</w:t>
-            </w:r>
-            <w:proofErr w:type="gramEnd"/>
-            <w:r>
-              <w:rPr>
-                <w:rStyle w:val="CodeHTML"/>
-                <w:rFonts w:ascii="Bookman Old Style" w:eastAsiaTheme="minorHAnsi" w:hAnsi="Bookman Old Style"/>
-                <w:sz w:val="22"/>
-                <w:szCs w:val="22"/>
-              </w:rPr>
-              <w:t>)</w:t>
+              <w:t>ngOnInit()</w:t>
             </w:r>
             <w:r>
               <w:rPr>
@@ -2815,27 +2759,7 @@
                 <w:szCs w:val="22"/>
                 <w:shd w:val="clear" w:color="auto" w:fill="E6F4FA"/>
               </w:rPr>
-              <w:t xml:space="preserve">  d'un component est exécutée une fois par instance au moment de la création du component par </w:t>
-            </w:r>
-            <w:proofErr w:type="spellStart"/>
-            <w:r>
-              <w:rPr>
-                <w:rFonts w:ascii="Bookman Old Style" w:hAnsi="Bookman Old Style"/>
-                <w:sz w:val="22"/>
-                <w:szCs w:val="22"/>
-                <w:shd w:val="clear" w:color="auto" w:fill="E6F4FA"/>
-              </w:rPr>
-              <w:t>Angular</w:t>
-            </w:r>
-            <w:proofErr w:type="spellEnd"/>
-            <w:r>
-              <w:rPr>
-                <w:rFonts w:ascii="Bookman Old Style" w:hAnsi="Bookman Old Style"/>
-                <w:sz w:val="22"/>
-                <w:szCs w:val="22"/>
-                <w:shd w:val="clear" w:color="auto" w:fill="E6F4FA"/>
-              </w:rPr>
-              <w:t>, et après son constructeur. On l'utilise très souvent pour initialiser des données une fois le component créé.</w:t>
+              <w:t>  d'un component est exécutée une fois par instance au moment de la création du component par Angular, et après son constructeur. On l'utilise très souvent pour initialiser des données une fois le component créé.</w:t>
             </w:r>
           </w:p>
         </w:tc>
@@ -2891,47 +2815,7 @@
                 <w:szCs w:val="22"/>
                 <w:shd w:val="clear" w:color="auto" w:fill="FFFFFF"/>
               </w:rPr>
-              <w:t xml:space="preserve">L'un des énormes avantages d'utiliser </w:t>
-            </w:r>
-            <w:proofErr w:type="spellStart"/>
-            <w:r>
-              <w:rPr>
-                <w:rFonts w:ascii="Bookman Old Style" w:hAnsi="Bookman Old Style"/>
-                <w:sz w:val="22"/>
-                <w:szCs w:val="22"/>
-                <w:shd w:val="clear" w:color="auto" w:fill="FFFFFF"/>
-              </w:rPr>
-              <w:t>Angular</w:t>
-            </w:r>
-            <w:proofErr w:type="spellEnd"/>
-            <w:r>
-              <w:rPr>
-                <w:rFonts w:ascii="Bookman Old Style" w:hAnsi="Bookman Old Style"/>
-                <w:sz w:val="22"/>
-                <w:szCs w:val="22"/>
-                <w:shd w:val="clear" w:color="auto" w:fill="FFFFFF"/>
-              </w:rPr>
-              <w:t xml:space="preserve"> est de pouvoir créer des "single page application" (SPA). Sur le Web, ces applications sont rapides et lisses : il n'y a qu'un seul chargement de page au début, et même si les données mettent parfois du temps à arriver, la sensation pour l'utilisateur est celle d'une application native.  Au lieu de charger une nouvelle page à chaque clic ou à chaque changement d'URL, on remplace le contenu ou une partie du contenu de la page : on modifie les components qui y sont affichés, ou le contenu de ces components.  On accomplit tout cela avec le "</w:t>
-            </w:r>
-            <w:proofErr w:type="spellStart"/>
-            <w:r>
-              <w:rPr>
-                <w:rFonts w:ascii="Bookman Old Style" w:hAnsi="Bookman Old Style"/>
-                <w:sz w:val="22"/>
-                <w:szCs w:val="22"/>
-                <w:shd w:val="clear" w:color="auto" w:fill="FFFFFF"/>
-              </w:rPr>
-              <w:t>routing</w:t>
-            </w:r>
-            <w:proofErr w:type="spellEnd"/>
-            <w:r>
-              <w:rPr>
-                <w:rFonts w:ascii="Bookman Old Style" w:hAnsi="Bookman Old Style"/>
-                <w:sz w:val="22"/>
-                <w:szCs w:val="22"/>
-                <w:shd w:val="clear" w:color="auto" w:fill="FFFFFF"/>
-              </w:rPr>
-              <w:t>", où l'application lit le contenu de l'URL pour afficher le ou les components requis.</w:t>
+              <w:t>L'un des énormes avantages d'utiliser Angular est de pouvoir créer des "single page application" (SPA). Sur le Web, ces applications sont rapides et lisses : il n'y a qu'un seul chargement de page au début, et même si les données mettent parfois du temps à arriver, la sensation pour l'utilisateur est celle d'une application native.  Au lieu de charger une nouvelle page à chaque clic ou à chaque changement d'URL, on remplace le contenu ou une partie du contenu de la page : on modifie les components qui y sont affichés, ou le contenu de ces components.  On accomplit tout cela avec le "routing", où l'application lit le contenu de l'URL pour afficher le ou les components requis.</w:t>
             </w:r>
           </w:p>
           <w:p>
@@ -2964,9 +2848,8 @@
                 <w:sz w:val="22"/>
                 <w:szCs w:val="22"/>
               </w:rPr>
-              <w:t xml:space="preserve">Sous </w:t>
-            </w:r>
-            <w:proofErr w:type="spellStart"/>
+              <w:t>Sous Angular, une route est un ensemble d’instructions d'affichage à suivre pour chaque URL, c'est-à-dire quel(s) component(s) il faut afficher à quel(s) endroit(s) pour un URL donné.</w:t>
+            </w:r>
             <w:r>
               <w:rPr>
                 <w:rFonts w:ascii="Bookman Old Style" w:eastAsia="Times New Roman" w:hAnsi="Bookman Old Style" w:cs="Times New Roman"/>
@@ -2974,9 +2857,8 @@
                 <w:sz w:val="22"/>
                 <w:szCs w:val="22"/>
               </w:rPr>
-              <w:t>Angular</w:t>
-            </w:r>
-            <w:proofErr w:type="spellEnd"/>
+              <w:t xml:space="preserve"> </w:t>
+            </w:r>
             <w:r>
               <w:rPr>
                 <w:rFonts w:ascii="Bookman Old Style" w:eastAsia="Times New Roman" w:hAnsi="Bookman Old Style" w:cs="Times New Roman"/>
@@ -2984,7 +2866,16 @@
                 <w:sz w:val="22"/>
                 <w:szCs w:val="22"/>
               </w:rPr>
-              <w:t>, une route est un ensemble d’instructions d'affichage à suivre pour chaque URL, c'est-à-dire quel(s) component(s) il faut afficher à quel(s) endroit(s) pour un URL donné.</w:t>
+              <w:t>Puisque le routing d'une application est fondamentale pour son fonctionnement, on déclare les routes dans  </w:t>
+            </w:r>
+            <w:r>
+              <w:rPr>
+                <w:rFonts w:ascii="Bookman Old Style" w:eastAsia="Times New Roman" w:hAnsi="Bookman Old Style" w:cs="Courier New"/>
+                <w:kern w:val="0"/>
+                <w:sz w:val="22"/>
+                <w:szCs w:val="22"/>
+              </w:rPr>
+              <w:t>app.module.ts</w:t>
             </w:r>
             <w:r>
               <w:rPr>
@@ -2993,68 +2884,19 @@
                 <w:sz w:val="22"/>
                 <w:szCs w:val="22"/>
               </w:rPr>
-              <w:t xml:space="preserve"> </w:t>
-            </w:r>
-            <w:r>
+              <w:t>.</w:t>
+            </w:r>
+          </w:p>
+          <w:p>
+            <w:pPr>
+              <w:spacing w:before="0" w:after="0"/>
+              <w:ind w:left="139"/>
               <w:rPr>
                 <w:rFonts w:ascii="Bookman Old Style" w:eastAsia="Times New Roman" w:hAnsi="Bookman Old Style" w:cs="Times New Roman"/>
                 <w:kern w:val="0"/>
                 <w:sz w:val="22"/>
                 <w:szCs w:val="22"/>
               </w:rPr>
-              <w:t xml:space="preserve">Puisque le </w:t>
-            </w:r>
-            <w:proofErr w:type="spellStart"/>
-            <w:r>
-              <w:rPr>
-                <w:rFonts w:ascii="Bookman Old Style" w:eastAsia="Times New Roman" w:hAnsi="Bookman Old Style" w:cs="Times New Roman"/>
-                <w:kern w:val="0"/>
-                <w:sz w:val="22"/>
-                <w:szCs w:val="22"/>
-              </w:rPr>
-              <w:t>routing</w:t>
-            </w:r>
-            <w:proofErr w:type="spellEnd"/>
-            <w:r>
-              <w:rPr>
-                <w:rFonts w:ascii="Bookman Old Style" w:eastAsia="Times New Roman" w:hAnsi="Bookman Old Style" w:cs="Times New Roman"/>
-                <w:kern w:val="0"/>
-                <w:sz w:val="22"/>
-                <w:szCs w:val="22"/>
-              </w:rPr>
-              <w:t xml:space="preserve"> d'une application est fondamentale pour son fonctionnement, on déclare les routes dans  </w:t>
-            </w:r>
-            <w:proofErr w:type="spellStart"/>
-            <w:r>
-              <w:rPr>
-                <w:rFonts w:ascii="Bookman Old Style" w:eastAsia="Times New Roman" w:hAnsi="Bookman Old Style" w:cs="Courier New"/>
-                <w:kern w:val="0"/>
-                <w:sz w:val="22"/>
-                <w:szCs w:val="22"/>
-              </w:rPr>
-              <w:t>app.module.ts</w:t>
-            </w:r>
-            <w:proofErr w:type="spellEnd"/>
-            <w:r>
-              <w:rPr>
-                <w:rFonts w:ascii="Bookman Old Style" w:eastAsia="Times New Roman" w:hAnsi="Bookman Old Style" w:cs="Times New Roman"/>
-                <w:kern w:val="0"/>
-                <w:sz w:val="22"/>
-                <w:szCs w:val="22"/>
-              </w:rPr>
-              <w:t>.</w:t>
-            </w:r>
-          </w:p>
-          <w:p>
-            <w:pPr>
-              <w:spacing w:before="0" w:after="0"/>
-              <w:ind w:left="139"/>
-              <w:rPr>
-                <w:rFonts w:ascii="Bookman Old Style" w:eastAsia="Times New Roman" w:hAnsi="Bookman Old Style" w:cs="Times New Roman"/>
-                <w:kern w:val="0"/>
-                <w:sz w:val="22"/>
-                <w:szCs w:val="22"/>
-              </w:rPr>
             </w:pPr>
           </w:p>
           <w:p>
@@ -3074,51 +2916,13 @@
               </w:rPr>
               <w:t xml:space="preserve">Lorsqu’un </w:t>
             </w:r>
-            <w:proofErr w:type="spellStart"/>
-            <w:r>
-              <w:rPr>
-                <w:rFonts w:ascii="Bookman Old Style" w:hAnsi="Bookman Old Style"/>
-                <w:sz w:val="22"/>
-                <w:szCs w:val="22"/>
-              </w:rPr>
-              <w:t>routerLink</w:t>
-            </w:r>
-            <w:proofErr w:type="spellEnd"/>
-            <w:r>
-              <w:rPr>
-                <w:rFonts w:ascii="Bookman Old Style" w:hAnsi="Bookman Old Style"/>
-                <w:sz w:val="22"/>
-                <w:szCs w:val="22"/>
-              </w:rPr>
-              <w:t>  se trouve à l'intérieur du  router-</w:t>
-            </w:r>
-            <w:proofErr w:type="spellStart"/>
-            <w:proofErr w:type="gramStart"/>
-            <w:r>
-              <w:rPr>
-                <w:rFonts w:ascii="Bookman Old Style" w:hAnsi="Bookman Old Style"/>
-                <w:sz w:val="22"/>
-                <w:szCs w:val="22"/>
-              </w:rPr>
-              <w:t>outlet</w:t>
-            </w:r>
-            <w:proofErr w:type="spellEnd"/>
-            <w:r>
-              <w:rPr>
-                <w:rFonts w:ascii="Bookman Old Style" w:hAnsi="Bookman Old Style"/>
-                <w:sz w:val="22"/>
-                <w:szCs w:val="22"/>
-              </w:rPr>
-              <w:t> ,</w:t>
-            </w:r>
-            <w:proofErr w:type="gramEnd"/>
-            <w:r>
-              <w:rPr>
-                <w:rFonts w:ascii="Bookman Old Style" w:hAnsi="Bookman Old Style"/>
-                <w:sz w:val="22"/>
-                <w:szCs w:val="22"/>
-              </w:rPr>
-              <w:t xml:space="preserve"> il faut ajouter un  /  au début de l'URL pour naviguer vers </w:t>
+            <w:r>
+              <w:rPr>
+                <w:rFonts w:ascii="Bookman Old Style" w:hAnsi="Bookman Old Style"/>
+                <w:sz w:val="22"/>
+                <w:szCs w:val="22"/>
+              </w:rPr>
+              <w:t xml:space="preserve">routerLink  se trouve à l'intérieur du  router-outlet , il faut ajouter un  /  au début de l'URL pour naviguer vers </w:t>
             </w:r>
             <w:r>
               <w:rPr>
@@ -3158,7 +2962,6 @@
                 <w:sz w:val="22"/>
                 <w:szCs w:val="22"/>
               </w:rPr>
-              <w:lastRenderedPageBreak/>
               <w:t>Les Guards</w:t>
             </w:r>
             <w:r>
@@ -3194,50 +2997,8 @@
                 <w:szCs w:val="22"/>
                 <w:shd w:val="clear" w:color="auto" w:fill="FFFFFF"/>
               </w:rPr>
-              <w:t xml:space="preserve">Une </w:t>
-            </w:r>
-            <w:proofErr w:type="spellStart"/>
-            <w:r>
-              <w:rPr>
-                <w:rFonts w:ascii="Bookman Old Style" w:hAnsi="Bookman Old Style"/>
-                <w:sz w:val="22"/>
-                <w:szCs w:val="22"/>
-                <w:shd w:val="clear" w:color="auto" w:fill="FFFFFF"/>
-              </w:rPr>
-              <w:t>guard</w:t>
-            </w:r>
-            <w:proofErr w:type="spellEnd"/>
-            <w:r>
-              <w:rPr>
-                <w:rFonts w:ascii="Bookman Old Style" w:hAnsi="Bookman Old Style"/>
-                <w:sz w:val="22"/>
-                <w:szCs w:val="22"/>
-                <w:shd w:val="clear" w:color="auto" w:fill="FFFFFF"/>
-              </w:rPr>
-              <w:t xml:space="preserve"> est en effet un service qu'</w:t>
-            </w:r>
-            <w:proofErr w:type="spellStart"/>
-            <w:r>
-              <w:rPr>
-                <w:rFonts w:ascii="Bookman Old Style" w:hAnsi="Bookman Old Style"/>
-                <w:sz w:val="22"/>
-                <w:szCs w:val="22"/>
-                <w:shd w:val="clear" w:color="auto" w:fill="FFFFFF"/>
-              </w:rPr>
-              <w:t>Angular</w:t>
-            </w:r>
-            <w:proofErr w:type="spellEnd"/>
-            <w:r>
-              <w:rPr>
-                <w:rFonts w:ascii="Bookman Old Style" w:hAnsi="Bookman Old Style"/>
-                <w:sz w:val="22"/>
-                <w:szCs w:val="22"/>
-                <w:shd w:val="clear" w:color="auto" w:fill="FFFFFF"/>
-              </w:rPr>
-              <w:t xml:space="preserve"> exécutera au moment où l'utilisateur essaye de naviguer vers la route sélectionnée.  Ce service implémente l'interface  </w:t>
-            </w:r>
-            <w:proofErr w:type="spellStart"/>
-            <w:proofErr w:type="gramStart"/>
+              <w:t>Une guard est en effet un service qu'Angular exécutera au moment où l'utilisateur essaye de naviguer vers la route sélectionnée.  Ce service implémente l'interface  </w:t>
+            </w:r>
             <w:r>
               <w:rPr>
                 <w:rStyle w:val="CodeHTML"/>
@@ -3247,25 +3008,14 @@
               </w:rPr>
               <w:t>canActivate</w:t>
             </w:r>
-            <w:proofErr w:type="spellEnd"/>
-            <w:r>
-              <w:rPr>
-                <w:rFonts w:ascii="Bookman Old Style" w:hAnsi="Bookman Old Style"/>
-                <w:sz w:val="22"/>
-                <w:szCs w:val="22"/>
-                <w:shd w:val="clear" w:color="auto" w:fill="FFFFFF"/>
-              </w:rPr>
-              <w:t> ,</w:t>
-            </w:r>
-            <w:proofErr w:type="gramEnd"/>
-            <w:r>
-              <w:rPr>
-                <w:rFonts w:ascii="Bookman Old Style" w:hAnsi="Bookman Old Style"/>
-                <w:sz w:val="22"/>
-                <w:szCs w:val="22"/>
-                <w:shd w:val="clear" w:color="auto" w:fill="FFFFFF"/>
-              </w:rPr>
-              <w:t xml:space="preserve"> et donc doit contenir une méthode du même nom qui prend les </w:t>
+            <w:r>
+              <w:rPr>
+                <w:rFonts w:ascii="Bookman Old Style" w:hAnsi="Bookman Old Style"/>
+                <w:sz w:val="22"/>
+                <w:szCs w:val="22"/>
+                <w:shd w:val="clear" w:color="auto" w:fill="FFFFFF"/>
+              </w:rPr>
+              <w:t xml:space="preserve"> , et donc doit contenir une méthode du même nom qui prend les </w:t>
             </w:r>
             <w:r>
               <w:rPr>
@@ -3294,7 +3044,6 @@
               </w:rPr>
               <w:t xml:space="preserve"> </w:t>
             </w:r>
-            <w:proofErr w:type="spellStart"/>
             <w:r>
               <w:rPr>
                 <w:rStyle w:val="CodeHTML"/>
@@ -3304,7 +3053,6 @@
               </w:rPr>
               <w:t>ActivatedRouteSnapshot</w:t>
             </w:r>
-            <w:proofErr w:type="spellEnd"/>
             <w:r>
               <w:rPr>
                 <w:rFonts w:ascii="Bookman Old Style" w:hAnsi="Bookman Old Style"/>
@@ -3332,7 +3080,6 @@
               </w:rPr>
               <w:t xml:space="preserve"> </w:t>
             </w:r>
-            <w:proofErr w:type="spellStart"/>
             <w:r>
               <w:rPr>
                 <w:rStyle w:val="CodeHTML"/>
@@ -3342,7 +3089,6 @@
               </w:rPr>
               <w:t>RouterStateSnapshot</w:t>
             </w:r>
-            <w:proofErr w:type="spellEnd"/>
             <w:r>
               <w:rPr>
                 <w:rFonts w:ascii="Bookman Old Style" w:hAnsi="Bookman Old Style"/>
@@ -3359,47 +3105,7 @@
                 <w:szCs w:val="22"/>
                 <w:shd w:val="clear" w:color="auto" w:fill="FFFFFF"/>
               </w:rPr>
-              <w:t xml:space="preserve">(qui lui seront fournis par </w:t>
-            </w:r>
-            <w:proofErr w:type="spellStart"/>
-            <w:r>
-              <w:rPr>
-                <w:rFonts w:ascii="Bookman Old Style" w:hAnsi="Bookman Old Style"/>
-                <w:sz w:val="22"/>
-                <w:szCs w:val="22"/>
-                <w:shd w:val="clear" w:color="auto" w:fill="FFFFFF"/>
-              </w:rPr>
-              <w:t>Angular</w:t>
-            </w:r>
-            <w:proofErr w:type="spellEnd"/>
-            <w:r>
-              <w:rPr>
-                <w:rFonts w:ascii="Bookman Old Style" w:hAnsi="Bookman Old Style"/>
-                <w:sz w:val="22"/>
-                <w:szCs w:val="22"/>
-                <w:shd w:val="clear" w:color="auto" w:fill="FFFFFF"/>
-              </w:rPr>
-              <w:t xml:space="preserve"> au moment de l'exécution) et retourne une valeur booléenne, soit de manière synchrone (</w:t>
-            </w:r>
-            <w:proofErr w:type="spellStart"/>
-            <w:r>
-              <w:rPr>
-                <w:rFonts w:ascii="Bookman Old Style" w:hAnsi="Bookman Old Style"/>
-                <w:sz w:val="22"/>
-                <w:szCs w:val="22"/>
-                <w:shd w:val="clear" w:color="auto" w:fill="FFFFFF"/>
-              </w:rPr>
-              <w:t>boolean</w:t>
-            </w:r>
-            <w:proofErr w:type="spellEnd"/>
-            <w:r>
-              <w:rPr>
-                <w:rFonts w:ascii="Bookman Old Style" w:hAnsi="Bookman Old Style"/>
-                <w:sz w:val="22"/>
-                <w:szCs w:val="22"/>
-                <w:shd w:val="clear" w:color="auto" w:fill="FFFFFF"/>
-              </w:rPr>
-              <w:t>), soit de manière asynchrone (sous forme de Promise ou d'Observable)</w:t>
+              <w:t>(qui lui seront fournis par Angular au moment de l'exécution) et retourne une valeur booléenne, soit de manière synchrone (boolean), soit de manière asynchrone (sous forme de Promise ou d'Observable)</w:t>
             </w:r>
           </w:p>
         </w:tc>
@@ -3570,19 +3276,20 @@
                 <w:sz w:val="22"/>
                 <w:szCs w:val="22"/>
               </w:rPr>
-              <w:t xml:space="preserve">Les </w:t>
-            </w:r>
-            <w:proofErr w:type="spellStart"/>
-            <w:r>
+              <w:t>Les Subjects</w:t>
+            </w:r>
+          </w:p>
+          <w:p>
+            <w:pPr>
+              <w:spacing w:before="0" w:after="0"/>
+              <w:ind w:left="142"/>
               <w:rPr>
                 <w:rFonts w:ascii="Bookman Old Style" w:hAnsi="Bookman Old Style"/>
                 <w:color w:val="7E97AD" w:themeColor="accent1"/>
                 <w:sz w:val="22"/>
                 <w:szCs w:val="22"/>
               </w:rPr>
-              <w:t>Subjects</w:t>
-            </w:r>
-            <w:proofErr w:type="spellEnd"/>
+            </w:pPr>
           </w:p>
           <w:p>
             <w:pPr>
@@ -3599,6 +3306,17 @@
           <w:p>
             <w:pPr>
               <w:spacing w:before="0" w:after="0"/>
+              <w:rPr>
+                <w:rFonts w:ascii="Bookman Old Style" w:hAnsi="Bookman Old Style"/>
+                <w:color w:val="7E97AD" w:themeColor="accent1"/>
+                <w:sz w:val="22"/>
+                <w:szCs w:val="22"/>
+              </w:rPr>
+            </w:pPr>
+          </w:p>
+          <w:p>
+            <w:pPr>
+              <w:spacing w:before="0" w:after="0"/>
               <w:ind w:left="142"/>
               <w:rPr>
                 <w:rFonts w:ascii="Bookman Old Style" w:hAnsi="Bookman Old Style"/>
@@ -3607,40 +3325,15 @@
                 <w:szCs w:val="22"/>
               </w:rPr>
             </w:pPr>
-          </w:p>
-          <w:p>
-            <w:pPr>
-              <w:spacing w:before="0" w:after="0"/>
+            <w:r>
               <w:rPr>
                 <w:rFonts w:ascii="Bookman Old Style" w:hAnsi="Bookman Old Style"/>
                 <w:color w:val="7E97AD" w:themeColor="accent1"/>
                 <w:sz w:val="22"/>
                 <w:szCs w:val="22"/>
               </w:rPr>
-            </w:pPr>
-          </w:p>
-          <w:p>
-            <w:pPr>
-              <w:spacing w:before="0" w:after="0"/>
-              <w:ind w:left="142"/>
-              <w:rPr>
-                <w:rFonts w:ascii="Bookman Old Style" w:hAnsi="Bookman Old Style"/>
-                <w:color w:val="7E97AD" w:themeColor="accent1"/>
-                <w:sz w:val="22"/>
-                <w:szCs w:val="22"/>
-              </w:rPr>
-            </w:pPr>
-            <w:proofErr w:type="spellStart"/>
-            <w:r>
-              <w:rPr>
-                <w:rFonts w:ascii="Bookman Old Style" w:hAnsi="Bookman Old Style"/>
-                <w:color w:val="7E97AD" w:themeColor="accent1"/>
-                <w:sz w:val="22"/>
-                <w:szCs w:val="22"/>
-              </w:rPr>
               <w:t>RxJs</w:t>
             </w:r>
-            <w:proofErr w:type="spellEnd"/>
           </w:p>
         </w:tc>
         <w:tc>
@@ -3664,9 +3357,9 @@
                 <w:szCs w:val="22"/>
                 <w:shd w:val="clear" w:color="auto" w:fill="FFFFFF"/>
               </w:rPr>
+              <w:lastRenderedPageBreak/>
               <w:t xml:space="preserve">Pour réagir à des événements ou à des données de manière asynchrone (c'est-à-dire ne pas devoir attendre qu'une tâche, par exemple un appel HTTP, soit </w:t>
             </w:r>
-            <w:proofErr w:type="gramStart"/>
             <w:r>
               <w:rPr>
                 <w:rFonts w:ascii="Bookman Old Style" w:hAnsi="Bookman Old Style"/>
@@ -3685,55 +3378,24 @@
               </w:rPr>
               <w:t>e</w:t>
             </w:r>
-            <w:proofErr w:type="gramEnd"/>
-            <w:r>
-              <w:rPr>
-                <w:rFonts w:ascii="Bookman Old Style" w:hAnsi="Bookman Old Style"/>
-                <w:sz w:val="22"/>
-                <w:szCs w:val="22"/>
-                <w:shd w:val="clear" w:color="auto" w:fill="FFFFFF"/>
-              </w:rPr>
-              <w:t xml:space="preserve"> avant de passer à la ligne de code suivante), il y a eu plusieurs méthodes depuis quelques années.  Il y a le système de callback, par exemple, ou encore les Promise.  Avec l'API </w:t>
-            </w:r>
-            <w:proofErr w:type="spellStart"/>
-            <w:r>
-              <w:rPr>
-                <w:rFonts w:ascii="Bookman Old Style" w:hAnsi="Bookman Old Style"/>
-                <w:sz w:val="22"/>
-                <w:szCs w:val="22"/>
-                <w:shd w:val="clear" w:color="auto" w:fill="FFFFFF"/>
-              </w:rPr>
-              <w:t>RxJS</w:t>
-            </w:r>
-            <w:proofErr w:type="spellEnd"/>
-            <w:r>
-              <w:rPr>
-                <w:rFonts w:ascii="Bookman Old Style" w:hAnsi="Bookman Old Style"/>
-                <w:sz w:val="22"/>
-                <w:szCs w:val="22"/>
-                <w:shd w:val="clear" w:color="auto" w:fill="FFFFFF"/>
-              </w:rPr>
-              <w:t xml:space="preserve">, fourni et très intégré dans </w:t>
-            </w:r>
-            <w:proofErr w:type="spellStart"/>
-            <w:r>
-              <w:rPr>
-                <w:rFonts w:ascii="Bookman Old Style" w:hAnsi="Bookman Old Style"/>
-                <w:sz w:val="22"/>
-                <w:szCs w:val="22"/>
-                <w:shd w:val="clear" w:color="auto" w:fill="FFFFFF"/>
-              </w:rPr>
-              <w:t>Angular</w:t>
-            </w:r>
-            <w:proofErr w:type="spellEnd"/>
-            <w:r>
-              <w:rPr>
-                <w:rFonts w:ascii="Bookman Old Style" w:hAnsi="Bookman Old Style"/>
-                <w:sz w:val="22"/>
-                <w:szCs w:val="22"/>
-                <w:shd w:val="clear" w:color="auto" w:fill="FFFFFF"/>
-              </w:rPr>
-              <w:t>, la méthode proposée est celle des Observables.</w:t>
+            <w:r>
+              <w:rPr>
+                <w:rFonts w:ascii="Bookman Old Style" w:hAnsi="Bookman Old Style"/>
+                <w:sz w:val="22"/>
+                <w:szCs w:val="22"/>
+                <w:shd w:val="clear" w:color="auto" w:fill="FFFFFF"/>
+              </w:rPr>
+              <w:t xml:space="preserve"> avant de passer à la ligne de code suivante), il y a eu plusieurs méthodes depuis quelques années.  Il y a le système </w:t>
+            </w:r>
+            <w:r>
+              <w:rPr>
+                <w:rFonts w:ascii="Bookman Old Style" w:hAnsi="Bookman Old Style"/>
+                <w:sz w:val="22"/>
+                <w:szCs w:val="22"/>
+                <w:shd w:val="clear" w:color="auto" w:fill="FFFFFF"/>
+              </w:rPr>
+              <w:lastRenderedPageBreak/>
+              <w:t>de callback, par exemple, ou encore les Promise.  Avec l'API RxJS, fourni et très intégré dans Angular, la méthode proposée est celle des Observables.</w:t>
             </w:r>
           </w:p>
         </w:tc>
@@ -3830,39 +3492,8 @@
                 <w:szCs w:val="22"/>
                 <w:shd w:val="clear" w:color="auto" w:fill="FFFFFF"/>
               </w:rPr>
-              <w:t xml:space="preserve">Les observables sont mis à disposition par </w:t>
-            </w:r>
-            <w:proofErr w:type="spellStart"/>
-            <w:r>
-              <w:rPr>
-                <w:rFonts w:ascii="Bookman Old Style" w:hAnsi="Bookman Old Style"/>
-                <w:sz w:val="22"/>
-                <w:szCs w:val="22"/>
-                <w:shd w:val="clear" w:color="auto" w:fill="FFFFFF"/>
-              </w:rPr>
-              <w:t>RxJs</w:t>
-            </w:r>
-            <w:proofErr w:type="spellEnd"/>
-            <w:r>
-              <w:rPr>
-                <w:rFonts w:ascii="Bookman Old Style" w:hAnsi="Bookman Old Style"/>
-                <w:sz w:val="22"/>
-                <w:szCs w:val="22"/>
-                <w:shd w:val="clear" w:color="auto" w:fill="FFFFFF"/>
-              </w:rPr>
-              <w:t xml:space="preserve">, un package tiers qui est fourni avec </w:t>
-            </w:r>
-            <w:proofErr w:type="spellStart"/>
-            <w:r>
-              <w:rPr>
-                <w:rFonts w:ascii="Bookman Old Style" w:hAnsi="Bookman Old Style"/>
-                <w:sz w:val="22"/>
-                <w:szCs w:val="22"/>
-                <w:shd w:val="clear" w:color="auto" w:fill="FFFFFF"/>
-              </w:rPr>
-              <w:t>Angular</w:t>
-            </w:r>
-            <w:proofErr w:type="spellEnd"/>
+              <w:t>Les observables sont mis à disposition par RxJs, un package tiers qui est fourni avec Angular</w:t>
+            </w:r>
             <w:r>
               <w:rPr>
                 <w:rFonts w:ascii="Bookman Old Style" w:hAnsi="Bookman Old Style"/>
@@ -3903,27 +3534,7 @@
                 <w:szCs w:val="22"/>
                 <w:shd w:val="clear" w:color="auto" w:fill="FFFFFF"/>
               </w:rPr>
-              <w:t xml:space="preserve">À cet Observable, on associe un Observer — un bloc de code qui sera exécuté à chaque fois que l'Observable émet une information.  L'Observable émet trois types d'information : des données, une erreur, ou un message </w:t>
-            </w:r>
-            <w:proofErr w:type="spellStart"/>
-            <w:r>
-              <w:rPr>
-                <w:rFonts w:ascii="Bookman Old Style" w:hAnsi="Bookman Old Style"/>
-                <w:sz w:val="22"/>
-                <w:szCs w:val="22"/>
-                <w:shd w:val="clear" w:color="auto" w:fill="FFFFFF"/>
-              </w:rPr>
-              <w:t>complete</w:t>
-            </w:r>
-            <w:proofErr w:type="spellEnd"/>
-            <w:r>
-              <w:rPr>
-                <w:rFonts w:ascii="Bookman Old Style" w:hAnsi="Bookman Old Style"/>
-                <w:sz w:val="22"/>
-                <w:szCs w:val="22"/>
-                <w:shd w:val="clear" w:color="auto" w:fill="FFFFFF"/>
-              </w:rPr>
-              <w:t>.  Du coup, tout Observer peut avoir trois fonctions : une pour réagir à chaque type d'information.</w:t>
+              <w:t>À cet Observable, on associe un Observer — un bloc de code qui sera exécuté à chaque fois que l'Observable émet une information.  L'Observable émet trois types d'information : des données, une erreur, ou un message complete.  Du coup, tout Observer peut avoir trois fonctions : une pour réagir à chaque type d'information.</w:t>
             </w:r>
           </w:p>
           <w:p>
@@ -3957,8 +3568,6 @@
               </w:rPr>
               <w:t xml:space="preserve">Maintenant que vous avez un Observable, il faut l'observer !  On utilisera la fonction </w:t>
             </w:r>
-            <w:proofErr w:type="spellStart"/>
-            <w:proofErr w:type="gramStart"/>
             <w:r>
               <w:rPr>
                 <w:rStyle w:val="CodeHTML"/>
@@ -3966,27 +3575,7 @@
                 <w:sz w:val="22"/>
                 <w:szCs w:val="22"/>
               </w:rPr>
-              <w:t>subscribe</w:t>
-            </w:r>
-            <w:proofErr w:type="spellEnd"/>
-            <w:r>
-              <w:rPr>
-                <w:rStyle w:val="CodeHTML"/>
-                <w:rFonts w:ascii="Bookman Old Style" w:eastAsiaTheme="minorHAnsi" w:hAnsi="Bookman Old Style"/>
-                <w:sz w:val="22"/>
-                <w:szCs w:val="22"/>
-              </w:rPr>
-              <w:t>(</w:t>
-            </w:r>
-            <w:proofErr w:type="gramEnd"/>
-            <w:r>
-              <w:rPr>
-                <w:rStyle w:val="CodeHTML"/>
-                <w:rFonts w:ascii="Bookman Old Style" w:eastAsiaTheme="minorHAnsi" w:hAnsi="Bookman Old Style"/>
-                <w:sz w:val="22"/>
-                <w:szCs w:val="22"/>
-              </w:rPr>
-              <w:t>)</w:t>
+              <w:t>subscribe()</w:t>
             </w:r>
             <w:r>
               <w:rPr>
@@ -4125,7 +3714,6 @@
               </w:rPr>
               <w:t xml:space="preserve">Il existe un type d'Observable qui permet non seulement de réagir à de nouvelles informations, mais également d'en émettre.  Imaginez une variable dans un service, par exemple, qui peut être modifié depuis plusieurs components ET qui fera réagir tous les components qui y sont liés en même temps.  Voici l'intérêt des </w:t>
             </w:r>
-            <w:proofErr w:type="spellStart"/>
             <w:r>
               <w:rPr>
                 <w:rFonts w:ascii="Bookman Old Style" w:hAnsi="Bookman Old Style"/>
@@ -4136,7 +3724,6 @@
               </w:rPr>
               <w:t>Subjects</w:t>
             </w:r>
-            <w:proofErr w:type="spellEnd"/>
             <w:r>
               <w:rPr>
                 <w:rFonts w:ascii="Bookman Old Style" w:hAnsi="Bookman Old Style"/>
@@ -4178,27 +3765,7 @@
                 <w:sz w:val="22"/>
                 <w:szCs w:val="22"/>
               </w:rPr>
-              <w:t xml:space="preserve">L'API </w:t>
-            </w:r>
-            <w:proofErr w:type="spellStart"/>
-            <w:r>
-              <w:rPr>
-                <w:rFonts w:ascii="Bookman Old Style" w:eastAsia="Times New Roman" w:hAnsi="Bookman Old Style" w:cs="Times New Roman"/>
-                <w:kern w:val="0"/>
-                <w:sz w:val="22"/>
-                <w:szCs w:val="22"/>
-              </w:rPr>
-              <w:t>RxJS</w:t>
-            </w:r>
-            <w:proofErr w:type="spellEnd"/>
-            <w:r>
-              <w:rPr>
-                <w:rFonts w:ascii="Bookman Old Style" w:eastAsia="Times New Roman" w:hAnsi="Bookman Old Style" w:cs="Times New Roman"/>
-                <w:kern w:val="0"/>
-                <w:sz w:val="22"/>
-                <w:szCs w:val="22"/>
-              </w:rPr>
-              <w:t xml:space="preserve"> propose énormément de possibilités — beaucoup trop pour tout voir dans ce cours.  Cependant, j'aimerais vous parler rapidement de l'existence des opérateurs.</w:t>
+              <w:t>L'API RxJS propose énormément de possibilités — beaucoup trop pour tout voir dans ce cours.  Cependant, j'aimerais vous parler rapidement de l'existence des opérateurs.</w:t>
             </w:r>
           </w:p>
           <w:p>
@@ -4220,47 +3787,8 @@
                 <w:sz w:val="22"/>
                 <w:szCs w:val="22"/>
               </w:rPr>
-              <w:t xml:space="preserve">Un opérateur est une fonction qui se place entre l'Observable et l'Observer (la </w:t>
-            </w:r>
-            <w:proofErr w:type="spellStart"/>
-            <w:r>
-              <w:rPr>
-                <w:rFonts w:ascii="Bookman Old Style" w:eastAsia="Times New Roman" w:hAnsi="Bookman Old Style" w:cs="Times New Roman"/>
-                <w:kern w:val="0"/>
-                <w:sz w:val="22"/>
-                <w:szCs w:val="22"/>
-              </w:rPr>
-              <w:t>Subscription</w:t>
-            </w:r>
-            <w:proofErr w:type="spellEnd"/>
-            <w:r>
-              <w:rPr>
-                <w:rFonts w:ascii="Bookman Old Style" w:eastAsia="Times New Roman" w:hAnsi="Bookman Old Style" w:cs="Times New Roman"/>
-                <w:kern w:val="0"/>
-                <w:sz w:val="22"/>
-                <w:szCs w:val="22"/>
-              </w:rPr>
-              <w:t xml:space="preserve">, par exemple), et qui peut filtrer et/ou modifier les données reçues avant même qu'elles n'arrivent à la </w:t>
-            </w:r>
-            <w:proofErr w:type="spellStart"/>
-            <w:r>
-              <w:rPr>
-                <w:rFonts w:ascii="Bookman Old Style" w:eastAsia="Times New Roman" w:hAnsi="Bookman Old Style" w:cs="Times New Roman"/>
-                <w:kern w:val="0"/>
-                <w:sz w:val="22"/>
-                <w:szCs w:val="22"/>
-              </w:rPr>
-              <w:t>Subscription</w:t>
-            </w:r>
-            <w:proofErr w:type="spellEnd"/>
-            <w:r>
-              <w:rPr>
-                <w:rFonts w:ascii="Bookman Old Style" w:eastAsia="Times New Roman" w:hAnsi="Bookman Old Style" w:cs="Times New Roman"/>
-                <w:kern w:val="0"/>
-                <w:sz w:val="22"/>
-                <w:szCs w:val="22"/>
-              </w:rPr>
-              <w:t>.  V</w:t>
+              <w:lastRenderedPageBreak/>
+              <w:t>Un opérateur est une fonction qui se place entre l'Observable et l'Observer (la Subscription, par exemple), et qui peut filtrer et/ou modifier les données reçues avant même qu'elles n'arrivent à la Subscription.  V</w:t>
             </w:r>
             <w:r>
               <w:rPr>
@@ -4288,8 +3816,6 @@
                 <w:szCs w:val="22"/>
               </w:rPr>
             </w:pPr>
-            <w:proofErr w:type="spellStart"/>
-            <w:proofErr w:type="gramStart"/>
             <w:r>
               <w:rPr>
                 <w:rFonts w:ascii="Bookman Old Style" w:eastAsia="Times New Roman" w:hAnsi="Bookman Old Style" w:cs="Courier New"/>
@@ -4297,27 +3823,7 @@
                 <w:sz w:val="22"/>
                 <w:szCs w:val="22"/>
               </w:rPr>
-              <w:t>map</w:t>
-            </w:r>
-            <w:proofErr w:type="spellEnd"/>
-            <w:r>
-              <w:rPr>
-                <w:rFonts w:ascii="Bookman Old Style" w:eastAsia="Times New Roman" w:hAnsi="Bookman Old Style" w:cs="Courier New"/>
-                <w:kern w:val="0"/>
-                <w:sz w:val="22"/>
-                <w:szCs w:val="22"/>
-              </w:rPr>
-              <w:t>(</w:t>
-            </w:r>
-            <w:proofErr w:type="gramEnd"/>
-            <w:r>
-              <w:rPr>
-                <w:rFonts w:ascii="Bookman Old Style" w:eastAsia="Times New Roman" w:hAnsi="Bookman Old Style" w:cs="Courier New"/>
-                <w:kern w:val="0"/>
-                <w:sz w:val="22"/>
-                <w:szCs w:val="22"/>
-              </w:rPr>
-              <w:t>)</w:t>
+              <w:t>map()</w:t>
             </w:r>
             <w:r>
               <w:rPr>
@@ -4345,8 +3851,6 @@
                 <w:szCs w:val="22"/>
               </w:rPr>
             </w:pPr>
-            <w:proofErr w:type="spellStart"/>
-            <w:proofErr w:type="gramStart"/>
             <w:r>
               <w:rPr>
                 <w:rFonts w:ascii="Bookman Old Style" w:eastAsia="Times New Roman" w:hAnsi="Bookman Old Style" w:cs="Courier New"/>
@@ -4354,27 +3858,7 @@
                 <w:sz w:val="22"/>
                 <w:szCs w:val="22"/>
               </w:rPr>
-              <w:t>filter</w:t>
-            </w:r>
-            <w:proofErr w:type="spellEnd"/>
-            <w:r>
-              <w:rPr>
-                <w:rFonts w:ascii="Bookman Old Style" w:eastAsia="Times New Roman" w:hAnsi="Bookman Old Style" w:cs="Courier New"/>
-                <w:kern w:val="0"/>
-                <w:sz w:val="22"/>
-                <w:szCs w:val="22"/>
-              </w:rPr>
-              <w:t>(</w:t>
-            </w:r>
-            <w:proofErr w:type="gramEnd"/>
-            <w:r>
-              <w:rPr>
-                <w:rFonts w:ascii="Bookman Old Style" w:eastAsia="Times New Roman" w:hAnsi="Bookman Old Style" w:cs="Courier New"/>
-                <w:kern w:val="0"/>
-                <w:sz w:val="22"/>
-                <w:szCs w:val="22"/>
-              </w:rPr>
-              <w:t>)</w:t>
+              <w:t>filter()</w:t>
             </w:r>
             <w:r>
               <w:rPr>
@@ -4402,8 +3886,6 @@
                 <w:szCs w:val="22"/>
               </w:rPr>
             </w:pPr>
-            <w:proofErr w:type="spellStart"/>
-            <w:proofErr w:type="gramStart"/>
             <w:r>
               <w:rPr>
                 <w:rFonts w:ascii="Bookman Old Style" w:eastAsia="Times New Roman" w:hAnsi="Bookman Old Style" w:cs="Courier New"/>
@@ -4411,9 +3893,17 @@
                 <w:sz w:val="22"/>
                 <w:szCs w:val="22"/>
               </w:rPr>
-              <w:t>throttleTime</w:t>
-            </w:r>
-            <w:proofErr w:type="spellEnd"/>
+              <w:t>throttleTime()</w:t>
+            </w:r>
+            <w:r>
+              <w:rPr>
+                <w:rFonts w:ascii="Bookman Old Style" w:eastAsia="Times New Roman" w:hAnsi="Bookman Old Style" w:cs="Times New Roman"/>
+                <w:kern w:val="0"/>
+                <w:sz w:val="22"/>
+                <w:szCs w:val="22"/>
+              </w:rPr>
+              <w:t>  : impose un délai minimum entre deux valeurs — par exemple, si un Observable émet cinq valeurs par seconde, mais ce sont uniquement les valeurs reçues toutes les secondes qui vous intéressent, vous pouvez passer  </w:t>
+            </w:r>
             <w:r>
               <w:rPr>
                 <w:rFonts w:ascii="Bookman Old Style" w:eastAsia="Times New Roman" w:hAnsi="Bookman Old Style" w:cs="Courier New"/>
@@ -4421,46 +3911,7 @@
                 <w:sz w:val="22"/>
                 <w:szCs w:val="22"/>
               </w:rPr>
-              <w:t>(</w:t>
-            </w:r>
-            <w:proofErr w:type="gramEnd"/>
-            <w:r>
-              <w:rPr>
-                <w:rFonts w:ascii="Bookman Old Style" w:eastAsia="Times New Roman" w:hAnsi="Bookman Old Style" w:cs="Courier New"/>
-                <w:kern w:val="0"/>
-                <w:sz w:val="22"/>
-                <w:szCs w:val="22"/>
-              </w:rPr>
-              <w:t>)</w:t>
-            </w:r>
-            <w:r>
-              <w:rPr>
-                <w:rFonts w:ascii="Bookman Old Style" w:eastAsia="Times New Roman" w:hAnsi="Bookman Old Style" w:cs="Times New Roman"/>
-                <w:kern w:val="0"/>
-                <w:sz w:val="22"/>
-                <w:szCs w:val="22"/>
-              </w:rPr>
-              <w:t>  : impose un délai minimum entre deux valeurs — par exemple, si un Observable émet cinq valeurs par seconde, mais ce sont uniquement les valeurs reçues toutes les secondes qui vous intéressent, vous pouvez passer  </w:t>
-            </w:r>
-            <w:proofErr w:type="spellStart"/>
-            <w:r>
-              <w:rPr>
-                <w:rFonts w:ascii="Bookman Old Style" w:eastAsia="Times New Roman" w:hAnsi="Bookman Old Style" w:cs="Courier New"/>
-                <w:kern w:val="0"/>
-                <w:sz w:val="22"/>
-                <w:szCs w:val="22"/>
-              </w:rPr>
-              <w:t>throttleTime</w:t>
-            </w:r>
-            <w:proofErr w:type="spellEnd"/>
-            <w:r>
-              <w:rPr>
-                <w:rFonts w:ascii="Bookman Old Style" w:eastAsia="Times New Roman" w:hAnsi="Bookman Old Style" w:cs="Courier New"/>
-                <w:kern w:val="0"/>
-                <w:sz w:val="22"/>
-                <w:szCs w:val="22"/>
-              </w:rPr>
-              <w:t>(1000)</w:t>
+              <w:t>throttleTime(1000)</w:t>
             </w:r>
             <w:r>
               <w:rPr>
@@ -4488,7 +3939,6 @@
                 <w:szCs w:val="22"/>
               </w:rPr>
             </w:pPr>
-            <w:proofErr w:type="gramStart"/>
             <w:r>
               <w:rPr>
                 <w:rFonts w:ascii="Bookman Old Style" w:eastAsia="Times New Roman" w:hAnsi="Bookman Old Style" w:cs="Courier New"/>
@@ -4496,9 +3946,17 @@
                 <w:sz w:val="22"/>
                 <w:szCs w:val="22"/>
               </w:rPr>
-              <w:t>scan(</w:t>
-            </w:r>
-            <w:proofErr w:type="gramEnd"/>
+              <w:t>scan()</w:t>
+            </w:r>
+            <w:r>
+              <w:rPr>
+                <w:rFonts w:ascii="Bookman Old Style" w:eastAsia="Times New Roman" w:hAnsi="Bookman Old Style" w:cs="Times New Roman"/>
+                <w:kern w:val="0"/>
+                <w:sz w:val="22"/>
+                <w:szCs w:val="22"/>
+              </w:rPr>
+              <w:t>  et  </w:t>
+            </w:r>
             <w:r>
               <w:rPr>
                 <w:rFonts w:ascii="Bookman Old Style" w:eastAsia="Times New Roman" w:hAnsi="Bookman Old Style" w:cs="Courier New"/>
@@ -4506,7 +3964,7 @@
                 <w:sz w:val="22"/>
                 <w:szCs w:val="22"/>
               </w:rPr>
-              <w:t>)</w:t>
+              <w:t>reduce()</w:t>
             </w:r>
             <w:r>
               <w:rPr>
@@ -4515,9 +3973,8 @@
                 <w:sz w:val="22"/>
                 <w:szCs w:val="22"/>
               </w:rPr>
-              <w:t>  et  </w:t>
-            </w:r>
-            <w:proofErr w:type="spellStart"/>
+              <w:t>  : permettent d'exécuter une fonction qui réunit l'ensemble des valeurs reçues selon une fonction que vous lui passez — par exemple, vous pouvez faire la somme de toutes les valeurs reçues. La différence basique entre les deux opérateurs :  </w:t>
+            </w:r>
             <w:r>
               <w:rPr>
                 <w:rFonts w:ascii="Bookman Old Style" w:eastAsia="Times New Roman" w:hAnsi="Bookman Old Style" w:cs="Courier New"/>
@@ -4525,57 +3982,7 @@
                 <w:sz w:val="22"/>
                 <w:szCs w:val="22"/>
               </w:rPr>
-              <w:t>reduce</w:t>
-            </w:r>
-            <w:proofErr w:type="spellEnd"/>
-            <w:r>
-              <w:rPr>
-                <w:rFonts w:ascii="Bookman Old Style" w:eastAsia="Times New Roman" w:hAnsi="Bookman Old Style" w:cs="Courier New"/>
-                <w:kern w:val="0"/>
-                <w:sz w:val="22"/>
-                <w:szCs w:val="22"/>
-              </w:rPr>
-              <w:t>()</w:t>
-            </w:r>
-            <w:r>
-              <w:rPr>
-                <w:rFonts w:ascii="Bookman Old Style" w:eastAsia="Times New Roman" w:hAnsi="Bookman Old Style" w:cs="Times New Roman"/>
-                <w:kern w:val="0"/>
-                <w:sz w:val="22"/>
-                <w:szCs w:val="22"/>
-              </w:rPr>
-              <w:t xml:space="preserve">  : permettent d'exécuter une fonction qui réunit l'ensemble des valeurs reçues selon une fonction que vous lui passez — par exemple, vous pouvez faire la somme de toutes les valeurs reçues. La différence basique entre les deux opérateurs </w:t>
-            </w:r>
-            <w:proofErr w:type="gramStart"/>
-            <w:r>
-              <w:rPr>
-                <w:rFonts w:ascii="Bookman Old Style" w:eastAsia="Times New Roman" w:hAnsi="Bookman Old Style" w:cs="Times New Roman"/>
-                <w:kern w:val="0"/>
-                <w:sz w:val="22"/>
-                <w:szCs w:val="22"/>
-              </w:rPr>
-              <w:t>:  </w:t>
-            </w:r>
-            <w:proofErr w:type="spellStart"/>
-            <w:r>
-              <w:rPr>
-                <w:rFonts w:ascii="Bookman Old Style" w:eastAsia="Times New Roman" w:hAnsi="Bookman Old Style" w:cs="Courier New"/>
-                <w:kern w:val="0"/>
-                <w:sz w:val="22"/>
-                <w:szCs w:val="22"/>
-              </w:rPr>
-              <w:t>reduce</w:t>
-            </w:r>
-            <w:proofErr w:type="spellEnd"/>
-            <w:proofErr w:type="gramEnd"/>
-            <w:r>
-              <w:rPr>
-                <w:rFonts w:ascii="Bookman Old Style" w:eastAsia="Times New Roman" w:hAnsi="Bookman Old Style" w:cs="Courier New"/>
-                <w:kern w:val="0"/>
-                <w:sz w:val="22"/>
-                <w:szCs w:val="22"/>
-              </w:rPr>
-              <w:t>()</w:t>
+              <w:t>reduce()</w:t>
             </w:r>
             <w:r>
               <w:rPr>
@@ -4624,27 +4031,7 @@
                 <w:sz w:val="22"/>
                 <w:szCs w:val="22"/>
               </w:rPr>
-              <w:t xml:space="preserve">En savoir plus sur </w:t>
-            </w:r>
-            <w:proofErr w:type="spellStart"/>
-            <w:r>
-              <w:rPr>
-                <w:rFonts w:ascii="Bookman Old Style" w:eastAsia="Times New Roman" w:hAnsi="Bookman Old Style" w:cs="Times New Roman"/>
-                <w:kern w:val="0"/>
-                <w:sz w:val="22"/>
-                <w:szCs w:val="22"/>
-              </w:rPr>
-              <w:t>RxJs</w:t>
-            </w:r>
-            <w:proofErr w:type="spellEnd"/>
-            <w:r>
-              <w:rPr>
-                <w:rFonts w:ascii="Bookman Old Style" w:eastAsia="Times New Roman" w:hAnsi="Bookman Old Style" w:cs="Times New Roman"/>
-                <w:kern w:val="0"/>
-                <w:sz w:val="22"/>
-                <w:szCs w:val="22"/>
-              </w:rPr>
-              <w:t xml:space="preserve"> et les Observables : </w:t>
+              <w:t xml:space="preserve">En savoir plus sur RxJs et les Observables : </w:t>
             </w:r>
             <w:hyperlink r:id="rId10" w:history="1">
               <w:r>
@@ -4740,27 +4127,7 @@
                 <w:sz w:val="22"/>
                 <w:szCs w:val="22"/>
               </w:rPr>
-              <w:t xml:space="preserve">En </w:t>
-            </w:r>
-            <w:proofErr w:type="spellStart"/>
-            <w:r>
-              <w:rPr>
-                <w:rFonts w:ascii="Bookman Old Style" w:eastAsia="Times New Roman" w:hAnsi="Bookman Old Style" w:cs="Times New Roman"/>
-                <w:kern w:val="0"/>
-                <w:sz w:val="22"/>
-                <w:szCs w:val="22"/>
-              </w:rPr>
-              <w:t>Angular</w:t>
-            </w:r>
-            <w:proofErr w:type="spellEnd"/>
-            <w:r>
-              <w:rPr>
-                <w:rFonts w:ascii="Bookman Old Style" w:eastAsia="Times New Roman" w:hAnsi="Bookman Old Style" w:cs="Times New Roman"/>
-                <w:kern w:val="0"/>
-                <w:sz w:val="22"/>
-                <w:szCs w:val="22"/>
-              </w:rPr>
-              <w:t>, il y a deux grandes méthodes pour créer des formulaires :</w:t>
+              <w:t>En Angular, il y a deux grandes méthodes pour créer des formulaires :</w:t>
             </w:r>
           </w:p>
           <w:p>
@@ -4788,7 +4155,6 @@
               </w:rPr>
               <w:t>la méthode </w:t>
             </w:r>
-            <w:proofErr w:type="spellStart"/>
             <w:r>
               <w:rPr>
                 <w:rFonts w:ascii="Bookman Old Style" w:eastAsia="Times New Roman" w:hAnsi="Bookman Old Style" w:cs="Times New Roman"/>
@@ -4800,7 +4166,6 @@
               </w:rPr>
               <w:t>template</w:t>
             </w:r>
-            <w:proofErr w:type="spellEnd"/>
             <w:r>
               <w:rPr>
                 <w:rFonts w:ascii="Bookman Old Style" w:eastAsia="Times New Roman" w:hAnsi="Bookman Old Style" w:cs="Times New Roman"/>
@@ -4808,9 +4173,8 @@
                 <w:sz w:val="22"/>
                 <w:szCs w:val="22"/>
               </w:rPr>
-              <w:t xml:space="preserve"> : vous créez votre formulaire dans le </w:t>
-            </w:r>
-            <w:proofErr w:type="spellStart"/>
+              <w:t> : vous créez votre formulaire dans le template, et Angular l'analyse pour comprendre les différents inputs et pour en mettre à disposition le contenu ;</w:t>
+            </w:r>
             <w:r>
               <w:rPr>
                 <w:rFonts w:ascii="Bookman Old Style" w:eastAsia="Times New Roman" w:hAnsi="Bookman Old Style" w:cs="Times New Roman"/>
@@ -4818,58 +4182,8 @@
                 <w:sz w:val="22"/>
                 <w:szCs w:val="22"/>
               </w:rPr>
-              <w:t>template</w:t>
-            </w:r>
-            <w:proofErr w:type="spellEnd"/>
-            <w:r>
-              <w:rPr>
-                <w:rFonts w:ascii="Bookman Old Style" w:eastAsia="Times New Roman" w:hAnsi="Bookman Old Style" w:cs="Times New Roman"/>
-                <w:kern w:val="0"/>
-                <w:sz w:val="22"/>
-                <w:szCs w:val="22"/>
-              </w:rPr>
-              <w:t xml:space="preserve">, et </w:t>
-            </w:r>
-            <w:proofErr w:type="spellStart"/>
-            <w:r>
-              <w:rPr>
-                <w:rFonts w:ascii="Bookman Old Style" w:eastAsia="Times New Roman" w:hAnsi="Bookman Old Style" w:cs="Times New Roman"/>
-                <w:kern w:val="0"/>
-                <w:sz w:val="22"/>
-                <w:szCs w:val="22"/>
-              </w:rPr>
-              <w:t>Angular</w:t>
-            </w:r>
-            <w:proofErr w:type="spellEnd"/>
-            <w:r>
-              <w:rPr>
-                <w:rFonts w:ascii="Bookman Old Style" w:eastAsia="Times New Roman" w:hAnsi="Bookman Old Style" w:cs="Times New Roman"/>
-                <w:kern w:val="0"/>
-                <w:sz w:val="22"/>
-                <w:szCs w:val="22"/>
-              </w:rPr>
-              <w:t xml:space="preserve"> l'analyse pour comprendre les différents inputs et pour en mettre à disposition le contenu ;</w:t>
-            </w:r>
-            <w:r>
-              <w:rPr>
-                <w:rFonts w:ascii="Bookman Old Style" w:eastAsia="Times New Roman" w:hAnsi="Bookman Old Style" w:cs="Times New Roman"/>
-                <w:kern w:val="0"/>
-                <w:sz w:val="22"/>
-                <w:szCs w:val="22"/>
-              </w:rPr>
-              <w:t xml:space="preserve"> Le formulaire utilisé est de type </w:t>
-            </w:r>
-            <w:proofErr w:type="spellStart"/>
-            <w:r>
-              <w:rPr>
-                <w:rFonts w:ascii="Bookman Old Style" w:eastAsia="Times New Roman" w:hAnsi="Bookman Old Style" w:cs="Times New Roman"/>
-                <w:kern w:val="0"/>
-                <w:sz w:val="22"/>
-                <w:szCs w:val="22"/>
-              </w:rPr>
-              <w:t>ngForm</w:t>
-            </w:r>
-            <w:proofErr w:type="spellEnd"/>
+              <w:t xml:space="preserve"> Le formulaire utilisé est de type ngForm</w:t>
+            </w:r>
           </w:p>
           <w:p>
             <w:pPr>
@@ -4907,7 +4221,6 @@
                 <w:sz w:val="22"/>
                 <w:szCs w:val="22"/>
               </w:rPr>
-              <w:lastRenderedPageBreak/>
               <w:t>la méthode </w:t>
             </w:r>
             <w:r>
@@ -4928,9 +4241,8 @@
                 <w:sz w:val="22"/>
                 <w:szCs w:val="22"/>
               </w:rPr>
-              <w:t xml:space="preserve"> : vous créez votre formulaire en </w:t>
-            </w:r>
-            <w:proofErr w:type="spellStart"/>
+              <w:t> : vous créez votre formulaire en TypeScript et dans le template, puis vous en faites la liaison manuellement — cette approche est plus complexe, mais elle permet beaucoup plus de co</w:t>
+            </w:r>
             <w:r>
               <w:rPr>
                 <w:rFonts w:ascii="Bookman Old Style" w:eastAsia="Times New Roman" w:hAnsi="Bookman Old Style" w:cs="Times New Roman"/>
@@ -4938,9 +4250,8 @@
                 <w:sz w:val="22"/>
                 <w:szCs w:val="22"/>
               </w:rPr>
-              <w:t>TypeScript</w:t>
-            </w:r>
-            <w:proofErr w:type="spellEnd"/>
+              <w:t>ntrôle et une approche dynamique.</w:t>
+            </w:r>
             <w:r>
               <w:rPr>
                 <w:rFonts w:ascii="Bookman Old Style" w:eastAsia="Times New Roman" w:hAnsi="Bookman Old Style" w:cs="Times New Roman"/>
@@ -4948,57 +4259,8 @@
                 <w:sz w:val="22"/>
                 <w:szCs w:val="22"/>
               </w:rPr>
-              <w:t xml:space="preserve"> et dans le </w:t>
-            </w:r>
-            <w:proofErr w:type="spellStart"/>
-            <w:r>
-              <w:rPr>
-                <w:rFonts w:ascii="Bookman Old Style" w:eastAsia="Times New Roman" w:hAnsi="Bookman Old Style" w:cs="Times New Roman"/>
-                <w:kern w:val="0"/>
-                <w:sz w:val="22"/>
-                <w:szCs w:val="22"/>
-              </w:rPr>
-              <w:t>template</w:t>
-            </w:r>
-            <w:proofErr w:type="spellEnd"/>
-            <w:r>
-              <w:rPr>
-                <w:rFonts w:ascii="Bookman Old Style" w:eastAsia="Times New Roman" w:hAnsi="Bookman Old Style" w:cs="Times New Roman"/>
-                <w:kern w:val="0"/>
-                <w:sz w:val="22"/>
-                <w:szCs w:val="22"/>
-              </w:rPr>
-              <w:t>, puis vous en faites la liaison manuellement — cette approche est plus complexe, mais elle permet beaucoup plus de co</w:t>
-            </w:r>
-            <w:r>
-              <w:rPr>
-                <w:rFonts w:ascii="Bookman Old Style" w:eastAsia="Times New Roman" w:hAnsi="Bookman Old Style" w:cs="Times New Roman"/>
-                <w:kern w:val="0"/>
-                <w:sz w:val="22"/>
-                <w:szCs w:val="22"/>
-              </w:rPr>
-              <w:t>ntrôle et une approche dynamique.</w:t>
-            </w:r>
-            <w:r>
-              <w:rPr>
-                <w:rFonts w:ascii="Bookman Old Style" w:eastAsia="Times New Roman" w:hAnsi="Bookman Old Style" w:cs="Times New Roman"/>
-                <w:kern w:val="0"/>
-                <w:sz w:val="22"/>
-                <w:szCs w:val="22"/>
-              </w:rPr>
-              <w:t xml:space="preserve"> Le formulaire utilisé est de type </w:t>
-            </w:r>
-            <w:proofErr w:type="spellStart"/>
-            <w:r>
-              <w:rPr>
-                <w:rFonts w:ascii="Bookman Old Style" w:eastAsia="Times New Roman" w:hAnsi="Bookman Old Style" w:cs="Times New Roman"/>
-                <w:kern w:val="0"/>
-                <w:sz w:val="22"/>
-                <w:szCs w:val="22"/>
-              </w:rPr>
-              <w:t>FormGroup</w:t>
-            </w:r>
-            <w:proofErr w:type="spellEnd"/>
+              <w:t xml:space="preserve"> Le formulaire utilisé est de type FormGroup</w:t>
+            </w:r>
             <w:r>
               <w:rPr>
                 <w:rFonts w:ascii="Bookman Old Style" w:eastAsia="Times New Roman" w:hAnsi="Bookman Old Style" w:cs="Times New Roman"/>
@@ -5028,56 +4290,16 @@
                 <w:sz w:val="22"/>
                 <w:szCs w:val="22"/>
               </w:rPr>
-              <w:t xml:space="preserve">Dans </w:t>
-            </w:r>
-            <w:proofErr w:type="spellStart"/>
-            <w:r>
-              <w:rPr>
-                <w:rFonts w:ascii="Bookman Old Style" w:eastAsia="Times New Roman" w:hAnsi="Bookman Old Style" w:cs="Times New Roman"/>
-                <w:kern w:val="0"/>
-                <w:sz w:val="22"/>
-                <w:szCs w:val="22"/>
-              </w:rPr>
-              <w:t>Angular</w:t>
-            </w:r>
-            <w:proofErr w:type="spellEnd"/>
-            <w:r>
-              <w:rPr>
-                <w:rFonts w:ascii="Bookman Old Style" w:eastAsia="Times New Roman" w:hAnsi="Bookman Old Style" w:cs="Times New Roman"/>
-                <w:kern w:val="0"/>
-                <w:sz w:val="22"/>
-                <w:szCs w:val="22"/>
-              </w:rPr>
-              <w:t xml:space="preserve">, </w:t>
-            </w:r>
-            <w:r>
-              <w:rPr>
-                <w:rFonts w:ascii="Bookman Old Style" w:hAnsi="Bookman Old Style"/>
-                <w:sz w:val="22"/>
-                <w:szCs w:val="22"/>
-                <w:shd w:val="clear" w:color="auto" w:fill="FFFFFF"/>
-              </w:rPr>
-              <w:t xml:space="preserve">par défaut le comportement de validation HTML5 est </w:t>
-            </w:r>
-            <w:proofErr w:type="spellStart"/>
-            <w:r>
-              <w:rPr>
-                <w:rFonts w:ascii="Bookman Old Style" w:hAnsi="Bookman Old Style"/>
-                <w:sz w:val="22"/>
-                <w:szCs w:val="22"/>
-                <w:shd w:val="clear" w:color="auto" w:fill="FFFFFF"/>
-              </w:rPr>
-              <w:t>desactivé</w:t>
-            </w:r>
-            <w:proofErr w:type="spellEnd"/>
-            <w:r>
-              <w:rPr>
-                <w:rFonts w:ascii="Bookman Old Style" w:hAnsi="Bookman Old Style"/>
-                <w:sz w:val="22"/>
-                <w:szCs w:val="22"/>
-                <w:shd w:val="clear" w:color="auto" w:fill="FFFFFF"/>
-              </w:rPr>
-              <w:t>.</w:t>
+              <w:t xml:space="preserve">Dans Angular, </w:t>
+            </w:r>
+            <w:r>
+              <w:rPr>
+                <w:rFonts w:ascii="Bookman Old Style" w:hAnsi="Bookman Old Style"/>
+                <w:sz w:val="22"/>
+                <w:szCs w:val="22"/>
+                <w:shd w:val="clear" w:color="auto" w:fill="FFFFFF"/>
+              </w:rPr>
+              <w:t>par défaut le comportement de validation HTML5 est desactivé.</w:t>
             </w:r>
           </w:p>
         </w:tc>
@@ -5109,7 +4331,6 @@
                 <w:sz w:val="22"/>
                 <w:szCs w:val="22"/>
               </w:rPr>
-              <w:lastRenderedPageBreak/>
               <w:t>Interagir avec un serveur avec HttpClient</w:t>
             </w:r>
             <w:r>
@@ -5138,27 +4359,15 @@
                 <w:szCs w:val="22"/>
               </w:rPr>
             </w:pPr>
-            <w:proofErr w:type="spellStart"/>
-            <w:r>
-              <w:rPr>
-                <w:rFonts w:ascii="Bookman Old Style" w:hAnsi="Bookman Old Style"/>
-                <w:sz w:val="22"/>
-                <w:szCs w:val="22"/>
-                <w:shd w:val="clear" w:color="auto" w:fill="FFFFFF"/>
-              </w:rPr>
-              <w:t>Angular</w:t>
-            </w:r>
-            <w:proofErr w:type="spellEnd"/>
-            <w:r>
-              <w:rPr>
-                <w:rFonts w:ascii="Bookman Old Style" w:hAnsi="Bookman Old Style"/>
-                <w:sz w:val="22"/>
-                <w:szCs w:val="22"/>
-                <w:shd w:val="clear" w:color="auto" w:fill="FFFFFF"/>
-              </w:rPr>
-              <w:t xml:space="preserve"> met à disposition un service appelé  </w:t>
-            </w:r>
-            <w:proofErr w:type="spellStart"/>
+            <w:r>
+              <w:rPr>
+                <w:rFonts w:ascii="Bookman Old Style" w:hAnsi="Bookman Old Style"/>
+                <w:sz w:val="22"/>
+                <w:szCs w:val="22"/>
+                <w:shd w:val="clear" w:color="auto" w:fill="FFFFFF"/>
+              </w:rPr>
+              <w:t>Angular met à disposition un service appelé  </w:t>
+            </w:r>
             <w:r>
               <w:rPr>
                 <w:rStyle w:val="CodeHTML"/>
@@ -5168,35 +4377,14 @@
               </w:rPr>
               <w:t>HttpClient</w:t>
             </w:r>
-            <w:proofErr w:type="spellEnd"/>
-            <w:r>
-              <w:rPr>
-                <w:rFonts w:ascii="Bookman Old Style" w:hAnsi="Bookman Old Style"/>
-                <w:sz w:val="22"/>
-                <w:szCs w:val="22"/>
-                <w:shd w:val="clear" w:color="auto" w:fill="FFFFFF"/>
-              </w:rPr>
-              <w:t xml:space="preserve">  qui permet de créer et d'exécuter des appels HTTP (fait par AJAX - </w:t>
-            </w:r>
-            <w:proofErr w:type="spellStart"/>
-            <w:r>
-              <w:rPr>
-                <w:rFonts w:ascii="Bookman Old Style" w:hAnsi="Bookman Old Style"/>
-                <w:sz w:val="22"/>
-                <w:szCs w:val="22"/>
-                <w:shd w:val="clear" w:color="auto" w:fill="FFFFFF"/>
-              </w:rPr>
-              <w:t>Asynchronous</w:t>
-            </w:r>
-            <w:proofErr w:type="spellEnd"/>
-            <w:r>
-              <w:rPr>
-                <w:rFonts w:ascii="Bookman Old Style" w:hAnsi="Bookman Old Style"/>
-                <w:sz w:val="22"/>
-                <w:szCs w:val="22"/>
-                <w:shd w:val="clear" w:color="auto" w:fill="FFFFFF"/>
-              </w:rPr>
-              <w:t xml:space="preserve"> JavaScript and XML) et de réagir aux informations retournées par le serveu</w:t>
+            <w:r>
+              <w:rPr>
+                <w:rFonts w:ascii="Bookman Old Style" w:hAnsi="Bookman Old Style"/>
+                <w:sz w:val="22"/>
+                <w:szCs w:val="22"/>
+                <w:shd w:val="clear" w:color="auto" w:fill="FFFFFF"/>
+              </w:rPr>
+              <w:t>  qui permet de créer et d'exécuter des appels HTTP (fait par AJAX - Asynchronous JavaScript and XML) et de réagir aux informations retournées par le serveu</w:t>
             </w:r>
             <w:r>
               <w:rPr>
@@ -5235,6 +4423,7 @@
                 <w:sz w:val="22"/>
                 <w:szCs w:val="22"/>
               </w:rPr>
+              <w:lastRenderedPageBreak/>
               <w:t>Le service Firebase de Google</w:t>
             </w:r>
           </w:p>
@@ -5260,47 +4449,7 @@
                 <w:szCs w:val="22"/>
                 <w:shd w:val="clear" w:color="auto" w:fill="FFFFFF"/>
               </w:rPr>
-              <w:t xml:space="preserve">Ce service permet la création d'un </w:t>
-            </w:r>
-            <w:proofErr w:type="spellStart"/>
-            <w:r>
-              <w:rPr>
-                <w:rFonts w:ascii="Bookman Old Style" w:hAnsi="Bookman Old Style"/>
-                <w:sz w:val="22"/>
-                <w:szCs w:val="22"/>
-                <w:shd w:val="clear" w:color="auto" w:fill="FFFFFF"/>
-              </w:rPr>
-              <w:t>backend</w:t>
-            </w:r>
-            <w:proofErr w:type="spellEnd"/>
-            <w:r>
-              <w:rPr>
-                <w:rFonts w:ascii="Bookman Old Style" w:hAnsi="Bookman Old Style"/>
-                <w:sz w:val="22"/>
-                <w:szCs w:val="22"/>
-                <w:shd w:val="clear" w:color="auto" w:fill="FFFFFF"/>
-              </w:rPr>
-              <w:t xml:space="preserve"> complet sans coder, et comprend énormément de services, dont l'authentification, une base de données </w:t>
-            </w:r>
-            <w:proofErr w:type="spellStart"/>
-            <w:r>
-              <w:rPr>
-                <w:rFonts w:ascii="Bookman Old Style" w:hAnsi="Bookman Old Style"/>
-                <w:sz w:val="22"/>
-                <w:szCs w:val="22"/>
-                <w:shd w:val="clear" w:color="auto" w:fill="FFFFFF"/>
-              </w:rPr>
-              <w:t>NoSQL</w:t>
-            </w:r>
-            <w:proofErr w:type="spellEnd"/>
-            <w:r>
-              <w:rPr>
-                <w:rFonts w:ascii="Bookman Old Style" w:hAnsi="Bookman Old Style"/>
-                <w:sz w:val="22"/>
-                <w:szCs w:val="22"/>
-                <w:shd w:val="clear" w:color="auto" w:fill="FFFFFF"/>
-              </w:rPr>
-              <w:t xml:space="preserve"> et un stockage de fichiers. </w:t>
+              <w:t>Ce service permet la création d'un backend complet sans coder, et comprend énormément de services, dont l'authentification, une base de données NoSQL et un stockage de fichiers. </w:t>
             </w:r>
           </w:p>
         </w:tc>
@@ -5503,7 +4652,6 @@
                 <w:szCs w:val="22"/>
               </w:rPr>
             </w:pPr>
-            <w:proofErr w:type="gramStart"/>
             <w:r>
               <w:rPr>
                 <w:rFonts w:ascii="Bookman Old Style" w:hAnsi="Bookman Old Style"/>
@@ -5511,37 +4659,7 @@
                 <w:sz w:val="22"/>
                 <w:szCs w:val="22"/>
               </w:rPr>
-              <w:t>git</w:t>
-            </w:r>
-            <w:proofErr w:type="gramEnd"/>
-            <w:r>
-              <w:rPr>
-                <w:rFonts w:ascii="Bookman Old Style" w:hAnsi="Bookman Old Style"/>
-                <w:caps w:val="0"/>
-                <w:sz w:val="22"/>
-                <w:szCs w:val="22"/>
-              </w:rPr>
-              <w:t xml:space="preserve"> </w:t>
-            </w:r>
-            <w:proofErr w:type="spellStart"/>
-            <w:r>
-              <w:rPr>
-                <w:rFonts w:ascii="Bookman Old Style" w:hAnsi="Bookman Old Style"/>
-                <w:caps w:val="0"/>
-                <w:sz w:val="22"/>
-                <w:szCs w:val="22"/>
-              </w:rPr>
-              <w:t>checkout</w:t>
-            </w:r>
-            <w:proofErr w:type="spellEnd"/>
-            <w:r>
-              <w:rPr>
-                <w:rFonts w:ascii="Bookman Old Style" w:hAnsi="Bookman Old Style"/>
-                <w:caps w:val="0"/>
-                <w:sz w:val="22"/>
-                <w:szCs w:val="22"/>
-              </w:rPr>
-              <w:t xml:space="preserve"> master</w:t>
+              <w:t>git checkout master</w:t>
             </w:r>
           </w:p>
         </w:tc>
@@ -5621,43 +4739,7 @@
                 <w:sz w:val="22"/>
                 <w:szCs w:val="22"/>
               </w:rPr>
-              <w:t xml:space="preserve">git </w:t>
-            </w:r>
-            <w:proofErr w:type="spellStart"/>
-            <w:r>
-              <w:rPr>
-                <w:rFonts w:ascii="Bookman Old Style" w:eastAsiaTheme="minorEastAsia" w:hAnsi="Bookman Old Style"/>
-                <w:sz w:val="22"/>
-                <w:szCs w:val="22"/>
-              </w:rPr>
-              <w:t>checkout</w:t>
-            </w:r>
-            <w:proofErr w:type="spellEnd"/>
-            <w:r>
-              <w:rPr>
-                <w:rFonts w:ascii="Bookman Old Style" w:eastAsiaTheme="minorEastAsia" w:hAnsi="Bookman Old Style"/>
-                <w:sz w:val="22"/>
-                <w:szCs w:val="22"/>
-              </w:rPr>
-              <w:t xml:space="preserve"> master (se </w:t>
-            </w:r>
-            <w:proofErr w:type="spellStart"/>
-            <w:r>
-              <w:rPr>
-                <w:rFonts w:ascii="Bookman Old Style" w:eastAsiaTheme="minorEastAsia" w:hAnsi="Bookman Old Style"/>
-                <w:sz w:val="22"/>
-                <w:szCs w:val="22"/>
-              </w:rPr>
-              <w:t>positioner</w:t>
-            </w:r>
-            <w:proofErr w:type="spellEnd"/>
-            <w:r>
-              <w:rPr>
-                <w:rFonts w:ascii="Bookman Old Style" w:eastAsiaTheme="minorEastAsia" w:hAnsi="Bookman Old Style"/>
-                <w:sz w:val="22"/>
-                <w:szCs w:val="22"/>
-              </w:rPr>
-              <w:t xml:space="preserve"> sur la branche principale)</w:t>
+              <w:t>git checkout master (se positioner sur la branche principale)</w:t>
             </w:r>
           </w:p>
           <w:p>
@@ -5695,61 +4777,7 @@
                 <w:sz w:val="22"/>
                 <w:szCs w:val="22"/>
               </w:rPr>
-              <w:t xml:space="preserve">git </w:t>
-            </w:r>
-            <w:proofErr w:type="spellStart"/>
-            <w:r>
-              <w:rPr>
-                <w:rFonts w:ascii="Bookman Old Style" w:eastAsiaTheme="minorEastAsia" w:hAnsi="Bookman Old Style"/>
-                <w:sz w:val="22"/>
-                <w:szCs w:val="22"/>
-              </w:rPr>
-              <w:t>merge</w:t>
-            </w:r>
-            <w:proofErr w:type="spellEnd"/>
-            <w:r>
-              <w:rPr>
-                <w:rFonts w:ascii="Bookman Old Style" w:eastAsiaTheme="minorEastAsia" w:hAnsi="Bookman Old Style"/>
-                <w:sz w:val="22"/>
-                <w:szCs w:val="22"/>
-              </w:rPr>
-              <w:t xml:space="preserve"> </w:t>
-            </w:r>
-            <w:proofErr w:type="spellStart"/>
-            <w:r>
-              <w:rPr>
-                <w:rFonts w:ascii="Bookman Old Style" w:eastAsiaTheme="minorEastAsia" w:hAnsi="Bookman Old Style"/>
-                <w:sz w:val="22"/>
-                <w:szCs w:val="22"/>
-              </w:rPr>
-              <w:t>nom_branche</w:t>
-            </w:r>
-            <w:proofErr w:type="spellEnd"/>
-            <w:r>
-              <w:rPr>
-                <w:rFonts w:ascii="Bookman Old Style" w:eastAsiaTheme="minorEastAsia" w:hAnsi="Bookman Old Style"/>
-                <w:sz w:val="22"/>
-                <w:szCs w:val="22"/>
-              </w:rPr>
-              <w:t xml:space="preserve"> (fusionne la branche </w:t>
-            </w:r>
-            <w:proofErr w:type="spellStart"/>
-            <w:r>
-              <w:rPr>
-                <w:rFonts w:ascii="Bookman Old Style" w:eastAsiaTheme="minorEastAsia" w:hAnsi="Bookman Old Style"/>
-                <w:sz w:val="22"/>
-                <w:szCs w:val="22"/>
-              </w:rPr>
-              <w:t>selectionnée</w:t>
-            </w:r>
-            <w:proofErr w:type="spellEnd"/>
-            <w:r>
-              <w:rPr>
-                <w:rFonts w:ascii="Bookman Old Style" w:eastAsiaTheme="minorEastAsia" w:hAnsi="Bookman Old Style"/>
-                <w:sz w:val="22"/>
-                <w:szCs w:val="22"/>
-              </w:rPr>
-              <w:t xml:space="preserve"> avec la branche principale)</w:t>
+              <w:t>git merge nom_branche (fusionne la branche selectionnée avec la branche principale)</w:t>
             </w:r>
           </w:p>
           <w:p>
@@ -5820,40 +4848,8 @@
                 <w:sz w:val="22"/>
                 <w:szCs w:val="22"/>
               </w:rPr>
-              <w:lastRenderedPageBreak/>
-              <w:t xml:space="preserve">git </w:t>
-            </w:r>
-            <w:proofErr w:type="spellStart"/>
-            <w:r>
-              <w:rPr>
-                <w:rFonts w:ascii="Bookman Old Style" w:hAnsi="Bookman Old Style"/>
-                <w:color w:val="7E97AD" w:themeColor="accent1"/>
-                <w:sz w:val="22"/>
-                <w:szCs w:val="22"/>
-              </w:rPr>
-              <w:t>branch</w:t>
-            </w:r>
-            <w:proofErr w:type="spellEnd"/>
-            <w:r>
-              <w:rPr>
-                <w:rFonts w:ascii="Bookman Old Style" w:hAnsi="Bookman Old Style"/>
-                <w:color w:val="7E97AD" w:themeColor="accent1"/>
-                <w:sz w:val="22"/>
-                <w:szCs w:val="22"/>
-              </w:rPr>
-              <w:t xml:space="preserve"> –D </w:t>
-            </w:r>
-            <w:proofErr w:type="spellStart"/>
-            <w:r>
-              <w:rPr>
-                <w:rFonts w:ascii="Bookman Old Style" w:hAnsi="Bookman Old Style"/>
-                <w:color w:val="7E97AD" w:themeColor="accent1"/>
-                <w:sz w:val="22"/>
-                <w:szCs w:val="22"/>
-              </w:rPr>
-              <w:t>nom_branch</w:t>
-            </w:r>
-            <w:proofErr w:type="spellEnd"/>
+              <w:t>git branch –D nom_branch</w:t>
+            </w:r>
           </w:p>
         </w:tc>
         <w:tc>
@@ -5876,26 +4872,7 @@
                 <w:sz w:val="22"/>
                 <w:szCs w:val="22"/>
               </w:rPr>
-              <w:lastRenderedPageBreak/>
-              <w:t xml:space="preserve">Supprime une branche. S’il n’y a pas eu de </w:t>
-            </w:r>
-            <w:proofErr w:type="spellStart"/>
-            <w:r>
-              <w:rPr>
-                <w:rFonts w:ascii="Bookman Old Style" w:eastAsiaTheme="minorEastAsia" w:hAnsi="Bookman Old Style"/>
-                <w:sz w:val="22"/>
-                <w:szCs w:val="22"/>
-              </w:rPr>
-              <w:t>merge</w:t>
-            </w:r>
-            <w:proofErr w:type="spellEnd"/>
-            <w:r>
-              <w:rPr>
-                <w:rFonts w:ascii="Bookman Old Style" w:eastAsiaTheme="minorEastAsia" w:hAnsi="Bookman Old Style"/>
-                <w:sz w:val="22"/>
-                <w:szCs w:val="22"/>
-              </w:rPr>
-              <w:t xml:space="preserve"> auparavant, git interdit l’opération</w:t>
+              <w:t>Supprime une branche. S’il n’y a pas eu de merge auparavant, git interdit l’opération</w:t>
             </w:r>
           </w:p>
           <w:p>
@@ -5914,25 +4891,7 @@
                 <w:sz w:val="22"/>
                 <w:szCs w:val="22"/>
               </w:rPr>
-              <w:t xml:space="preserve">Supprime une branche même s’il n’y a pas eu de </w:t>
-            </w:r>
-            <w:proofErr w:type="spellStart"/>
-            <w:r>
-              <w:rPr>
-                <w:rFonts w:ascii="Bookman Old Style" w:eastAsiaTheme="minorEastAsia" w:hAnsi="Bookman Old Style"/>
-                <w:sz w:val="22"/>
-                <w:szCs w:val="22"/>
-              </w:rPr>
-              <w:t>merge</w:t>
-            </w:r>
-            <w:proofErr w:type="spellEnd"/>
-            <w:r>
-              <w:rPr>
-                <w:rFonts w:ascii="Bookman Old Style" w:eastAsiaTheme="minorEastAsia" w:hAnsi="Bookman Old Style"/>
-                <w:sz w:val="22"/>
-                <w:szCs w:val="22"/>
-              </w:rPr>
-              <w:t xml:space="preserve"> auparavant. </w:t>
+              <w:t xml:space="preserve">Supprime une branche même s’il n’y a pas eu de merge auparavant. </w:t>
             </w:r>
           </w:p>
         </w:tc>
@@ -5964,7 +4923,6 @@
                 <w:sz w:val="22"/>
                 <w:szCs w:val="22"/>
               </w:rPr>
-              <w:lastRenderedPageBreak/>
               <w:t xml:space="preserve">git stash </w:t>
             </w:r>
           </w:p>
@@ -6005,43 +4963,7 @@
                 <w:sz w:val="22"/>
                 <w:szCs w:val="22"/>
               </w:rPr>
-              <w:t xml:space="preserve"> mes modifications, si je ne veux pas encore </w:t>
-            </w:r>
-            <w:proofErr w:type="spellStart"/>
-            <w:r>
-              <w:rPr>
-                <w:rFonts w:ascii="Bookman Old Style" w:eastAsiaTheme="minorEastAsia" w:hAnsi="Bookman Old Style"/>
-                <w:sz w:val="22"/>
-                <w:szCs w:val="22"/>
-              </w:rPr>
-              <w:t>commiter</w:t>
-            </w:r>
-            <w:proofErr w:type="spellEnd"/>
-            <w:r>
-              <w:rPr>
-                <w:rFonts w:ascii="Bookman Old Style" w:eastAsiaTheme="minorEastAsia" w:hAnsi="Bookman Old Style"/>
-                <w:sz w:val="22"/>
-                <w:szCs w:val="22"/>
-              </w:rPr>
-              <w:t xml:space="preserve"> mes </w:t>
-            </w:r>
-            <w:proofErr w:type="spellStart"/>
-            <w:r>
-              <w:rPr>
-                <w:rFonts w:ascii="Bookman Old Style" w:eastAsiaTheme="minorEastAsia" w:hAnsi="Bookman Old Style"/>
-                <w:sz w:val="22"/>
-                <w:szCs w:val="22"/>
-              </w:rPr>
-              <w:t>modifs</w:t>
-            </w:r>
-            <w:proofErr w:type="spellEnd"/>
-            <w:r>
-              <w:rPr>
-                <w:rFonts w:ascii="Bookman Old Style" w:eastAsiaTheme="minorEastAsia" w:hAnsi="Bookman Old Style"/>
-                <w:sz w:val="22"/>
-                <w:szCs w:val="22"/>
-              </w:rPr>
-              <w:t xml:space="preserve"> et changer de branche entre temps.</w:t>
+              <w:t xml:space="preserve"> mes modifications, si je ne veux pas encore commiter mes modifs et changer de branche entre temps.</w:t>
             </w:r>
           </w:p>
         </w:tc>
@@ -6245,6 +5167,7 @@
                 <w:szCs w:val="22"/>
                 <w:lang w:val="en-US"/>
               </w:rPr>
+              <w:lastRenderedPageBreak/>
               <w:t>git tag nom_version id_commit</w:t>
             </w:r>
           </w:p>
@@ -6260,7 +5183,6 @@
                 <w:lang w:val="en-US"/>
               </w:rPr>
             </w:pPr>
-            <w:proofErr w:type="spellStart"/>
             <w:r>
               <w:rPr>
                 <w:rFonts w:ascii="Bookman Old Style" w:hAnsi="Bookman Old Style"/>
@@ -6269,9 +5191,8 @@
                 <w:szCs w:val="22"/>
                 <w:lang w:val="en-US"/>
               </w:rPr>
-              <w:t>git</w:t>
-            </w:r>
-            <w:proofErr w:type="spellEnd"/>
+              <w:t xml:space="preserve">git push </w:t>
+            </w:r>
             <w:r>
               <w:rPr>
                 <w:rFonts w:ascii="Bookman Old Style" w:hAnsi="Bookman Old Style"/>
@@ -6280,7 +5201,7 @@
                 <w:szCs w:val="22"/>
                 <w:lang w:val="en-US"/>
               </w:rPr>
-              <w:t xml:space="preserve"> push </w:t>
+              <w:t>--</w:t>
             </w:r>
             <w:r>
               <w:rPr>
@@ -6290,49 +5211,28 @@
                 <w:szCs w:val="22"/>
                 <w:lang w:val="en-US"/>
               </w:rPr>
-              <w:t>--</w:t>
-            </w:r>
+              <w:t>tags</w:t>
+            </w:r>
+          </w:p>
+          <w:p>
+            <w:pPr>
+              <w:spacing w:before="0" w:after="0"/>
+              <w:ind w:left="142"/>
+              <w:rPr>
+                <w:rFonts w:ascii="Bookman Old Style" w:hAnsi="Bookman Old Style"/>
+                <w:sz w:val="22"/>
+                <w:szCs w:val="22"/>
+              </w:rPr>
+            </w:pPr>
             <w:r>
               <w:rPr>
                 <w:rFonts w:ascii="Bookman Old Style" w:hAnsi="Bookman Old Style"/>
                 <w:color w:val="7E97AD" w:themeColor="accent1"/>
                 <w:sz w:val="22"/>
                 <w:szCs w:val="22"/>
-                <w:lang w:val="en-US"/>
-              </w:rPr>
-              <w:t>tags</w:t>
-            </w:r>
-          </w:p>
-          <w:p>
-            <w:pPr>
-              <w:spacing w:before="0" w:after="0"/>
-              <w:ind w:left="142"/>
-              <w:rPr>
-                <w:rFonts w:ascii="Bookman Old Style" w:hAnsi="Bookman Old Style"/>
-                <w:sz w:val="22"/>
-                <w:szCs w:val="22"/>
-              </w:rPr>
-            </w:pPr>
-            <w:r>
-              <w:rPr>
-                <w:rFonts w:ascii="Bookman Old Style" w:hAnsi="Bookman Old Style"/>
-                <w:color w:val="7E97AD" w:themeColor="accent1"/>
-                <w:sz w:val="22"/>
-                <w:szCs w:val="22"/>
-              </w:rPr>
-              <w:t xml:space="preserve">git tag –d </w:t>
-            </w:r>
-            <w:proofErr w:type="spellStart"/>
-            <w:r>
-              <w:rPr>
-                <w:rFonts w:ascii="Bookman Old Style" w:hAnsi="Bookman Old Style"/>
-                <w:color w:val="7E97AD" w:themeColor="accent1"/>
-                <w:sz w:val="22"/>
-                <w:szCs w:val="22"/>
-              </w:rPr>
-              <w:t>nom_tag</w:t>
-            </w:r>
-            <w:proofErr w:type="spellEnd"/>
+              </w:rPr>
+              <w:t>git tag –d nom_tag</w:t>
+            </w:r>
           </w:p>
         </w:tc>
         <w:tc>
@@ -6449,25 +5349,7 @@
                 <w:sz w:val="22"/>
                 <w:szCs w:val="22"/>
               </w:rPr>
-              <w:t xml:space="preserve">Recherche une occurrence dans les fichiers source, par exemple git </w:t>
-            </w:r>
-            <w:proofErr w:type="spellStart"/>
-            <w:r>
-              <w:rPr>
-                <w:rFonts w:ascii="Bookman Old Style" w:eastAsiaTheme="minorEastAsia" w:hAnsi="Bookman Old Style"/>
-                <w:sz w:val="22"/>
-                <w:szCs w:val="22"/>
-              </w:rPr>
-              <w:t>grep</w:t>
-            </w:r>
-            <w:proofErr w:type="spellEnd"/>
-            <w:r>
-              <w:rPr>
-                <w:rFonts w:ascii="Bookman Old Style" w:eastAsiaTheme="minorEastAsia" w:hAnsi="Bookman Old Style"/>
-                <w:sz w:val="22"/>
-                <w:szCs w:val="22"/>
-              </w:rPr>
-              <w:t xml:space="preserve"> « TODO »</w:t>
+              <w:t>Recherche une occurrence dans les fichiers source, par exemple git grep « TODO »</w:t>
             </w:r>
           </w:p>
         </w:tc>
@@ -6533,27 +5415,15 @@
                 <w:sz w:val="22"/>
                 <w:szCs w:val="22"/>
               </w:rPr>
-              <w:t>.</w:t>
-            </w:r>
-            <w:proofErr w:type="spellStart"/>
-            <w:r>
-              <w:rPr>
-                <w:rFonts w:ascii="Bookman Old Style" w:eastAsiaTheme="minorEastAsia" w:hAnsi="Bookman Old Style"/>
-                <w:b/>
+              <w:t>.gitignore</w:t>
+            </w:r>
+            <w:r>
+              <w:rPr>
+                <w:rFonts w:ascii="Bookman Old Style" w:eastAsiaTheme="minorEastAsia" w:hAnsi="Bookman Old Style"/>
                 <w:color w:val="7E97AD" w:themeColor="accent1"/>
                 <w:sz w:val="22"/>
                 <w:szCs w:val="22"/>
               </w:rPr>
-              <w:t>gitignore</w:t>
-            </w:r>
-            <w:proofErr w:type="spellEnd"/>
-            <w:r>
-              <w:rPr>
-                <w:rFonts w:ascii="Bookman Old Style" w:eastAsiaTheme="minorEastAsia" w:hAnsi="Bookman Old Style"/>
-                <w:color w:val="7E97AD" w:themeColor="accent1"/>
-                <w:sz w:val="22"/>
-                <w:szCs w:val="22"/>
-              </w:rPr>
               <w:t xml:space="preserve"> </w:t>
             </w:r>
             <w:r>
@@ -6570,25 +5440,7 @@
                 <w:sz w:val="22"/>
                 <w:szCs w:val="22"/>
               </w:rPr>
-              <w:t xml:space="preserve"> Aucun de ces fichiers n’apparaitra dans git </w:t>
-            </w:r>
-            <w:proofErr w:type="spellStart"/>
-            <w:r>
-              <w:rPr>
-                <w:rFonts w:ascii="Bookman Old Style" w:eastAsiaTheme="minorEastAsia" w:hAnsi="Bookman Old Style"/>
-                <w:sz w:val="22"/>
-                <w:szCs w:val="22"/>
-              </w:rPr>
-              <w:t>status</w:t>
-            </w:r>
-            <w:proofErr w:type="spellEnd"/>
-            <w:r>
-              <w:rPr>
-                <w:rFonts w:ascii="Bookman Old Style" w:eastAsiaTheme="minorEastAsia" w:hAnsi="Bookman Old Style"/>
-                <w:sz w:val="22"/>
-                <w:szCs w:val="22"/>
-              </w:rPr>
-              <w:t xml:space="preserve">, même modifié. </w:t>
+              <w:t xml:space="preserve"> Aucun de ces fichiers n’apparaitra dans git status, même modifié. </w:t>
             </w:r>
           </w:p>
         </w:tc>
@@ -6831,7 +5683,7 @@
       <w:rPr>
         <w:noProof/>
       </w:rPr>
-      <w:t>2</w:t>
+      <w:t>8</w:t>
     </w:r>
     <w:r>
       <w:rPr>
@@ -7323,6 +6175,118 @@
     </w:lvl>
   </w:abstractNum>
   <w:abstractNum w:abstractNumId="3">
+    <w:nsid w:val="58CD7141"/>
+    <w:multiLevelType w:val="hybridMultilevel"/>
+    <w:tmpl w:val="DD0A6032"/>
+    <w:lvl w:ilvl="0" w:tplc="8D04384A">
+      <w:numFmt w:val="bullet"/>
+      <w:lvlText w:val="-"/>
+      <w:lvlJc w:val="left"/>
+      <w:pPr>
+        <w:ind w:left="720" w:hanging="360"/>
+      </w:pPr>
+      <w:rPr>
+        <w:rFonts w:ascii="NotoSerif" w:eastAsia="NotoSerif" w:hAnsiTheme="minorHAnsi" w:cs="NotoSerif" w:hint="eastAsia"/>
+      </w:rPr>
+    </w:lvl>
+    <w:lvl w:ilvl="1" w:tplc="040C0003" w:tentative="1">
+      <w:start w:val="1"/>
+      <w:numFmt w:val="bullet"/>
+      <w:lvlText w:val="o"/>
+      <w:lvlJc w:val="left"/>
+      <w:pPr>
+        <w:ind w:left="1440" w:hanging="360"/>
+      </w:pPr>
+      <w:rPr>
+        <w:rFonts w:ascii="Courier New" w:hAnsi="Courier New" w:cs="Courier New" w:hint="default"/>
+      </w:rPr>
+    </w:lvl>
+    <w:lvl w:ilvl="2" w:tplc="040C0005" w:tentative="1">
+      <w:start w:val="1"/>
+      <w:numFmt w:val="bullet"/>
+      <w:lvlText w:val=""/>
+      <w:lvlJc w:val="left"/>
+      <w:pPr>
+        <w:ind w:left="2160" w:hanging="360"/>
+      </w:pPr>
+      <w:rPr>
+        <w:rFonts w:ascii="Wingdings" w:hAnsi="Wingdings" w:hint="default"/>
+      </w:rPr>
+    </w:lvl>
+    <w:lvl w:ilvl="3" w:tplc="040C0001" w:tentative="1">
+      <w:start w:val="1"/>
+      <w:numFmt w:val="bullet"/>
+      <w:lvlText w:val=""/>
+      <w:lvlJc w:val="left"/>
+      <w:pPr>
+        <w:ind w:left="2880" w:hanging="360"/>
+      </w:pPr>
+      <w:rPr>
+        <w:rFonts w:ascii="Symbol" w:hAnsi="Symbol" w:hint="default"/>
+      </w:rPr>
+    </w:lvl>
+    <w:lvl w:ilvl="4" w:tplc="040C0003" w:tentative="1">
+      <w:start w:val="1"/>
+      <w:numFmt w:val="bullet"/>
+      <w:lvlText w:val="o"/>
+      <w:lvlJc w:val="left"/>
+      <w:pPr>
+        <w:ind w:left="3600" w:hanging="360"/>
+      </w:pPr>
+      <w:rPr>
+        <w:rFonts w:ascii="Courier New" w:hAnsi="Courier New" w:cs="Courier New" w:hint="default"/>
+      </w:rPr>
+    </w:lvl>
+    <w:lvl w:ilvl="5" w:tplc="040C0005" w:tentative="1">
+      <w:start w:val="1"/>
+      <w:numFmt w:val="bullet"/>
+      <w:lvlText w:val=""/>
+      <w:lvlJc w:val="left"/>
+      <w:pPr>
+        <w:ind w:left="4320" w:hanging="360"/>
+      </w:pPr>
+      <w:rPr>
+        <w:rFonts w:ascii="Wingdings" w:hAnsi="Wingdings" w:hint="default"/>
+      </w:rPr>
+    </w:lvl>
+    <w:lvl w:ilvl="6" w:tplc="040C0001" w:tentative="1">
+      <w:start w:val="1"/>
+      <w:numFmt w:val="bullet"/>
+      <w:lvlText w:val=""/>
+      <w:lvlJc w:val="left"/>
+      <w:pPr>
+        <w:ind w:left="5040" w:hanging="360"/>
+      </w:pPr>
+      <w:rPr>
+        <w:rFonts w:ascii="Symbol" w:hAnsi="Symbol" w:hint="default"/>
+      </w:rPr>
+    </w:lvl>
+    <w:lvl w:ilvl="7" w:tplc="040C0003" w:tentative="1">
+      <w:start w:val="1"/>
+      <w:numFmt w:val="bullet"/>
+      <w:lvlText w:val="o"/>
+      <w:lvlJc w:val="left"/>
+      <w:pPr>
+        <w:ind w:left="5760" w:hanging="360"/>
+      </w:pPr>
+      <w:rPr>
+        <w:rFonts w:ascii="Courier New" w:hAnsi="Courier New" w:cs="Courier New" w:hint="default"/>
+      </w:rPr>
+    </w:lvl>
+    <w:lvl w:ilvl="8" w:tplc="040C0005" w:tentative="1">
+      <w:start w:val="1"/>
+      <w:numFmt w:val="bullet"/>
+      <w:lvlText w:val=""/>
+      <w:lvlJc w:val="left"/>
+      <w:pPr>
+        <w:ind w:left="6480" w:hanging="360"/>
+      </w:pPr>
+      <w:rPr>
+        <w:rFonts w:ascii="Wingdings" w:hAnsi="Wingdings" w:hint="default"/>
+      </w:rPr>
+    </w:lvl>
+  </w:abstractNum>
+  <w:abstractNum w:abstractNumId="4">
     <w:nsid w:val="5BDA7606"/>
     <w:multiLevelType w:val="hybridMultilevel"/>
     <w:tmpl w:val="151ACA1C"/>
@@ -7434,7 +6398,7 @@
       </w:rPr>
     </w:lvl>
   </w:abstractNum>
-  <w:abstractNum w:abstractNumId="4">
+  <w:abstractNum w:abstractNumId="5">
     <w:nsid w:val="5FF2084A"/>
     <w:multiLevelType w:val="hybridMultilevel"/>
     <w:tmpl w:val="1D36FBCA"/>
@@ -7546,7 +6510,7 @@
       </w:rPr>
     </w:lvl>
   </w:abstractNum>
-  <w:abstractNum w:abstractNumId="5">
+  <w:abstractNum w:abstractNumId="6">
     <w:nsid w:val="72C0787E"/>
     <w:multiLevelType w:val="multilevel"/>
     <w:tmpl w:val="884EA608"/>
@@ -7696,10 +6660,10 @@
     </w:lvl>
   </w:abstractNum>
   <w:num w:numId="1">
-    <w:abstractNumId w:val="4"/>
+    <w:abstractNumId w:val="5"/>
   </w:num>
   <w:num w:numId="2">
-    <w:abstractNumId w:val="3"/>
+    <w:abstractNumId w:val="4"/>
   </w:num>
   <w:num w:numId="3">
     <w:abstractNumId w:val="2"/>
@@ -7711,7 +6675,10 @@
     <w:abstractNumId w:val="1"/>
   </w:num>
   <w:num w:numId="6">
-    <w:abstractNumId w:val="5"/>
+    <w:abstractNumId w:val="6"/>
+  </w:num>
+  <w:num w:numId="7">
+    <w:abstractNumId w:val="3"/>
   </w:num>
 </w:numbering>
 </file>

</xml_diff>